<commit_message>
Avela Fixed the document and added Annexure c etc.
</commit_message>
<xml_diff>
--- a/Final Section/Latest Document - BIT Group - VMHC300 QIP Group Project.docx
+++ b/Final Section/Latest Document - BIT Group - VMHC300 QIP Group Project.docx
@@ -1,6 +1,6 @@
 
 <file path=word/document.xml><?xml version="1.0" encoding="utf-8"?>
-<w:document xmlns:wpc="http://schemas.microsoft.com/office/word/2010/wordprocessingCanvas" xmlns:cx="http://schemas.microsoft.com/office/drawing/2014/chartex" xmlns:cx1="http://schemas.microsoft.com/office/drawing/2015/9/8/chartex" xmlns:cx2="http://schemas.microsoft.com/office/drawing/2015/10/21/chartex" xmlns:cx3="http://schemas.microsoft.com/office/drawing/2016/5/9/chartex" xmlns:cx4="http://schemas.microsoft.com/office/drawing/2016/5/10/chartex" xmlns:cx5="http://schemas.microsoft.com/office/drawing/2016/5/11/chartex" xmlns:cx6="http://schemas.microsoft.com/office/drawing/2016/5/12/chartex" xmlns:cx7="http://schemas.microsoft.com/office/drawing/2016/5/13/chartex" xmlns:cx8="http://schemas.microsoft.com/office/drawing/2016/5/14/chartex" xmlns:mc="http://schemas.openxmlformats.org/markup-compatibility/2006" xmlns:aink="http://schemas.microsoft.com/office/drawing/2016/ink" xmlns:am3d="http://schemas.microsoft.com/office/drawing/2017/model3d" xmlns:o="urn:schemas-microsoft-com:office:office" xmlns:oel="http://schemas.microsoft.com/office/2019/extlst" xmlns:r="http://schemas.openxmlformats.org/officeDocument/2006/relationships" xmlns:m="http://schemas.openxmlformats.org/officeDocument/2006/math" xmlns:v="urn:schemas-microsoft-com:vml" xmlns:wp14="http://schemas.microsoft.com/office/word/2010/wordprocessingDrawing" xmlns:wp="http://schemas.openxmlformats.org/drawingml/2006/wordprocessingDrawing" xmlns:w10="urn:schemas-microsoft-com:office:word" xmlns:w="http://schemas.openxmlformats.org/wordprocessingml/2006/main" xmlns:w14="http://schemas.microsoft.com/office/word/2010/wordml" xmlns:w15="http://schemas.microsoft.com/office/word/2012/wordml" xmlns:w16cex="http://schemas.microsoft.com/office/word/2018/wordml/cex" xmlns:w16cid="http://schemas.microsoft.com/office/word/2016/wordml/cid" xmlns:w16="http://schemas.microsoft.com/office/word/2018/wordml" xmlns:w16du="http://schemas.microsoft.com/office/word/2023/wordml/word16du" xmlns:w16sdtdh="http://schemas.microsoft.com/office/word/2020/wordml/sdtdatahash" xmlns:w16se="http://schemas.microsoft.com/office/word/2015/wordml/symex" xmlns:wpg="http://schemas.microsoft.com/office/word/2010/wordprocessingGroup" xmlns:wpi="http://schemas.microsoft.com/office/word/2010/wordprocessingInk" xmlns:wne="http://schemas.microsoft.com/office/word/2006/wordml" xmlns:wps="http://schemas.microsoft.com/office/word/2010/wordprocessingShape" mc:Ignorable="w14 w15 w16se w16cid w16 w16cex w16sdtdh w16du wp14">
+<w:document xmlns:wpc="http://schemas.microsoft.com/office/word/2010/wordprocessingCanvas" xmlns:cx="http://schemas.microsoft.com/office/drawing/2014/chartex" xmlns:cx1="http://schemas.microsoft.com/office/drawing/2015/9/8/chartex" xmlns:cx2="http://schemas.microsoft.com/office/drawing/2015/10/21/chartex" xmlns:cx3="http://schemas.microsoft.com/office/drawing/2016/5/9/chartex" xmlns:cx4="http://schemas.microsoft.com/office/drawing/2016/5/10/chartex" xmlns:cx5="http://schemas.microsoft.com/office/drawing/2016/5/11/chartex" xmlns:cx6="http://schemas.microsoft.com/office/drawing/2016/5/12/chartex" xmlns:cx7="http://schemas.microsoft.com/office/drawing/2016/5/13/chartex" xmlns:cx8="http://schemas.microsoft.com/office/drawing/2016/5/14/chartex" xmlns:mc="http://schemas.openxmlformats.org/markup-compatibility/2006" xmlns:aink="http://schemas.microsoft.com/office/drawing/2016/ink" xmlns:am3d="http://schemas.microsoft.com/office/drawing/2017/model3d" xmlns:o="urn:schemas-microsoft-com:office:office" xmlns:oel="http://schemas.microsoft.com/office/2019/extlst" xmlns:r="http://schemas.openxmlformats.org/officeDocument/2006/relationships" xmlns:m="http://schemas.openxmlformats.org/officeDocument/2006/math" xmlns:v="urn:schemas-microsoft-com:vml" xmlns:wp14="http://schemas.microsoft.com/office/word/2010/wordprocessingDrawing" xmlns:wp="http://schemas.openxmlformats.org/drawingml/2006/wordprocessingDrawing" xmlns:w10="urn:schemas-microsoft-com:office:word" xmlns:w="http://schemas.openxmlformats.org/wordprocessingml/2006/main" xmlns:w14="http://schemas.microsoft.com/office/word/2010/wordml" xmlns:w15="http://schemas.microsoft.com/office/word/2012/wordml" xmlns:w16cex="http://schemas.microsoft.com/office/word/2018/wordml/cex" xmlns:w16cid="http://schemas.microsoft.com/office/word/2016/wordml/cid" xmlns:w16="http://schemas.microsoft.com/office/word/2018/wordml" xmlns:w16sdtdh="http://schemas.microsoft.com/office/word/2020/wordml/sdtdatahash" xmlns:w16se="http://schemas.microsoft.com/office/word/2015/wordml/symex" xmlns:wpg="http://schemas.microsoft.com/office/word/2010/wordprocessingGroup" xmlns:wpi="http://schemas.microsoft.com/office/word/2010/wordprocessingInk" xmlns:wne="http://schemas.microsoft.com/office/word/2006/wordml" xmlns:wps="http://schemas.microsoft.com/office/word/2010/wordprocessingShape" mc:Ignorable="w14 w15 w16se w16cid w16 w16cex w16sdtdh wp14">
   <w:body>
     <w:bookmarkStart w:id="0" w:name="_Toc164344142" w:displacedByCustomXml="next"/>
     <w:sdt>
@@ -25,6 +25,7 @@
       <w:sdtContent>
         <w:p>
           <w:pPr>
+            <w:jc w:val="center"/>
             <w:rPr>
               <w:highlight w:val="yellow"/>
             </w:rPr>
@@ -32,7 +33,6 @@
           <w:r>
             <w:rPr>
               <w:noProof/>
-              <w:highlight w:val="yellow"/>
             </w:rPr>
             <mc:AlternateContent>
               <mc:Choice Requires="wps">
@@ -149,13 +149,13 @@
                   </wp:anchor>
                 </w:drawing>
               </mc:Choice>
-              <mc:Fallback>
+              <mc:Fallback xmlns:w16du="http://schemas.microsoft.com/office/word/2023/wordml/word16du">
                 <w:pict>
                   <v:shapetype w14:anchorId="4A707A62" id="_x0000_t202" coordsize="21600,21600" o:spt="202" path="m,l,21600r21600,l21600,xe">
                     <v:stroke joinstyle="miter"/>
                     <v:path gradientshapeok="t" o:connecttype="rect"/>
                   </v:shapetype>
-                  <v:shape id="Text Box 52" o:spid="_x0000_s1026" type="#_x0000_t202" style="position:absolute;margin-left:0;margin-top:0;width:8in;height:1in;z-index:251659264;visibility:visible;mso-wrap-style:square;mso-width-percent:941;mso-height-percent:92;mso-top-percent:818;mso-wrap-distance-left:9pt;mso-wrap-distance-top:0;mso-wrap-distance-right:9pt;mso-wrap-distance-bottom:0;mso-position-horizontal:center;mso-position-horizontal-relative:page;mso-position-vertical-relative:page;mso-width-percent:941;mso-height-percent:92;mso-top-percent:818;mso-width-relative:page;mso-height-relative:page;v-text-anchor:bottom" o:gfxdata="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" filled="f" stroked="f" strokeweight=".5pt">
+                  <v:shape id="Text Box 52" o:spid="_x0000_s1026" type="#_x0000_t202" style="position:absolute;left:0;text-align:left;margin-left:0;margin-top:0;width:8in;height:1in;z-index:251659264;visibility:visible;mso-wrap-style:square;mso-width-percent:941;mso-height-percent:92;mso-top-percent:818;mso-wrap-distance-left:9pt;mso-wrap-distance-top:0;mso-wrap-distance-right:9pt;mso-wrap-distance-bottom:0;mso-position-horizontal:center;mso-position-horizontal-relative:page;mso-position-vertical-relative:page;mso-width-percent:941;mso-height-percent:92;mso-top-percent:818;mso-width-relative:page;mso-height-relative:page;v-text-anchor:bottom" o:gfxdata="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" filled="f" stroked="f" strokeweight=".5pt">
                     <v:textbox inset="126pt,0,54pt,0">
                       <w:txbxContent>
                         <w:p>
@@ -203,146 +203,29 @@
             </mc:AlternateContent>
           </w:r>
           <w:r>
-            <w:rPr>
-              <w:noProof/>
-              <w:highlight w:val="yellow"/>
-            </w:rPr>
-            <mc:AlternateContent>
-              <mc:Choice Requires="wps">
-                <w:drawing>
-                  <wp:anchor distT="0" distB="0" distL="114300" distR="114300" simplePos="0" relativeHeight="251660288" behindDoc="0" locked="0" layoutInCell="1" allowOverlap="1" wp14:anchorId="0F1AF59A" wp14:editId="5D7ADC4E">
-                    <wp:simplePos x="0" y="0"/>
-                    <wp:positionH relativeFrom="page">
-                      <wp:align>center</wp:align>
-                    </wp:positionH>
-                    <mc:AlternateContent>
-                      <mc:Choice Requires="wp14">
-                        <wp:positionV relativeFrom="page">
-                          <wp14:pctPosVOffset>70000</wp14:pctPosVOffset>
-                        </wp:positionV>
-                      </mc:Choice>
-                      <mc:Fallback>
-                        <wp:positionV relativeFrom="page">
-                          <wp:posOffset>7484110</wp:posOffset>
-                        </wp:positionV>
-                      </mc:Fallback>
-                    </mc:AlternateContent>
-                    <wp:extent cx="7315200" cy="1009650"/>
-                    <wp:effectExtent l="0" t="0" r="0" b="0"/>
-                    <wp:wrapSquare wrapText="bothSides"/>
-                    <wp:docPr id="153" name="Text Box 53"/>
-                    <wp:cNvGraphicFramePr/>
-                    <a:graphic xmlns:a="http://schemas.openxmlformats.org/drawingml/2006/main">
-                      <a:graphicData uri="http://schemas.microsoft.com/office/word/2010/wordprocessingShape">
-                        <wps:wsp>
-                          <wps:cNvSpPr txBox="1"/>
-                          <wps:spPr>
-                            <a:xfrm>
-                              <a:off x="0" y="0"/>
-                              <a:ext cx="7315200" cy="1009650"/>
-                            </a:xfrm>
-                            <a:prstGeom prst="rect">
-                              <a:avLst/>
-                            </a:prstGeom>
-                            <a:noFill/>
-                            <a:ln w="6350">
-                              <a:noFill/>
-                            </a:ln>
-                            <a:effectLst/>
-                          </wps:spPr>
-                          <wps:style>
-                            <a:lnRef idx="0">
-                              <a:schemeClr val="accent1"/>
-                            </a:lnRef>
-                            <a:fillRef idx="0">
-                              <a:schemeClr val="accent1"/>
-                            </a:fillRef>
-                            <a:effectRef idx="0">
-                              <a:schemeClr val="accent1"/>
-                            </a:effectRef>
-                            <a:fontRef idx="minor">
-                              <a:schemeClr val="dk1"/>
-                            </a:fontRef>
-                          </wps:style>
-                          <wps:txbx>
-                            <w:txbxContent>
-                              <w:p>
-                                <w:pPr>
-                                  <w:pStyle w:val="NoSpacing"/>
-                                  <w:jc w:val="right"/>
-                                  <w:rPr>
-                                    <w:color w:val="595959" w:themeColor="text1" w:themeTint="A6"/>
-                                    <w:sz w:val="20"/>
-                                    <w:szCs w:val="20"/>
-                                  </w:rPr>
-                                </w:pPr>
-                              </w:p>
-                            </w:txbxContent>
-                          </wps:txbx>
-                          <wps:bodyPr rot="0" spcFirstLastPara="0" vertOverflow="overflow" horzOverflow="overflow" vert="horz" wrap="square" lIns="1600200" tIns="0" rIns="685800" bIns="0" numCol="1" spcCol="0" rtlCol="0" fromWordArt="0" anchor="t" anchorCtr="0" forceAA="0" compatLnSpc="1">
-                            <a:prstTxWarp prst="textNoShape">
-                              <a:avLst/>
-                            </a:prstTxWarp>
-                            <a:spAutoFit/>
-                          </wps:bodyPr>
-                        </wps:wsp>
-                      </a:graphicData>
-                    </a:graphic>
-                    <wp14:sizeRelH relativeFrom="page">
-                      <wp14:pctWidth>94100</wp14:pctWidth>
-                    </wp14:sizeRelH>
-                    <wp14:sizeRelV relativeFrom="page">
-                      <wp14:pctHeight>10000</wp14:pctHeight>
-                    </wp14:sizeRelV>
-                  </wp:anchor>
-                </w:drawing>
-              </mc:Choice>
-              <mc:Fallback>
-                <w:pict>
-                  <v:shape w14:anchorId="0F1AF59A" id="Text Box 53" o:spid="_x0000_s1027" type="#_x0000_t202" style="position:absolute;margin-left:0;margin-top:0;width:8in;height:79.5pt;z-index:251660288;visibility:visible;mso-wrap-style:square;mso-width-percent:941;mso-height-percent:100;mso-top-percent:700;mso-wrap-distance-left:9pt;mso-wrap-distance-top:0;mso-wrap-distance-right:9pt;mso-wrap-distance-bottom:0;mso-position-horizontal:center;mso-position-horizontal-relative:page;mso-position-vertical-relative:page;mso-width-percent:941;mso-height-percent:100;mso-top-percent:700;mso-width-relative:page;mso-height-relative:page;v-text-anchor:top" o:gfxdata="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" filled="f" stroked="f" strokeweight=".5pt">
-                    <v:textbox style="mso-fit-shape-to-text:t" inset="126pt,0,54pt,0">
-                      <w:txbxContent>
-                        <w:p>
-                          <w:pPr>
-                            <w:pStyle w:val="NoSpacing"/>
-                            <w:jc w:val="right"/>
-                            <w:rPr>
-                              <w:color w:val="595959" w:themeColor="text1" w:themeTint="A6"/>
-                              <w:sz w:val="20"/>
-                              <w:szCs w:val="20"/>
-                            </w:rPr>
-                          </w:pPr>
-                        </w:p>
-                      </w:txbxContent>
-                    </v:textbox>
-                    <w10:wrap type="square" anchorx="page" anchory="page"/>
-                  </v:shape>
-                </w:pict>
-              </mc:Fallback>
-            </mc:AlternateContent>
-          </w:r>
-          <w:r>
-            <w:rPr>
-              <w:highlight w:val="yellow"/>
-            </w:rPr>
             <w:t xml:space="preserve"> </w:t>
           </w:r>
           <w:r>
-            <w:rPr>
-              <w:highlight w:val="yellow"/>
-            </w:rPr>
             <w:tab/>
           </w:r>
           <w:r>
             <w:rPr>
+              <w:b/>
+              <w:bCs/>
+              <w:sz w:val="32"/>
+              <w:szCs w:val="32"/>
+            </w:rPr>
+            <w:t xml:space="preserve">Implementation of a </w:t>
+          </w:r>
+          <w:r>
+            <w:rPr>
               <w:rFonts w:ascii="Arial" w:hAnsi="Arial" w:cs="Arial"/>
               <w:b/>
-              <w:color w:val="000000" w:themeColor="text1"/>
-              <w:sz w:val="28"/>
-              <w:szCs w:val="28"/>
-              <w:highlight w:val="yellow"/>
-            </w:rPr>
-            <w:t>Title (should be congruent with the problem/strategy)</w:t>
+              <w:bCs/>
+              <w:sz w:val="32"/>
+              <w:szCs w:val="32"/>
+            </w:rPr>
+            <w:t>Clinical Decision Support System (CDSS) for cancer wards</w:t>
           </w:r>
         </w:p>
         <w:p>
@@ -354,7 +237,6 @@
               <w:color w:val="000000" w:themeColor="text1"/>
               <w:sz w:val="28"/>
               <w:szCs w:val="28"/>
-              <w:highlight w:val="yellow"/>
             </w:rPr>
           </w:pPr>
         </w:p>
@@ -367,18 +249,52 @@
               <w:color w:val="000000" w:themeColor="text1"/>
               <w:sz w:val="28"/>
               <w:szCs w:val="28"/>
-              <w:highlight w:val="yellow"/>
             </w:rPr>
           </w:pPr>
-          <w:r>
+        </w:p>
+        <w:p>
+          <w:pPr>
+            <w:spacing w:line="360" w:lineRule="auto"/>
+            <w:jc w:val="center"/>
             <w:rPr>
               <w:rFonts w:ascii="Arial" w:hAnsi="Arial" w:cs="Arial"/>
               <w:color w:val="000000" w:themeColor="text1"/>
               <w:sz w:val="28"/>
               <w:szCs w:val="28"/>
-              <w:highlight w:val="yellow"/>
-            </w:rPr>
-            <w:t>Your Names:</w:t>
+            </w:rPr>
+          </w:pPr>
+          <w:r>
+            <w:rPr>
+              <w:rFonts w:ascii="Arial" w:hAnsi="Arial" w:cs="Arial"/>
+              <w:b/>
+              <w:bCs/>
+              <w:color w:val="000000" w:themeColor="text1"/>
+              <w:sz w:val="28"/>
+              <w:szCs w:val="28"/>
+            </w:rPr>
+            <w:t>Names</w:t>
+          </w:r>
+          <w:r>
+            <w:rPr>
+              <w:rFonts w:ascii="Arial" w:hAnsi="Arial" w:cs="Arial"/>
+              <w:b/>
+              <w:bCs/>
+              <w:color w:val="000000" w:themeColor="text1"/>
+              <w:sz w:val="28"/>
+              <w:szCs w:val="28"/>
+            </w:rPr>
+            <w:t xml:space="preserve"> and Student Numbers</w:t>
+          </w:r>
+          <w:r>
+            <w:rPr>
+              <w:rFonts w:ascii="Arial" w:hAnsi="Arial" w:cs="Arial"/>
+              <w:b/>
+              <w:bCs/>
+              <w:color w:val="000000" w:themeColor="text1"/>
+              <w:sz w:val="28"/>
+              <w:szCs w:val="28"/>
+            </w:rPr>
+            <w:t>:</w:t>
           </w:r>
         </w:p>
         <w:p>
@@ -390,7 +306,6 @@
               <w:color w:val="000000" w:themeColor="text1"/>
               <w:sz w:val="28"/>
               <w:szCs w:val="28"/>
-              <w:highlight w:val="yellow"/>
             </w:rPr>
           </w:pPr>
           <w:r>
@@ -399,9 +314,8 @@
               <w:color w:val="000000" w:themeColor="text1"/>
               <w:sz w:val="28"/>
               <w:szCs w:val="28"/>
-              <w:highlight w:val="yellow"/>
-            </w:rPr>
-            <w:t>Student number:  ……….</w:t>
+            </w:rPr>
+            <w:t>s225227053-Naidoo Max Christopher</w:t>
           </w:r>
         </w:p>
         <w:p>
@@ -410,21 +324,127 @@
             <w:jc w:val="center"/>
             <w:rPr>
               <w:rFonts w:ascii="Arial" w:hAnsi="Arial" w:cs="Arial"/>
-              <w:bCs/>
               <w:color w:val="000000" w:themeColor="text1"/>
               <w:sz w:val="28"/>
               <w:szCs w:val="28"/>
-              <w:highlight w:val="yellow"/>
             </w:rPr>
           </w:pPr>
           <w:r>
+            <w:rPr>
+              <w:rFonts w:ascii="Arial" w:hAnsi="Arial" w:cs="Arial"/>
+              <w:color w:val="000000" w:themeColor="text1"/>
+              <w:sz w:val="28"/>
+              <w:szCs w:val="28"/>
+            </w:rPr>
+            <w:t>s225256797-Nkanini Avela</w:t>
+          </w:r>
+        </w:p>
+        <w:p>
+          <w:pPr>
+            <w:spacing w:line="360" w:lineRule="auto"/>
+            <w:jc w:val="center"/>
+            <w:rPr>
+              <w:rFonts w:ascii="Arial" w:hAnsi="Arial" w:cs="Arial"/>
+              <w:color w:val="000000" w:themeColor="text1"/>
+              <w:sz w:val="28"/>
+              <w:szCs w:val="28"/>
+            </w:rPr>
+          </w:pPr>
+          <w:r>
+            <w:rPr>
+              <w:rFonts w:ascii="Arial" w:hAnsi="Arial" w:cs="Arial"/>
+              <w:color w:val="000000" w:themeColor="text1"/>
+              <w:sz w:val="28"/>
+              <w:szCs w:val="28"/>
+            </w:rPr>
+            <w:t>s225905272-Nxam Asemahle</w:t>
+          </w:r>
+        </w:p>
+        <w:p>
+          <w:pPr>
+            <w:spacing w:line="360" w:lineRule="auto"/>
+            <w:jc w:val="center"/>
+            <w:rPr>
+              <w:rFonts w:ascii="Arial" w:hAnsi="Arial" w:cs="Arial"/>
+              <w:color w:val="000000" w:themeColor="text1"/>
+              <w:sz w:val="28"/>
+              <w:szCs w:val="28"/>
+            </w:rPr>
+          </w:pPr>
+          <w:r>
+            <w:rPr>
+              <w:rFonts w:ascii="Arial" w:hAnsi="Arial" w:cs="Arial"/>
+              <w:color w:val="000000" w:themeColor="text1"/>
+              <w:sz w:val="28"/>
+              <w:szCs w:val="28"/>
+            </w:rPr>
+            <w:t>s225041308- Zide Yandisa</w:t>
+          </w:r>
+        </w:p>
+        <w:p>
+          <w:pPr>
+            <w:spacing w:line="360" w:lineRule="auto"/>
+            <w:jc w:val="center"/>
+            <w:rPr>
+              <w:rFonts w:ascii="Arial" w:hAnsi="Arial" w:cs="Arial"/>
+              <w:color w:val="000000" w:themeColor="text1"/>
+              <w:sz w:val="28"/>
+              <w:szCs w:val="28"/>
+            </w:rPr>
+          </w:pPr>
+          <w:r>
+            <w:rPr>
+              <w:rFonts w:ascii="Arial" w:hAnsi="Arial" w:cs="Arial"/>
+              <w:color w:val="000000" w:themeColor="text1"/>
+              <w:sz w:val="28"/>
+              <w:szCs w:val="28"/>
+            </w:rPr>
+            <w:t>s224331787-Zolwana Saneze</w:t>
+          </w:r>
+        </w:p>
+        <w:p>
+          <w:pPr>
+            <w:spacing w:line="360" w:lineRule="auto"/>
+            <w:jc w:val="center"/>
+            <w:rPr>
+              <w:rFonts w:ascii="Arial" w:hAnsi="Arial" w:cs="Arial"/>
+              <w:color w:val="000000" w:themeColor="text1"/>
+              <w:sz w:val="28"/>
+              <w:szCs w:val="28"/>
+            </w:rPr>
+          </w:pPr>
+        </w:p>
+        <w:p>
+          <w:pPr>
+            <w:spacing w:line="360" w:lineRule="auto"/>
+            <w:jc w:val="center"/>
+            <w:rPr>
+              <w:rFonts w:ascii="Arial" w:hAnsi="Arial" w:cs="Arial"/>
+              <w:color w:val="000000" w:themeColor="text1"/>
+              <w:sz w:val="28"/>
+              <w:szCs w:val="28"/>
+            </w:rPr>
+          </w:pPr>
+        </w:p>
+        <w:p>
+          <w:pPr>
+            <w:spacing w:line="360" w:lineRule="auto"/>
+            <w:jc w:val="center"/>
             <w:rPr>
               <w:rFonts w:ascii="Arial" w:hAnsi="Arial" w:cs="Arial"/>
               <w:bCs/>
               <w:color w:val="000000" w:themeColor="text1"/>
               <w:sz w:val="28"/>
               <w:szCs w:val="28"/>
-              <w:highlight w:val="yellow"/>
+            </w:rPr>
+          </w:pPr>
+          <w:r>
+            <w:rPr>
+              <w:rFonts w:ascii="Arial" w:hAnsi="Arial" w:cs="Arial"/>
+              <w:bCs/>
+              <w:color w:val="000000" w:themeColor="text1"/>
+              <w:sz w:val="28"/>
+              <w:szCs w:val="28"/>
             </w:rPr>
             <w:t xml:space="preserve">Quality Improvement Project Report </w:t>
           </w:r>
@@ -439,7 +459,6 @@
               <w:color w:val="000000" w:themeColor="text1"/>
               <w:sz w:val="28"/>
               <w:szCs w:val="28"/>
-              <w:highlight w:val="yellow"/>
             </w:rPr>
           </w:pPr>
           <w:r>
@@ -449,7 +468,6 @@
               <w:color w:val="000000" w:themeColor="text1"/>
               <w:sz w:val="28"/>
               <w:szCs w:val="28"/>
-              <w:highlight w:val="yellow"/>
             </w:rPr>
             <w:t>VMHC300</w:t>
           </w:r>
@@ -464,17 +482,40 @@
               <w:color w:val="000000" w:themeColor="text1"/>
               <w:sz w:val="28"/>
               <w:szCs w:val="28"/>
-              <w:highlight w:val="yellow"/>
             </w:rPr>
           </w:pPr>
-          <w:r>
+        </w:p>
+        <w:p>
+          <w:pPr>
+            <w:spacing w:line="360" w:lineRule="auto"/>
             <w:rPr>
               <w:rFonts w:ascii="Arial" w:hAnsi="Arial" w:cs="Arial"/>
               <w:bCs/>
               <w:color w:val="000000" w:themeColor="text1"/>
               <w:sz w:val="28"/>
               <w:szCs w:val="28"/>
-              <w:highlight w:val="yellow"/>
+            </w:rPr>
+          </w:pPr>
+        </w:p>
+        <w:p>
+          <w:pPr>
+            <w:spacing w:line="360" w:lineRule="auto"/>
+            <w:jc w:val="center"/>
+            <w:rPr>
+              <w:rFonts w:ascii="Arial" w:hAnsi="Arial" w:cs="Arial"/>
+              <w:bCs/>
+              <w:color w:val="000000" w:themeColor="text1"/>
+              <w:sz w:val="28"/>
+              <w:szCs w:val="28"/>
+            </w:rPr>
+          </w:pPr>
+          <w:r>
+            <w:rPr>
+              <w:rFonts w:ascii="Arial" w:hAnsi="Arial" w:cs="Arial"/>
+              <w:bCs/>
+              <w:color w:val="000000" w:themeColor="text1"/>
+              <w:sz w:val="28"/>
+              <w:szCs w:val="28"/>
             </w:rPr>
             <w:t>Department of Nursing Science</w:t>
           </w:r>
@@ -489,7 +530,6 @@
               <w:color w:val="000000" w:themeColor="text1"/>
               <w:sz w:val="28"/>
               <w:szCs w:val="28"/>
-              <w:highlight w:val="yellow"/>
             </w:rPr>
           </w:pPr>
           <w:r>
@@ -499,7 +539,6 @@
               <w:color w:val="000000" w:themeColor="text1"/>
               <w:sz w:val="28"/>
               <w:szCs w:val="28"/>
-              <w:highlight w:val="yellow"/>
             </w:rPr>
             <w:t>Of the</w:t>
           </w:r>
@@ -514,17 +553,28 @@
               <w:color w:val="000000" w:themeColor="text1"/>
               <w:sz w:val="28"/>
               <w:szCs w:val="28"/>
-              <w:highlight w:val="yellow"/>
             </w:rPr>
           </w:pPr>
-          <w:r>
+        </w:p>
+        <w:p>
+          <w:pPr>
+            <w:spacing w:line="360" w:lineRule="auto"/>
+            <w:jc w:val="center"/>
             <w:rPr>
               <w:rFonts w:ascii="Arial" w:hAnsi="Arial" w:cs="Arial"/>
               <w:bCs/>
               <w:color w:val="000000" w:themeColor="text1"/>
               <w:sz w:val="28"/>
               <w:szCs w:val="28"/>
-              <w:highlight w:val="yellow"/>
+            </w:rPr>
+          </w:pPr>
+          <w:r>
+            <w:rPr>
+              <w:rFonts w:ascii="Arial" w:hAnsi="Arial" w:cs="Arial"/>
+              <w:bCs/>
+              <w:color w:val="000000" w:themeColor="text1"/>
+              <w:sz w:val="28"/>
+              <w:szCs w:val="28"/>
             </w:rPr>
             <w:t>FACULTY OF HEALTH SCIENCES</w:t>
           </w:r>
@@ -539,32 +589,17 @@
               <w:color w:val="000000" w:themeColor="text1"/>
               <w:sz w:val="28"/>
               <w:szCs w:val="28"/>
-              <w:highlight w:val="yellow"/>
             </w:rPr>
           </w:pPr>
-        </w:p>
-        <w:p>
-          <w:pPr>
-            <w:spacing w:line="360" w:lineRule="auto"/>
-            <w:jc w:val="center"/>
+          <w:r>
             <w:rPr>
               <w:rFonts w:ascii="Arial" w:hAnsi="Arial" w:cs="Arial"/>
               <w:bCs/>
               <w:color w:val="000000" w:themeColor="text1"/>
               <w:sz w:val="28"/>
               <w:szCs w:val="28"/>
-              <w:highlight w:val="yellow"/>
-            </w:rPr>
-          </w:pPr>
-          <w:r>
-            <w:rPr>
-              <w:rFonts w:ascii="Arial" w:hAnsi="Arial" w:cs="Arial"/>
-              <w:bCs/>
-              <w:color w:val="000000" w:themeColor="text1"/>
-              <w:sz w:val="28"/>
-              <w:szCs w:val="28"/>
-              <w:highlight w:val="yellow"/>
-            </w:rPr>
+            </w:rPr>
+            <w:lastRenderedPageBreak/>
             <w:t>at the</w:t>
           </w:r>
         </w:p>
@@ -578,7 +613,6 @@
               <w:color w:val="000000" w:themeColor="text1"/>
               <w:sz w:val="28"/>
               <w:szCs w:val="28"/>
-              <w:highlight w:val="yellow"/>
             </w:rPr>
           </w:pPr>
         </w:p>
@@ -592,7 +626,6 @@
               <w:color w:val="000000" w:themeColor="text1"/>
               <w:sz w:val="28"/>
               <w:szCs w:val="28"/>
-              <w:highlight w:val="yellow"/>
             </w:rPr>
           </w:pPr>
           <w:r>
@@ -602,7 +635,6 @@
               <w:color w:val="000000" w:themeColor="text1"/>
               <w:sz w:val="28"/>
               <w:szCs w:val="28"/>
-              <w:highlight w:val="yellow"/>
             </w:rPr>
             <w:t>NELSON MANDELA UNIVERSITY</w:t>
           </w:r>
@@ -617,7 +649,72 @@
               <w:color w:val="000000" w:themeColor="text1"/>
               <w:sz w:val="28"/>
               <w:szCs w:val="28"/>
-              <w:highlight w:val="yellow"/>
+            </w:rPr>
+          </w:pPr>
+          <w:r>
+            <w:rPr>
+              <w:noProof/>
+            </w:rPr>
+            <w:drawing>
+              <wp:inline distT="0" distB="0" distL="0" distR="0" wp14:anchorId="6F4792E2" wp14:editId="6A644FC6">
+                <wp:extent cx="3171825" cy="1238250"/>
+                <wp:effectExtent l="0" t="0" r="0" b="0"/>
+                <wp:docPr id="2106298321" name="Picture 6" descr="logo"/>
+                <wp:cNvGraphicFramePr>
+                  <a:graphicFrameLocks xmlns:a="http://schemas.openxmlformats.org/drawingml/2006/main" noChangeAspect="1"/>
+                </wp:cNvGraphicFramePr>
+                <a:graphic xmlns:a="http://schemas.openxmlformats.org/drawingml/2006/main">
+                  <a:graphicData uri="http://schemas.openxmlformats.org/drawingml/2006/picture">
+                    <pic:pic xmlns:pic="http://schemas.openxmlformats.org/drawingml/2006/picture">
+                      <pic:nvPicPr>
+                        <pic:cNvPr id="0" name="Picture 1" descr="logo"/>
+                        <pic:cNvPicPr>
+                          <a:picLocks noChangeAspect="1" noChangeArrowheads="1"/>
+                        </pic:cNvPicPr>
+                      </pic:nvPicPr>
+                      <pic:blipFill>
+                        <a:blip r:embed="rId8">
+                          <a:extLst>
+                            <a:ext uri="{28A0092B-C50C-407E-A947-70E740481C1C}">
+                              <a14:useLocalDpi xmlns:a14="http://schemas.microsoft.com/office/drawing/2010/main" val="0"/>
+                            </a:ext>
+                          </a:extLst>
+                        </a:blip>
+                        <a:srcRect/>
+                        <a:stretch>
+                          <a:fillRect/>
+                        </a:stretch>
+                      </pic:blipFill>
+                      <pic:spPr bwMode="auto">
+                        <a:xfrm>
+                          <a:off x="0" y="0"/>
+                          <a:ext cx="3171825" cy="1238250"/>
+                        </a:xfrm>
+                        <a:prstGeom prst="rect">
+                          <a:avLst/>
+                        </a:prstGeom>
+                        <a:noFill/>
+                        <a:ln>
+                          <a:noFill/>
+                        </a:ln>
+                      </pic:spPr>
+                    </pic:pic>
+                  </a:graphicData>
+                </a:graphic>
+              </wp:inline>
+            </w:drawing>
+          </w:r>
+        </w:p>
+        <w:p>
+          <w:pPr>
+            <w:spacing w:line="360" w:lineRule="auto"/>
+            <w:jc w:val="center"/>
+            <w:rPr>
+              <w:rFonts w:ascii="Arial" w:hAnsi="Arial" w:cs="Arial"/>
+              <w:bCs/>
+              <w:color w:val="000000" w:themeColor="text1"/>
+              <w:sz w:val="28"/>
+              <w:szCs w:val="28"/>
             </w:rPr>
           </w:pPr>
         </w:p>
@@ -631,7 +728,6 @@
               <w:color w:val="000000" w:themeColor="text1"/>
               <w:sz w:val="28"/>
               <w:szCs w:val="28"/>
-              <w:highlight w:val="yellow"/>
             </w:rPr>
           </w:pPr>
         </w:p>
@@ -642,7 +738,6 @@
               <w:rFonts w:ascii="Arial" w:hAnsi="Arial" w:cs="Arial"/>
               <w:sz w:val="28"/>
               <w:szCs w:val="28"/>
-              <w:highlight w:val="yellow"/>
             </w:rPr>
           </w:pPr>
           <w:r>
@@ -650,7 +745,6 @@
               <w:rFonts w:ascii="Arial" w:hAnsi="Arial" w:cs="Arial"/>
               <w:sz w:val="28"/>
               <w:szCs w:val="28"/>
-              <w:highlight w:val="yellow"/>
             </w:rPr>
             <w:t>Lecturer: Mrs M Kramer</w:t>
           </w:r>
@@ -662,15 +756,23 @@
               <w:rFonts w:ascii="Arial" w:hAnsi="Arial" w:cs="Arial"/>
               <w:sz w:val="28"/>
               <w:szCs w:val="28"/>
-              <w:highlight w:val="yellow"/>
             </w:rPr>
           </w:pPr>
-          <w:r>
+        </w:p>
+        <w:p>
+          <w:pPr>
+            <w:jc w:val="center"/>
             <w:rPr>
               <w:rFonts w:ascii="Arial" w:hAnsi="Arial" w:cs="Arial"/>
               <w:sz w:val="28"/>
               <w:szCs w:val="28"/>
-              <w:highlight w:val="yellow"/>
+            </w:rPr>
+          </w:pPr>
+          <w:r>
+            <w:rPr>
+              <w:rFonts w:ascii="Arial" w:hAnsi="Arial" w:cs="Arial"/>
+              <w:sz w:val="28"/>
+              <w:szCs w:val="28"/>
             </w:rPr>
             <w:t>Lecturer: Mrs K Gerber</w:t>
           </w:r>
@@ -684,7 +786,6 @@
               <w:color w:val="000000" w:themeColor="text1"/>
               <w:sz w:val="28"/>
               <w:szCs w:val="28"/>
-              <w:highlight w:val="yellow"/>
             </w:rPr>
           </w:pPr>
         </w:p>
@@ -697,11 +798,22 @@
               <w:color w:val="000000" w:themeColor="text1"/>
               <w:sz w:val="28"/>
               <w:szCs w:val="28"/>
-              <w:highlight w:val="yellow"/>
+            </w:rPr>
+          </w:pPr>
+        </w:p>
+        <w:p>
+          <w:pPr>
+            <w:spacing w:line="360" w:lineRule="auto"/>
+            <w:jc w:val="center"/>
+            <w:rPr>
+              <w:rFonts w:ascii="Arial" w:hAnsi="Arial" w:cs="Arial"/>
+              <w:color w:val="000000" w:themeColor="text1"/>
+              <w:sz w:val="28"/>
+              <w:szCs w:val="28"/>
             </w:rPr>
             <w:sectPr>
-              <w:footerReference w:type="default" r:id="rId8"/>
-              <w:footerReference w:type="first" r:id="rId9"/>
+              <w:footerReference w:type="default" r:id="rId9"/>
+              <w:footerReference w:type="first" r:id="rId10"/>
               <w:pgSz w:w="11906" w:h="16838"/>
               <w:pgMar w:top="1440" w:right="1440" w:bottom="1440" w:left="1440" w:header="720" w:footer="720" w:gutter="0"/>
               <w:cols w:space="720"/>
@@ -715,9 +827,17 @@
               <w:color w:val="000000" w:themeColor="text1"/>
               <w:sz w:val="28"/>
               <w:szCs w:val="28"/>
-              <w:highlight w:val="yellow"/>
-            </w:rPr>
-            <w:t>October 20</w:t>
+            </w:rPr>
+            <w:t>October 2</w:t>
+          </w:r>
+          <w:r>
+            <w:rPr>
+              <w:rFonts w:ascii="Arial" w:hAnsi="Arial" w:cs="Arial"/>
+              <w:color w:val="000000" w:themeColor="text1"/>
+              <w:sz w:val="28"/>
+              <w:szCs w:val="28"/>
+            </w:rPr>
+            <w:t>9</w:t>
           </w:r>
         </w:p>
         <w:p>
@@ -783,7 +903,6 @@
               <w:b/>
               <w:sz w:val="24"/>
               <w:szCs w:val="20"/>
-              <w:highlight w:val="yellow"/>
             </w:rPr>
           </w:pPr>
           <w:bookmarkStart w:id="1" w:name="_Toc180245710"/>
@@ -791,7 +910,6 @@
             <w:rPr>
               <w:sz w:val="24"/>
               <w:szCs w:val="20"/>
-              <w:highlight w:val="yellow"/>
             </w:rPr>
             <w:lastRenderedPageBreak/>
             <w:t>DECLARATION</w:t>
@@ -808,25 +926,68 @@
             <w:rPr>
               <w:rFonts w:ascii="Arial" w:eastAsia="Times New Roman" w:hAnsi="Arial" w:cs="Arial"/>
               <w:kern w:val="28"/>
-              <w:highlight w:val="yellow"/>
               <w:lang w:val="en-GB"/>
             </w:rPr>
           </w:pPr>
           <w:r>
             <w:rPr>
               <w:rFonts w:ascii="Arial" w:hAnsi="Arial" w:cs="Arial"/>
-              <w:highlight w:val="yellow"/>
-            </w:rPr>
-            <w:t xml:space="preserve">We, the undersigned hereby declare that the attached document, namely  …………………………………………… </w:t>
+            </w:rPr>
+            <w:t xml:space="preserve">We, the undersigned hereby declare that the attached document, </w:t>
           </w:r>
           <w:r>
             <w:rPr>
+              <w:rFonts w:ascii="Arial" w:hAnsi="Arial" w:cs="Arial"/>
+            </w:rPr>
+            <w:t xml:space="preserve">namely </w:t>
+          </w:r>
+          <w:r>
+            <w:rPr>
+              <w:rFonts w:ascii="Arial" w:hAnsi="Arial" w:cs="Arial"/>
+              <w:u w:val="single"/>
+            </w:rPr>
+            <w:t>Implementation of a Clinical Decision Support System (CDSS) for cancer wards</w:t>
+          </w:r>
+          <w:r>
+            <w:rPr>
               <w:rFonts w:ascii="Arial" w:eastAsia="Times New Roman" w:hAnsi="Arial" w:cs="Arial"/>
               <w:kern w:val="28"/>
-              <w:highlight w:val="yellow"/>
               <w:lang w:val="en-GB"/>
             </w:rPr>
-            <w:t xml:space="preserve">(Title), dated…………………..is composed of our work, and when other authors have been consulted, we have paraphrased and referenced accordingly.  This document contains no breach of copyright. </w:t>
+            <w:t>, dated</w:t>
+          </w:r>
+          <w:r>
+            <w:rPr>
+              <w:rFonts w:ascii="Arial" w:eastAsia="Times New Roman" w:hAnsi="Arial" w:cs="Arial"/>
+              <w:kern w:val="28"/>
+              <w:lang w:val="en-GB"/>
+            </w:rPr>
+            <w:t xml:space="preserve"> </w:t>
+          </w:r>
+          <w:r>
+            <w:rPr>
+              <w:rFonts w:ascii="Arial" w:eastAsia="Times New Roman" w:hAnsi="Arial" w:cs="Arial"/>
+              <w:kern w:val="28"/>
+              <w:u w:val="single"/>
+              <w:lang w:val="en-GB"/>
+            </w:rPr>
+            <w:t>29 October</w:t>
+          </w:r>
+          <w:r>
+            <w:rPr>
+              <w:rFonts w:ascii="Arial" w:eastAsia="Times New Roman" w:hAnsi="Arial" w:cs="Arial"/>
+              <w:kern w:val="28"/>
+              <w:lang w:val="en-GB"/>
+            </w:rPr>
+            <w:t xml:space="preserve"> </w:t>
+          </w:r>
+          <w:r>
+            <w:rPr>
+              <w:rFonts w:ascii="Arial" w:eastAsia="Times New Roman" w:hAnsi="Arial" w:cs="Arial"/>
+              <w:kern w:val="28"/>
+              <w:lang w:val="en-GB"/>
+            </w:rPr>
+            <w:t xml:space="preserve">is composed of our work, and when other authors have been consulted, we have paraphrased and referenced accordingly.  This document contains no breach of copyright. </w:t>
           </w:r>
         </w:p>
         <w:p>
@@ -839,7 +1000,6 @@
             <w:rPr>
               <w:rFonts w:ascii="Arial" w:eastAsia="Times New Roman" w:hAnsi="Arial" w:cs="Arial"/>
               <w:kern w:val="28"/>
-              <w:highlight w:val="yellow"/>
               <w:lang w:val="en-GB"/>
             </w:rPr>
           </w:pPr>
@@ -854,7 +1014,6 @@
             <w:rPr>
               <w:rFonts w:ascii="Arial" w:eastAsia="Times New Roman" w:hAnsi="Arial" w:cs="Arial"/>
               <w:kern w:val="28"/>
-              <w:highlight w:val="yellow"/>
               <w:lang w:val="en-GB"/>
             </w:rPr>
           </w:pPr>
@@ -862,7 +1021,6 @@
             <w:rPr>
               <w:rFonts w:ascii="Arial" w:eastAsia="Times New Roman" w:hAnsi="Arial" w:cs="Arial"/>
               <w:kern w:val="28"/>
-              <w:highlight w:val="yellow"/>
               <w:lang w:val="en-GB"/>
             </w:rPr>
             <w:t xml:space="preserve">Furthermore, I am aware that any evidence of plagiarism contained herein will render this submission, in its entirety, to be discredited, and will warrant disciplinary action.  </w:t>
@@ -878,7 +1036,6 @@
             <w:rPr>
               <w:rFonts w:ascii="Arial" w:eastAsia="Times New Roman" w:hAnsi="Arial" w:cs="Arial"/>
               <w:kern w:val="28"/>
-              <w:highlight w:val="yellow"/>
               <w:lang w:val="en-GB"/>
             </w:rPr>
           </w:pPr>
@@ -893,7 +1050,6 @@
             <w:rPr>
               <w:rFonts w:ascii="Arial" w:eastAsia="Times New Roman" w:hAnsi="Arial" w:cs="Arial"/>
               <w:kern w:val="28"/>
-              <w:highlight w:val="yellow"/>
               <w:lang w:val="en-GB"/>
             </w:rPr>
           </w:pPr>
@@ -901,7 +1057,6 @@
             <w:rPr>
               <w:rFonts w:ascii="Arial" w:eastAsia="Times New Roman" w:hAnsi="Arial" w:cs="Arial"/>
               <w:kern w:val="28"/>
-              <w:highlight w:val="yellow"/>
               <w:lang w:val="en-GB"/>
             </w:rPr>
             <w:t xml:space="preserve">All references and quotations have been attributed to their source, cited and included in the list of references.   </w:t>
@@ -917,32 +1072,187 @@
             <w:rPr>
               <w:rFonts w:ascii="Arial" w:eastAsia="Times New Roman" w:hAnsi="Arial" w:cs="Arial"/>
               <w:kern w:val="28"/>
-              <w:highlight w:val="yellow"/>
               <w:lang w:val="en-GB"/>
             </w:rPr>
           </w:pPr>
         </w:p>
         <w:p>
           <w:pPr>
-            <w:widowControl w:val="0"/>
-            <w:overflowPunct w:val="0"/>
-            <w:adjustRightInd w:val="0"/>
             <w:spacing w:line="360" w:lineRule="auto"/>
-            <w:jc w:val="both"/>
+            <w:jc w:val="center"/>
+            <w:rPr>
+              <w:rFonts w:ascii="Arial" w:hAnsi="Arial" w:cs="Arial"/>
+              <w:color w:val="000000" w:themeColor="text1"/>
+              <w:sz w:val="28"/>
+              <w:szCs w:val="28"/>
+            </w:rPr>
+          </w:pPr>
+          <w:r>
             <w:rPr>
               <w:rFonts w:ascii="Arial" w:eastAsia="Times New Roman" w:hAnsi="Arial" w:cs="Arial"/>
               <w:kern w:val="28"/>
               <w:lang w:val="en-GB"/>
             </w:rPr>
-          </w:pPr>
+            <w:t>Signed this</w:t>
+          </w:r>
           <w:r>
             <w:rPr>
               <w:rFonts w:ascii="Arial" w:eastAsia="Times New Roman" w:hAnsi="Arial" w:cs="Arial"/>
               <w:kern w:val="28"/>
-              <w:highlight w:val="yellow"/>
               <w:lang w:val="en-GB"/>
             </w:rPr>
-            <w:t>Signed this……………day of…………………… at the Nelson Mandela University.</w:t>
+            <w:t xml:space="preserve"> </w:t>
+          </w:r>
+          <w:r>
+            <w:rPr>
+              <w:rFonts w:ascii="Arial" w:eastAsia="Times New Roman" w:hAnsi="Arial" w:cs="Arial"/>
+              <w:kern w:val="28"/>
+              <w:u w:val="single"/>
+              <w:lang w:val="en-GB"/>
+            </w:rPr>
+            <w:t>Nkanini Avela</w:t>
+          </w:r>
+          <w:r>
+            <w:rPr>
+              <w:rFonts w:ascii="Arial" w:eastAsia="Times New Roman" w:hAnsi="Arial" w:cs="Arial"/>
+              <w:kern w:val="28"/>
+              <w:u w:val="single"/>
+              <w:lang w:val="en-GB"/>
+            </w:rPr>
+            <w:t>,</w:t>
+          </w:r>
+          <w:r>
+            <w:rPr>
+              <w:rFonts w:ascii="Arial" w:hAnsi="Arial" w:cs="Arial"/>
+              <w:color w:val="000000" w:themeColor="text1"/>
+              <w:sz w:val="28"/>
+              <w:szCs w:val="28"/>
+              <w:u w:val="single"/>
+            </w:rPr>
+            <w:t xml:space="preserve"> </w:t>
+          </w:r>
+          <w:r>
+            <w:rPr>
+              <w:rFonts w:ascii="Arial" w:hAnsi="Arial" w:cs="Arial"/>
+              <w:color w:val="000000" w:themeColor="text1"/>
+              <w:u w:val="single"/>
+            </w:rPr>
+            <w:t>Naidoo Max Christopher</w:t>
+          </w:r>
+          <w:r>
+            <w:rPr>
+              <w:rFonts w:ascii="Arial" w:hAnsi="Arial" w:cs="Arial"/>
+              <w:color w:val="000000" w:themeColor="text1"/>
+              <w:u w:val="single"/>
+            </w:rPr>
+            <w:t xml:space="preserve">, </w:t>
+          </w:r>
+          <w:r>
+            <w:rPr>
+              <w:rFonts w:ascii="Arial" w:hAnsi="Arial" w:cs="Arial"/>
+              <w:color w:val="000000" w:themeColor="text1"/>
+              <w:u w:val="single"/>
+            </w:rPr>
+            <w:t>Nxam</w:t>
+          </w:r>
+          <w:r>
+            <w:rPr>
+              <w:rFonts w:ascii="Arial" w:hAnsi="Arial" w:cs="Arial"/>
+              <w:color w:val="000000" w:themeColor="text1"/>
+              <w:u w:val="single"/>
+            </w:rPr>
+            <w:t xml:space="preserve"> </w:t>
+          </w:r>
+          <w:r>
+            <w:rPr>
+              <w:rFonts w:ascii="Arial" w:hAnsi="Arial" w:cs="Arial"/>
+              <w:color w:val="000000" w:themeColor="text1"/>
+              <w:u w:val="single"/>
+            </w:rPr>
+            <w:t>Asemahle</w:t>
+          </w:r>
+          <w:r>
+            <w:rPr>
+              <w:rFonts w:ascii="Arial" w:hAnsi="Arial" w:cs="Arial"/>
+              <w:color w:val="000000" w:themeColor="text1"/>
+              <w:u w:val="single"/>
+            </w:rPr>
+            <w:t xml:space="preserve">, </w:t>
+          </w:r>
+          <w:r>
+            <w:rPr>
+              <w:rFonts w:ascii="Arial" w:hAnsi="Arial" w:cs="Arial"/>
+              <w:color w:val="000000" w:themeColor="text1"/>
+              <w:u w:val="single"/>
+            </w:rPr>
+            <w:t>Zide Yandisa</w:t>
+          </w:r>
+          <w:r>
+            <w:rPr>
+              <w:rFonts w:ascii="Arial" w:hAnsi="Arial" w:cs="Arial"/>
+              <w:color w:val="000000" w:themeColor="text1"/>
+              <w:u w:val="single"/>
+            </w:rPr>
+            <w:t xml:space="preserve">, </w:t>
+          </w:r>
+          <w:r>
+            <w:rPr>
+              <w:rFonts w:ascii="Arial" w:hAnsi="Arial" w:cs="Arial"/>
+              <w:color w:val="000000" w:themeColor="text1"/>
+              <w:u w:val="single"/>
+            </w:rPr>
+            <w:t>Zolwana Saneze</w:t>
+          </w:r>
+          <w:r>
+            <w:rPr>
+              <w:rFonts w:ascii="Arial" w:eastAsia="Times New Roman" w:hAnsi="Arial" w:cs="Arial"/>
+              <w:kern w:val="28"/>
+              <w:sz w:val="22"/>
+              <w:szCs w:val="22"/>
+              <w:lang w:val="en-GB"/>
+            </w:rPr>
+            <w:t xml:space="preserve"> </w:t>
+          </w:r>
+          <w:r>
+            <w:rPr>
+              <w:rFonts w:ascii="Arial" w:eastAsia="Times New Roman" w:hAnsi="Arial" w:cs="Arial"/>
+              <w:kern w:val="28"/>
+              <w:lang w:val="en-GB"/>
+            </w:rPr>
+            <w:t>day of</w:t>
+          </w:r>
+          <w:r>
+            <w:rPr>
+              <w:rFonts w:ascii="Arial" w:eastAsia="Times New Roman" w:hAnsi="Arial" w:cs="Arial"/>
+              <w:kern w:val="28"/>
+              <w:lang w:val="en-GB"/>
+            </w:rPr>
+            <w:t xml:space="preserve"> </w:t>
+          </w:r>
+          <w:r>
+            <w:rPr>
+              <w:rFonts w:ascii="Arial" w:eastAsia="Times New Roman" w:hAnsi="Arial" w:cs="Arial"/>
+              <w:kern w:val="28"/>
+              <w:u w:val="single"/>
+              <w:lang w:val="en-GB"/>
+            </w:rPr>
+            <w:t>29 October</w:t>
+          </w:r>
+          <w:r>
+            <w:rPr>
+              <w:rFonts w:ascii="Arial" w:eastAsia="Times New Roman" w:hAnsi="Arial" w:cs="Arial"/>
+              <w:kern w:val="28"/>
+              <w:lang w:val="en-GB"/>
+            </w:rPr>
+            <w:t xml:space="preserve"> </w:t>
+          </w:r>
+          <w:r>
+            <w:rPr>
+              <w:rFonts w:ascii="Arial" w:eastAsia="Times New Roman" w:hAnsi="Arial" w:cs="Arial"/>
+              <w:kern w:val="28"/>
+              <w:lang w:val="en-GB"/>
+            </w:rPr>
+            <w:t>at the Nelson Mandela University.</w:t>
           </w:r>
         </w:p>
         <w:p>
@@ -952,7 +1262,6 @@
               <w:color w:val="000000" w:themeColor="text1"/>
               <w:sz w:val="28"/>
               <w:szCs w:val="28"/>
-              <w:highlight w:val="yellow"/>
               <w:lang w:val="en-GB"/>
             </w:rPr>
           </w:pPr>
@@ -962,7 +1271,6 @@
               <w:color w:val="000000" w:themeColor="text1"/>
               <w:sz w:val="28"/>
               <w:szCs w:val="28"/>
-              <w:highlight w:val="yellow"/>
               <w:lang w:val="en-GB"/>
             </w:rPr>
             <w:br w:type="page"/>
@@ -1014,7 +1322,6 @@
               </w:pPr>
               <w:r>
                 <w:rPr>
-                  <w:highlight w:val="yellow"/>
                   <w:lang w:val="en-US"/>
                 </w:rPr>
                 <w:t>ABSTRACT</w:t>
@@ -1094,7 +1401,6 @@
                   <w:rPr>
                     <w:rStyle w:val="Hyperlink"/>
                     <w:noProof/>
-                    <w:highlight w:val="yellow"/>
                   </w:rPr>
                   <w:t>DECLARATION</w:t>
                 </w:r>
@@ -2030,7 +2336,6 @@
                   <w:rPr>
                     <w:rStyle w:val="Hyperlink"/>
                     <w:noProof/>
-                    <w:highlight w:val="yellow"/>
                   </w:rPr>
                   <w:t>5.6</w:t>
                 </w:r>
@@ -2046,7 +2351,6 @@
                   <w:rPr>
                     <w:rStyle w:val="Hyperlink"/>
                     <w:noProof/>
-                    <w:highlight w:val="yellow"/>
                   </w:rPr>
                   <w:t>IMPLEMENTATION OF THE SOLUTION</w:t>
                 </w:r>
@@ -2701,7 +3005,6 @@
                     <w:rStyle w:val="Hyperlink"/>
                     <w:rFonts w:ascii="Arial" w:hAnsi="Arial" w:cs="Arial"/>
                     <w:noProof/>
-                    <w:highlight w:val="yellow"/>
                     <w:lang w:val="en-US"/>
                   </w:rPr>
                   <w:t>7.CONCLUSION</w:t>
@@ -2968,10 +3271,14 @@
             </w:p>
             <w:p>
               <w:pPr>
+                <w:pStyle w:val="TOC1"/>
+                <w:tabs>
+                  <w:tab w:val="right" w:leader="dot" w:pos="9016"/>
+                </w:tabs>
                 <w:rPr>
-                  <w:b/>
-                  <w:bCs/>
+                  <w:rFonts w:eastAsiaTheme="minorEastAsia"/>
                   <w:noProof/>
+                  <w:lang w:eastAsia="en-ZA"/>
                 </w:rPr>
               </w:pPr>
               <w:r>
@@ -2982,6 +3289,90 @@
                 </w:rPr>
                 <w:fldChar w:fldCharType="end"/>
               </w:r>
+              <w:hyperlink w:anchor="_Toc180245735" w:history="1">
+                <w:r>
+                  <w:rPr>
+                    <w:rStyle w:val="Hyperlink"/>
+                    <w:noProof/>
+                    <w:color w:val="000000" w:themeColor="text1"/>
+                    <w:u w:val="none"/>
+                  </w:rPr>
+                  <w:t xml:space="preserve">Annexure </w:t>
+                </w:r>
+                <w:r>
+                  <w:rPr>
+                    <w:rStyle w:val="Hyperlink"/>
+                    <w:noProof/>
+                    <w:color w:val="000000" w:themeColor="text1"/>
+                    <w:u w:val="none"/>
+                  </w:rPr>
+                  <w:t>C</w:t>
+                </w:r>
+                <w:r>
+                  <w:rPr>
+                    <w:noProof/>
+                    <w:webHidden/>
+                  </w:rPr>
+                  <w:tab/>
+                </w:r>
+                <w:r>
+                  <w:rPr>
+                    <w:noProof/>
+                    <w:webHidden/>
+                  </w:rPr>
+                  <w:fldChar w:fldCharType="begin"/>
+                </w:r>
+                <w:r>
+                  <w:rPr>
+                    <w:noProof/>
+                    <w:webHidden/>
+                  </w:rPr>
+                  <w:instrText xml:space="preserve"> PAGEREF _Toc180245735 \h </w:instrText>
+                </w:r>
+                <w:r>
+                  <w:rPr>
+                    <w:noProof/>
+                    <w:webHidden/>
+                  </w:rPr>
+                </w:r>
+                <w:r>
+                  <w:rPr>
+                    <w:noProof/>
+                    <w:webHidden/>
+                  </w:rPr>
+                  <w:fldChar w:fldCharType="separate"/>
+                </w:r>
+                <w:r>
+                  <w:rPr>
+                    <w:noProof/>
+                    <w:webHidden/>
+                  </w:rPr>
+                  <w:t>2</w:t>
+                </w:r>
+                <w:r>
+                  <w:rPr>
+                    <w:noProof/>
+                    <w:webHidden/>
+                  </w:rPr>
+                  <w:t>5</w:t>
+                </w:r>
+                <w:r>
+                  <w:rPr>
+                    <w:noProof/>
+                    <w:webHidden/>
+                  </w:rPr>
+                  <w:fldChar w:fldCharType="end"/>
+                </w:r>
+              </w:hyperlink>
+            </w:p>
+            <w:p>
+              <w:pPr>
+                <w:rPr>
+                  <w:b/>
+                  <w:bCs/>
+                  <w:noProof/>
+                </w:rPr>
+              </w:pPr>
             </w:p>
             <w:p>
               <w:pPr>
@@ -3375,7 +3766,7 @@
               <w:highlight w:val="yellow"/>
             </w:rPr>
             <w:sectPr>
-              <w:footerReference w:type="default" r:id="rId10"/>
+              <w:footerReference w:type="default" r:id="rId11"/>
               <w:pgSz w:w="11906" w:h="16838"/>
               <w:pgMar w:top="1440" w:right="1440" w:bottom="1440" w:left="1440" w:header="720" w:footer="720" w:gutter="0"/>
               <w:pgNumType w:fmt="lowerRoman"/>
@@ -3783,32 +4174,9 @@
       <w:r>
         <w:rPr>
           <w:rFonts w:ascii="Arial" w:hAnsi="Arial" w:cs="Arial"/>
-          <w:highlight w:val="yellow"/>
           <w:lang w:val="en-US"/>
         </w:rPr>
-        <w:t>Human error, such as a doctor’s negligence or incompetence when deciding which kinds of cancer tests would be needed, can result in cancer misdiagnosis.</w:t>
-      </w:r>
-      <w:r>
-        <w:rPr>
-          <w:rFonts w:ascii="Arial" w:hAnsi="Arial" w:cs="Arial"/>
-          <w:lang w:val="en-US"/>
-        </w:rPr>
-        <w:t xml:space="preserve"> Misdiagnosis of cancer may occur during the testing process, such as errors in performing diagnostic imaging or poor cell sample collection for a biops</w:t>
-      </w:r>
-      <w:r>
-        <w:rPr>
-          <w:rFonts w:ascii="Arial" w:hAnsi="Arial" w:cs="Arial"/>
-          <w:highlight w:val="yellow"/>
-          <w:lang w:val="en-US"/>
-        </w:rPr>
-        <w:t>y</w:t>
-      </w:r>
-      <w:r>
-        <w:rPr>
-          <w:rFonts w:ascii="Arial" w:hAnsi="Arial" w:cs="Arial"/>
-          <w:lang w:val="en-US"/>
-        </w:rPr>
-        <w:t>.</w:t>
+        <w:t>Human error, such as a doctor’s negligence or incompetence when deciding which kinds of cancer tests would be needed, can result in cancer misdiagnosis. Misdiagnosis of cancer may occur during the testing process, such as errors in performing diagnostic imaging or poor cell sample collection for a biopsy.</w:t>
       </w:r>
     </w:p>
     <w:p>
@@ -3823,7 +4191,6 @@
       <w:r>
         <w:rPr>
           <w:rFonts w:ascii="Arial" w:hAnsi="Arial" w:cs="Arial"/>
-          <w:highlight w:val="yellow"/>
         </w:rPr>
         <w:lastRenderedPageBreak/>
         <w:t xml:space="preserve">Our topic is about </w:t>
@@ -3831,17 +4198,9 @@
       <w:r>
         <w:rPr>
           <w:rFonts w:ascii="Arial" w:hAnsi="Arial" w:cs="Arial"/>
-          <w:highlight w:val="yellow"/>
           <w:lang w:val="en-US"/>
         </w:rPr>
-        <w:t>designing a clinical decision support system (CDSS) directed towards cancer patients, with adherence to Evidence-Based Medicine guidelines.</w:t>
-      </w:r>
-      <w:r>
-        <w:rPr>
-          <w:rFonts w:ascii="Arial" w:hAnsi="Arial" w:cs="Arial"/>
-          <w:lang w:val="en-US"/>
-        </w:rPr>
-        <w:t xml:space="preserve"> According to (Dotson, 2015), Evidence-Based Medicine is the conscientious, explicit, and judicious use of current best evidence in making decisions about the care of individual patients. The main objective of this system is to provide concrete medical information and aid in the diagnosis of cancer patients, in other words, improving the quality of care they receive. </w:t>
+        <w:t xml:space="preserve">designing a clinical decision support system (CDSS) directed towards cancer patients, with adherence to Evidence-Based Medicine guidelines. According to (Dotson, 2015), Evidence-Based Medicine is the conscientious, explicit, and judicious use of current best evidence in making decisions about the care of individual patients. The main objective of this system is to provide concrete medical information and aid in the diagnosis of cancer patients, in other words, improving the quality of care they receive. </w:t>
       </w:r>
     </w:p>
     <w:p>
@@ -3856,30 +4215,15 @@
       <w:r>
         <w:rPr>
           <w:rFonts w:ascii="Arial" w:hAnsi="Arial" w:cs="Arial"/>
-          <w:highlight w:val="yellow"/>
-        </w:rPr>
-        <w:t>The following aspects are discussed in the report below,</w:t>
-      </w:r>
-      <w:r>
-        <w:rPr>
-          <w:rFonts w:ascii="Arial" w:hAnsi="Arial" w:cs="Arial"/>
-        </w:rPr>
-        <w:t xml:space="preserve"> </w:t>
+        </w:rPr>
+        <w:t xml:space="preserve">The following aspects are discussed in the report below, </w:t>
       </w:r>
       <w:r>
         <w:rPr>
           <w:rFonts w:ascii="Arial" w:hAnsi="Arial" w:cs="Arial"/>
           <w:lang w:val="en-US"/>
         </w:rPr>
-        <w:t xml:space="preserve">quality standards applicable to the project, identification of the problem including factors that contribute to the problem, and clarification of the most important concepts. By addressing these aspects comprehensively, </w:t>
-      </w:r>
-      <w:r>
-        <w:rPr>
-          <w:rFonts w:ascii="Arial" w:hAnsi="Arial" w:cs="Arial"/>
-          <w:highlight w:val="yellow"/>
-          <w:lang w:val="en-US"/>
-        </w:rPr>
-        <w:t>the purpose of this report is to provide a thorough overview and understanding, planning, and execution of a CDSS tailored for cancer patients, thereby improving patient care and clinical outcomes in oncology practice.</w:t>
+        <w:t>quality standards applicable to the project, identification of the problem including factors that contribute to the problem, and clarification of the most important concepts. By addressing these aspects comprehensively, the purpose of this report is to provide a thorough overview and understanding, planning, and execution of a CDSS tailored for cancer patients, thereby improving patient care and clinical outcomes in oncology practice.</w:t>
       </w:r>
     </w:p>
     <w:p>
@@ -3903,9 +4247,9 @@
       </w:pPr>
       <w:bookmarkStart w:id="9" w:name="_Toc164344144"/>
       <w:bookmarkStart w:id="10" w:name="_Toc166867561"/>
-      <w:bookmarkStart w:id="11" w:name="_Hlk165118508"/>
-      <w:bookmarkStart w:id="12" w:name="_Toc164344145"/>
-      <w:bookmarkStart w:id="13" w:name="_Toc180245715"/>
+      <w:bookmarkStart w:id="11" w:name="_Toc180245715"/>
+      <w:bookmarkStart w:id="12" w:name="_Hlk165118508"/>
+      <w:bookmarkStart w:id="13" w:name="_Toc164344145"/>
       <w:r>
         <w:rPr>
           <w:rFonts w:ascii="Arial" w:hAnsi="Arial" w:cs="Arial"/>
@@ -3914,7 +4258,7 @@
       </w:r>
       <w:bookmarkEnd w:id="9"/>
       <w:bookmarkEnd w:id="10"/>
-      <w:bookmarkEnd w:id="13"/>
+      <w:bookmarkEnd w:id="11"/>
     </w:p>
     <w:p>
       <w:pPr>
@@ -5560,8 +5904,8 @@
           </w:p>
         </w:tc>
       </w:tr>
-      <w:bookmarkEnd w:id="11"/>
       <w:bookmarkEnd w:id="12"/>
+      <w:bookmarkEnd w:id="13"/>
     </w:tbl>
     <w:p>
       <w:pPr>
@@ -5602,6 +5946,7 @@
         <w:ind w:left="646" w:right="646"/>
         <w:jc w:val="both"/>
         <w:rPr>
+          <w:rFonts w:ascii="Arial" w:hAnsi="Arial" w:cs="Arial"/>
           <w:lang w:val="en-US"/>
         </w:rPr>
       </w:pPr>
@@ -5609,12 +5954,14 @@
       <w:bookmarkStart w:id="16" w:name="_Toc180245716"/>
       <w:r>
         <w:rPr>
+          <w:rFonts w:ascii="Arial" w:hAnsi="Arial" w:cs="Arial"/>
           <w:lang w:val="en-US"/>
         </w:rPr>
         <w:t>4</w:t>
       </w:r>
       <w:r>
         <w:rPr>
+          <w:rFonts w:ascii="Arial" w:hAnsi="Arial" w:cs="Arial"/>
           <w:lang w:val="en-US"/>
         </w:rPr>
         <w:t>.THE PROBLEM NOTED</w:t>
@@ -6100,7 +6447,6 @@
         <w:jc w:val="both"/>
         <w:rPr>
           <w:rFonts w:ascii="Arial" w:hAnsi="Arial" w:cs="Arial"/>
-          <w:highlight w:val="yellow"/>
           <w:lang w:val="en-US"/>
         </w:rPr>
       </w:pPr>
@@ -6109,7 +6455,6 @@
           <w:rFonts w:ascii="Arial" w:hAnsi="Arial" w:cs="Arial"/>
           <w:b/>
           <w:bCs/>
-          <w:highlight w:val="yellow"/>
           <w:u w:val="single"/>
           <w:lang w:val="en-US"/>
         </w:rPr>
@@ -6126,7 +6471,6 @@
         <w:jc w:val="both"/>
         <w:rPr>
           <w:rFonts w:ascii="Arial" w:hAnsi="Arial" w:cs="Arial"/>
-          <w:highlight w:val="yellow"/>
           <w:lang w:val="en-US"/>
         </w:rPr>
       </w:pPr>
@@ -6135,7 +6479,6 @@
           <w:rFonts w:ascii="Arial" w:hAnsi="Arial" w:cs="Arial"/>
           <w:b/>
           <w:bCs/>
-          <w:highlight w:val="yellow"/>
           <w:u w:val="single"/>
           <w:lang w:val="en-US"/>
         </w:rPr>
@@ -6144,7 +6487,6 @@
       <w:r>
         <w:rPr>
           <w:rFonts w:ascii="Arial" w:hAnsi="Arial" w:cs="Arial"/>
-          <w:highlight w:val="yellow"/>
           <w:lang w:val="en-US"/>
         </w:rPr>
         <w:t>: Delay in diagnosing cancer in a patient.</w:t>
@@ -6160,7 +6502,6 @@
         <w:jc w:val="both"/>
         <w:rPr>
           <w:rFonts w:ascii="Arial" w:hAnsi="Arial" w:cs="Arial"/>
-          <w:highlight w:val="yellow"/>
           <w:lang w:val="en-US"/>
         </w:rPr>
       </w:pPr>
@@ -6169,7 +6510,6 @@
           <w:rFonts w:ascii="Arial" w:hAnsi="Arial" w:cs="Arial"/>
           <w:b/>
           <w:bCs/>
-          <w:highlight w:val="yellow"/>
           <w:u w:val="single"/>
           <w:lang w:val="en-US"/>
         </w:rPr>
@@ -6178,7 +6518,6 @@
       <w:r>
         <w:rPr>
           <w:rFonts w:ascii="Arial" w:hAnsi="Arial" w:cs="Arial"/>
-          <w:highlight w:val="yellow"/>
           <w:lang w:val="en-US"/>
         </w:rPr>
         <w:t xml:space="preserve">: Determine the underlying causes of delays, such as healthcare system issues, patient-related factors, or healthcare provider-related factors. </w:t>
@@ -6196,7 +6535,6 @@
           <w:rFonts w:ascii="Arial" w:hAnsi="Arial" w:cs="Arial"/>
           <w:b/>
           <w:bCs/>
-          <w:highlight w:val="yellow"/>
           <w:lang w:val="en-US"/>
         </w:rPr>
       </w:pPr>
@@ -6205,7 +6543,6 @@
           <w:rFonts w:ascii="Arial" w:hAnsi="Arial" w:cs="Arial"/>
           <w:b/>
           <w:bCs/>
-          <w:highlight w:val="yellow"/>
           <w:lang w:val="en-US"/>
         </w:rPr>
         <w:lastRenderedPageBreak/>
@@ -6222,14 +6559,12 @@
         <w:jc w:val="both"/>
         <w:rPr>
           <w:rFonts w:ascii="Arial" w:hAnsi="Arial" w:cs="Arial"/>
-          <w:highlight w:val="yellow"/>
           <w:lang w:val="en-US"/>
         </w:rPr>
       </w:pPr>
       <w:r>
         <w:rPr>
           <w:rFonts w:ascii="Arial" w:hAnsi="Arial" w:cs="Arial"/>
-          <w:highlight w:val="yellow"/>
           <w:lang w:val="en-US"/>
         </w:rPr>
         <w:t xml:space="preserve">Analyze scheduling and referral processes to identify bottlenecks. </w:t>
@@ -6245,14 +6580,12 @@
         <w:jc w:val="both"/>
         <w:rPr>
           <w:rFonts w:ascii="Arial" w:hAnsi="Arial" w:cs="Arial"/>
-          <w:highlight w:val="yellow"/>
           <w:lang w:val="en-US"/>
         </w:rPr>
       </w:pPr>
       <w:r>
         <w:rPr>
           <w:rFonts w:ascii="Arial" w:hAnsi="Arial" w:cs="Arial"/>
-          <w:highlight w:val="yellow"/>
           <w:lang w:val="en-US"/>
         </w:rPr>
         <w:t>Evaluate the availability and capacity of diagnostic facilities and personnel.</w:t>
@@ -6270,7 +6603,6 @@
           <w:rFonts w:ascii="Arial" w:hAnsi="Arial" w:cs="Arial"/>
           <w:b/>
           <w:bCs/>
-          <w:highlight w:val="yellow"/>
           <w:lang w:val="en-US"/>
         </w:rPr>
       </w:pPr>
@@ -6279,7 +6611,6 @@
           <w:rFonts w:ascii="Arial" w:hAnsi="Arial" w:cs="Arial"/>
           <w:b/>
           <w:bCs/>
-          <w:highlight w:val="yellow"/>
           <w:lang w:val="en-US"/>
         </w:rPr>
         <w:t>Patient-Related Factors:</w:t>
@@ -6295,14 +6626,12 @@
         <w:jc w:val="both"/>
         <w:rPr>
           <w:rFonts w:ascii="Arial" w:hAnsi="Arial" w:cs="Arial"/>
-          <w:highlight w:val="yellow"/>
           <w:lang w:val="en-US"/>
         </w:rPr>
       </w:pPr>
       <w:r>
         <w:rPr>
           <w:rFonts w:ascii="Arial" w:hAnsi="Arial" w:cs="Arial"/>
-          <w:highlight w:val="yellow"/>
           <w:lang w:val="en-US"/>
         </w:rPr>
         <w:t>Conduct surveys and focus groups to understand patient knowledge, attitudes, and behaviours regarding symptom reporting and healthcare utilization.</w:t>
@@ -6318,14 +6647,12 @@
         <w:jc w:val="both"/>
         <w:rPr>
           <w:rFonts w:ascii="Arial" w:hAnsi="Arial" w:cs="Arial"/>
-          <w:highlight w:val="yellow"/>
           <w:lang w:val="en-US"/>
         </w:rPr>
       </w:pPr>
       <w:r>
         <w:rPr>
           <w:rFonts w:ascii="Arial" w:hAnsi="Arial" w:cs="Arial"/>
-          <w:highlight w:val="yellow"/>
           <w:lang w:val="en-US"/>
         </w:rPr>
         <w:t>Assess socioeconomic barriers such as transportation, insurance coverage, and access to primary care.</w:t>
@@ -6341,14 +6668,12 @@
         <w:jc w:val="both"/>
         <w:rPr>
           <w:rFonts w:ascii="Arial" w:hAnsi="Arial" w:cs="Arial"/>
-          <w:highlight w:val="yellow"/>
           <w:lang w:val="en-US"/>
         </w:rPr>
       </w:pPr>
       <w:r>
         <w:rPr>
           <w:rFonts w:ascii="Arial" w:hAnsi="Arial" w:cs="Arial"/>
-          <w:highlight w:val="yellow"/>
           <w:lang w:val="en-US"/>
         </w:rPr>
         <w:t>Evaluation of medical institution documents regarding scheduling and timing of appointments and tests.</w:t>
@@ -6364,14 +6689,12 @@
         <w:jc w:val="both"/>
         <w:rPr>
           <w:rFonts w:ascii="Arial" w:hAnsi="Arial" w:cs="Arial"/>
-          <w:highlight w:val="yellow"/>
           <w:lang w:val="en-US"/>
         </w:rPr>
       </w:pPr>
       <w:r>
         <w:rPr>
           <w:rFonts w:ascii="Arial" w:hAnsi="Arial" w:cs="Arial"/>
-          <w:highlight w:val="yellow"/>
           <w:lang w:val="en-US"/>
         </w:rPr>
         <w:t>Having interviews and distributing questionnaires to patients, healthcare providers, and administrators.</w:t>
@@ -6387,14 +6710,12 @@
         <w:jc w:val="both"/>
         <w:rPr>
           <w:rFonts w:ascii="Arial" w:hAnsi="Arial" w:cs="Arial"/>
-          <w:highlight w:val="yellow"/>
           <w:lang w:val="en-US"/>
         </w:rPr>
       </w:pPr>
       <w:r>
         <w:rPr>
           <w:rFonts w:ascii="Arial" w:hAnsi="Arial" w:cs="Arial"/>
-          <w:highlight w:val="yellow"/>
           <w:lang w:val="en-US"/>
         </w:rPr>
         <w:t>Statistical examination of patient results linked to timing of diagnosis.</w:t>
@@ -6406,7 +6727,6 @@
         <w:jc w:val="both"/>
         <w:rPr>
           <w:rFonts w:ascii="Arial" w:hAnsi="Arial" w:cs="Arial"/>
-          <w:highlight w:val="yellow"/>
           <w:lang w:val="en-US"/>
         </w:rPr>
       </w:pPr>
@@ -6415,7 +6735,6 @@
           <w:rFonts w:ascii="Arial" w:hAnsi="Arial" w:cs="Arial"/>
           <w:b/>
           <w:bCs/>
-          <w:highlight w:val="yellow"/>
           <w:u w:val="single"/>
           <w:lang w:val="en-US"/>
         </w:rPr>
@@ -6424,7 +6743,6 @@
       <w:r>
         <w:rPr>
           <w:rFonts w:ascii="Arial" w:hAnsi="Arial" w:cs="Arial"/>
-          <w:highlight w:val="yellow"/>
           <w:lang w:val="en-US"/>
         </w:rPr>
         <w:t>:  To address the root causes, such as implementing screening programs, improving access to healthcare services, or enhancing patient education and awareness. Our main purpose is to create mobile application that will help the doctors diagnose the patient to show which symptoms a patient have about the cancer.</w:t>
@@ -6436,7 +6754,6 @@
         <w:jc w:val="both"/>
         <w:rPr>
           <w:rFonts w:ascii="Arial" w:hAnsi="Arial" w:cs="Arial"/>
-          <w:highlight w:val="yellow"/>
           <w:lang w:val="en-US"/>
         </w:rPr>
       </w:pPr>
@@ -6445,7 +6762,6 @@
           <w:rFonts w:ascii="Arial" w:hAnsi="Arial" w:cs="Arial"/>
           <w:b/>
           <w:bCs/>
-          <w:highlight w:val="yellow"/>
           <w:u w:val="single"/>
           <w:lang w:val="en-US"/>
         </w:rPr>
@@ -6454,7 +6770,6 @@
       <w:r>
         <w:rPr>
           <w:rFonts w:ascii="Arial" w:hAnsi="Arial" w:cs="Arial"/>
-          <w:highlight w:val="yellow"/>
           <w:lang w:val="en-US"/>
         </w:rPr>
         <w:t>: Implement the proposed solutions and monitor their effectiveness.</w:t>
@@ -6474,7 +6789,6 @@
           <w:rFonts w:ascii="Arial" w:hAnsi="Arial" w:cs="Arial"/>
           <w:b/>
           <w:bCs/>
-          <w:highlight w:val="yellow"/>
           <w:u w:val="single"/>
           <w:lang w:val="en-US"/>
         </w:rPr>
@@ -6483,7 +6797,6 @@
       <w:r>
         <w:rPr>
           <w:rFonts w:ascii="Arial" w:hAnsi="Arial" w:cs="Arial"/>
-          <w:highlight w:val="yellow"/>
           <w:lang w:val="en-US"/>
         </w:rPr>
         <w:t xml:space="preserve"> Assess the impact of the solutions on reducing delays in diagnosing cancer.</w:t>
@@ -6492,7 +6805,6 @@
         <w:sdtPr>
           <w:rPr>
             <w:rFonts w:ascii="Arial" w:hAnsi="Arial" w:cs="Arial"/>
-            <w:highlight w:val="yellow"/>
             <w:lang w:val="en-US"/>
           </w:rPr>
           <w:id w:val="-302930373"/>
@@ -6502,7 +6814,6 @@
           <w:r>
             <w:rPr>
               <w:rFonts w:ascii="Arial" w:hAnsi="Arial" w:cs="Arial"/>
-              <w:highlight w:val="yellow"/>
               <w:lang w:val="en-US"/>
             </w:rPr>
             <w:fldChar w:fldCharType="begin"/>
@@ -6510,7 +6821,6 @@
           <w:r>
             <w:rPr>
               <w:rFonts w:ascii="Arial" w:hAnsi="Arial" w:cs="Arial"/>
-              <w:highlight w:val="yellow"/>
               <w:lang w:val="en-US"/>
             </w:rPr>
             <w:instrText xml:space="preserve"> CITATION Bro \l 1033 </w:instrText>
@@ -6518,7 +6828,6 @@
           <w:r>
             <w:rPr>
               <w:rFonts w:ascii="Arial" w:hAnsi="Arial" w:cs="Arial"/>
-              <w:highlight w:val="yellow"/>
               <w:lang w:val="en-US"/>
             </w:rPr>
             <w:fldChar w:fldCharType="separate"/>
@@ -6526,7 +6835,6 @@
           <w:r>
             <w:rPr>
               <w:rFonts w:ascii="Arial" w:hAnsi="Arial" w:cs="Arial"/>
-              <w:highlight w:val="yellow"/>
               <w:lang w:val="en-US"/>
             </w:rPr>
             <w:t xml:space="preserve"> (Brown &amp; Johnson, 2022)</w:t>
@@ -6534,7 +6842,6 @@
           <w:r>
             <w:rPr>
               <w:rFonts w:ascii="Arial" w:hAnsi="Arial" w:cs="Arial"/>
-              <w:highlight w:val="yellow"/>
             </w:rPr>
             <w:fldChar w:fldCharType="end"/>
           </w:r>
@@ -6591,18 +6898,33 @@
       <w:pPr>
         <w:pStyle w:val="Heading2"/>
         <w:ind w:firstLine="646"/>
+        <w:rPr>
+          <w:rFonts w:ascii="Arial" w:hAnsi="Arial" w:cs="Arial"/>
+        </w:rPr>
       </w:pPr>
       <w:bookmarkStart w:id="18" w:name="_Toc180245718"/>
       <w:r>
+        <w:rPr>
+          <w:rFonts w:ascii="Arial" w:hAnsi="Arial" w:cs="Arial"/>
+        </w:rPr>
         <w:t>5</w:t>
       </w:r>
       <w:r>
+        <w:rPr>
+          <w:rFonts w:ascii="Arial" w:hAnsi="Arial" w:cs="Arial"/>
+        </w:rPr>
         <w:t>.1</w:t>
       </w:r>
       <w:r>
+        <w:rPr>
+          <w:rFonts w:ascii="Arial" w:hAnsi="Arial" w:cs="Arial"/>
+        </w:rPr>
         <w:t xml:space="preserve"> </w:t>
       </w:r>
       <w:r>
+        <w:rPr>
+          <w:rFonts w:ascii="Arial" w:hAnsi="Arial" w:cs="Arial"/>
+        </w:rPr>
         <w:t>THE AIM (GOAL) OF THE PROJECT</w:t>
       </w:r>
       <w:bookmarkEnd w:id="18"/>
@@ -6618,15 +6940,20 @@
       <w:r>
         <w:rPr>
           <w:rFonts w:ascii="Arial" w:hAnsi="Arial" w:cs="Arial"/>
-          <w:highlight w:val="yellow"/>
-        </w:rPr>
-        <w:t>In response to the pressing issue of delayed cancer diagnosis</w:t>
-      </w:r>
-      <w:r>
-        <w:rPr>
-          <w:rFonts w:ascii="Arial" w:hAnsi="Arial" w:cs="Arial"/>
-        </w:rPr>
-        <w:t xml:space="preserve"> and its detrimental impact on patient outcomes, this project aims to implement a Clinical Decision Support System (CDSS). Cancer misdiagnosis, which frequently results from human error and inefficiencies in the diagnostic procedure, can seriously jeopardize patient health and well-being (Hall et al.). By utilizing technology and evidence-based methods, this project </w:t>
+        </w:rPr>
+        <w:t>In response to the pressing issue of delayed cancer diagnosis an</w:t>
+      </w:r>
+      <w:r>
+        <w:rPr>
+          <w:rFonts w:ascii="Arial" w:hAnsi="Arial" w:cs="Arial"/>
+        </w:rPr>
+        <w:t xml:space="preserve">d its detrimental impact on patient outcomes, this project aims to implement a Clinical Decision Support System (CDSS). Cancer misdiagnosis, which frequently </w:t>
+      </w:r>
+      <w:r>
+        <w:rPr>
+          <w:rFonts w:ascii="Arial" w:hAnsi="Arial" w:cs="Arial"/>
+        </w:rPr>
+        <w:t xml:space="preserve">results from human error and inefficiencies in the diagnostic procedure, can seriously jeopardize patient health and well-being (Hall et al.). By utilizing technology and evidence-based methods, this project </w:t>
       </w:r>
       <w:r>
         <w:rPr>
@@ -6667,21 +6994,18 @@
         <w:jc w:val="both"/>
         <w:rPr>
           <w:rFonts w:ascii="Arial" w:hAnsi="Arial" w:cs="Arial"/>
-          <w:highlight w:val="yellow"/>
         </w:rPr>
       </w:pPr>
       <w:r>
         <w:rPr>
           <w:rFonts w:ascii="Arial" w:hAnsi="Arial" w:cs="Arial"/>
           <w:b/>
-          <w:highlight w:val="yellow"/>
         </w:rPr>
         <w:t xml:space="preserve">SPECIFIC: </w:t>
       </w:r>
       <w:r>
         <w:rPr>
           <w:rFonts w:ascii="Arial" w:hAnsi="Arial" w:cs="Arial"/>
-          <w:highlight w:val="yellow"/>
         </w:rPr>
         <w:t>The project’s specific objective is to reduce the average time from symptom onset to diagnosis of cancer by 20% within the next 12 months.</w:t>
       </w:r>
@@ -6709,14 +7033,7 @@
         <w:rPr>
           <w:rFonts w:ascii="Arial" w:hAnsi="Arial" w:cs="Arial"/>
         </w:rPr>
-        <w:t xml:space="preserve"> </w:t>
-      </w:r>
-      <w:r>
-        <w:rPr>
-          <w:rFonts w:ascii="Arial" w:hAnsi="Arial" w:cs="Arial"/>
-          <w:highlight w:val="yellow"/>
-        </w:rPr>
-        <w:t>The project’s success will be measured by tracking the average time taken between the onset of symptoms and diagnosis, both before and after the CDSS was implemented. Through data analysis, the 20% reduction target will be monitored monthly.</w:t>
+        <w:t xml:space="preserve"> The project’s success will be measured by tracking the average time taken between the onset of symptoms and diagnosis, both before and after the CDSS was implemented. Through data analysis, the 20% reduction target will be monitored monthly.</w:t>
       </w:r>
     </w:p>
     <w:p>
@@ -6751,34 +7068,19 @@
         <w:rPr>
           <w:rFonts w:ascii="Arial" w:hAnsi="Arial" w:cs="Arial"/>
         </w:rPr>
-        <w:t xml:space="preserve"> </w:t>
-      </w:r>
-      <w:r>
-        <w:rPr>
-          <w:rFonts w:ascii="Arial" w:hAnsi="Arial" w:cs="Arial"/>
-          <w:highlight w:val="yellow"/>
-        </w:rPr>
-        <w:t xml:space="preserve">The objective can be achieved through the implementation of a CDSS, specifically designed for </w:t>
-      </w:r>
-      <w:r>
-        <w:rPr>
-          <w:rFonts w:ascii="Arial" w:hAnsi="Arial" w:cs="Arial"/>
-          <w:highlight w:val="yellow"/>
+        <w:t xml:space="preserve"> The objective can be achieved through the implementation of a CDSS, specifically designed for </w:t>
+      </w:r>
+      <w:r>
+        <w:rPr>
+          <w:rFonts w:ascii="Arial" w:hAnsi="Arial" w:cs="Arial"/>
         </w:rPr>
         <w:t>health practitioners</w:t>
       </w:r>
       <w:r>
         <w:rPr>
           <w:rFonts w:ascii="Arial" w:hAnsi="Arial" w:cs="Arial"/>
-          <w:highlight w:val="yellow"/>
-        </w:rPr>
-        <w:t>, which will streamline the diagnostic procedure, provide healthcare professionals with evidence-based decision support, and facilitate timely referrals and intervals</w:t>
-      </w:r>
-      <w:r>
-        <w:rPr>
-          <w:rFonts w:ascii="Arial" w:hAnsi="Arial" w:cs="Arial"/>
-        </w:rPr>
-        <w:t>.</w:t>
+        </w:rPr>
+        <w:t>, which will streamline the diagnostic procedure, provide healthcare professionals with evidence-based decision support, and facilitate timely referrals and intervals.</w:t>
       </w:r>
     </w:p>
     <w:p>
@@ -6835,7 +7137,6 @@
         <w:jc w:val="both"/>
         <w:rPr>
           <w:rFonts w:ascii="Arial" w:hAnsi="Arial" w:cs="Arial"/>
-          <w:highlight w:val="yellow"/>
         </w:rPr>
       </w:pPr>
       <w:r>
@@ -6849,26 +7150,28 @@
         <w:rPr>
           <w:rFonts w:ascii="Arial" w:hAnsi="Arial" w:cs="Arial"/>
         </w:rPr>
-        <w:t xml:space="preserve"> </w:t>
-      </w:r>
-      <w:r>
-        <w:rPr>
-          <w:rFonts w:ascii="Arial" w:hAnsi="Arial" w:cs="Arial"/>
-          <w:highlight w:val="yellow"/>
-        </w:rPr>
-        <w:t>The project timeline spans 12 months, beginning in July 2025, beginning in July 2025, providing ample time for the implementation and evaluation of the CDSS. Ongoing evaluations and adjustments will ensure timely achievement of the goal.</w:t>
+        <w:t xml:space="preserve"> The project timeline spans 12 months, beginning in July 2025, beginning in July 2025, providing ample time for the implementation and evaluation of the CDSS. Ongoing evaluations and adjustments will ensure timely achievement of the goal.</w:t>
       </w:r>
     </w:p>
     <w:p>
       <w:pPr>
         <w:pStyle w:val="Heading2"/>
         <w:ind w:firstLine="286"/>
+        <w:rPr>
+          <w:rFonts w:ascii="Arial" w:hAnsi="Arial" w:cs="Arial"/>
+        </w:rPr>
       </w:pPr>
       <w:bookmarkStart w:id="19" w:name="_Toc180245719"/>
       <w:r>
+        <w:rPr>
+          <w:rFonts w:ascii="Arial" w:hAnsi="Arial" w:cs="Arial"/>
+        </w:rPr>
         <w:t>5</w:t>
       </w:r>
       <w:r>
+        <w:rPr>
+          <w:rFonts w:ascii="Arial" w:hAnsi="Arial" w:cs="Arial"/>
+        </w:rPr>
         <w:t>.2 DECISION-MAKING CRITERIA</w:t>
       </w:r>
       <w:bookmarkEnd w:id="19"/>
@@ -7058,7 +7361,7 @@
                     </wp:anchor>
                   </w:drawing>
                 </mc:Choice>
-                <mc:Fallback>
+                <mc:Fallback xmlns:w16du="http://schemas.microsoft.com/office/word/2023/wordml/word16du">
                   <w:pict>
                     <v:shapetype w14:anchorId="283D3114" id="_x0000_t32" coordsize="21600,21600" o:spt="32" o:oned="t" path="m,l21600,21600e" filled="f">
                       <v:path arrowok="t" fillok="f" o:connecttype="none"/>
@@ -7275,7 +7578,7 @@
                     </wp:anchor>
                   </w:drawing>
                 </mc:Choice>
-                <mc:Fallback>
+                <mc:Fallback xmlns:w16du="http://schemas.microsoft.com/office/word/2023/wordml/word16du">
                   <w:pict>
                     <v:shape w14:anchorId="1D9D49E5" id="Straight Arrow Connector 2" o:spid="_x0000_s1026" type="#_x0000_t32" style="position:absolute;margin-left:-.45pt;margin-top:3.1pt;width:0;height:13.1pt;z-index:251667456;visibility:visible;mso-wrap-style:square;mso-width-percent:0;mso-height-percent:0;mso-wrap-distance-left:9pt;mso-wrap-distance-top:0;mso-wrap-distance-right:9pt;mso-wrap-distance-bottom:0;mso-position-horizontal:absolute;mso-position-horizontal-relative:text;mso-position-vertical:absolute;mso-position-vertical-relative:text;mso-width-percent:0;mso-height-percent:0;mso-width-relative:margin;mso-height-relative:margin" o:gfxdata="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" strokecolor="#0f9ed5 [3207]" strokeweight="1pt">
                       <v:stroke endarrow="block" joinstyle="miter"/>
@@ -7757,22 +8060,34 @@
     <w:p>
       <w:pPr>
         <w:pStyle w:val="Heading2"/>
+        <w:rPr>
+          <w:rFonts w:ascii="Arial" w:hAnsi="Arial" w:cs="Arial"/>
+        </w:rPr>
       </w:pPr>
       <w:bookmarkStart w:id="21" w:name="_Toc180245720"/>
       <w:r>
+        <w:rPr>
+          <w:rFonts w:ascii="Arial" w:hAnsi="Arial" w:cs="Arial"/>
+        </w:rPr>
         <w:t>5</w:t>
       </w:r>
       <w:r>
+        <w:rPr>
+          <w:rFonts w:ascii="Arial" w:hAnsi="Arial" w:cs="Arial"/>
+        </w:rPr>
         <w:t>.</w:t>
       </w:r>
       <w:r>
+        <w:rPr>
+          <w:rFonts w:ascii="Arial" w:hAnsi="Arial" w:cs="Arial"/>
+        </w:rPr>
         <w:t>3</w:t>
       </w:r>
       <w:r>
-        <w:t xml:space="preserve"> </w:t>
-      </w:r>
-      <w:r>
-        <w:t>POSSIBLE SOLUTIONS AND OPTIONS</w:t>
+        <w:rPr>
+          <w:rFonts w:ascii="Arial" w:hAnsi="Arial" w:cs="Arial"/>
+        </w:rPr>
+        <w:t xml:space="preserve"> POSSIBLE SOLUTIONS AND OPTIONS</w:t>
       </w:r>
       <w:bookmarkEnd w:id="21"/>
     </w:p>
@@ -8105,7 +8420,7 @@
           <w:rFonts w:ascii="Arial" w:hAnsi="Arial" w:cs="Arial"/>
         </w:rPr>
         <w:sectPr>
-          <w:footerReference w:type="first" r:id="rId11"/>
+          <w:footerReference w:type="first" r:id="rId12"/>
           <w:pgSz w:w="11906" w:h="16838"/>
           <w:pgMar w:top="1440" w:right="1440" w:bottom="1440" w:left="1440" w:header="708" w:footer="708" w:gutter="0"/>
           <w:pgNumType w:start="1"/>
@@ -13334,14 +13649,12 @@
       <w:r>
         <w:rPr>
           <w:rFonts w:ascii="Arial" w:hAnsi="Arial" w:cs="Arial"/>
-          <w:highlight w:val="yellow"/>
         </w:rPr>
         <w:t>p</w:t>
       </w:r>
       <w:r>
         <w:rPr>
           <w:rFonts w:ascii="Arial" w:hAnsi="Arial" w:cs="Arial"/>
-          <w:highlight w:val="yellow"/>
         </w:rPr>
         <w:t>ractitioners diagnose</w:t>
       </w:r>
@@ -13712,13 +14025,13 @@
         </w:numPr>
         <w:ind w:left="567" w:hanging="567"/>
         <w:rPr>
-          <w:highlight w:val="yellow"/>
+          <w:rFonts w:ascii="Arial" w:hAnsi="Arial" w:cs="Arial"/>
         </w:rPr>
       </w:pPr>
       <w:bookmarkStart w:id="25" w:name="_Toc180245723"/>
       <w:r>
         <w:rPr>
-          <w:highlight w:val="yellow"/>
+          <w:rFonts w:ascii="Arial" w:hAnsi="Arial" w:cs="Arial"/>
         </w:rPr>
         <w:lastRenderedPageBreak/>
         <w:t>IMPLEMENTATION OF THE SOLUTION</w:t>
@@ -13728,14 +14041,26 @@
     <w:p>
       <w:pPr>
         <w:ind w:left="646"/>
-      </w:pPr>
-      <w:r>
+        <w:rPr>
+          <w:rFonts w:ascii="Arial" w:hAnsi="Arial" w:cs="Arial"/>
+        </w:rPr>
+      </w:pPr>
+      <w:r>
+        <w:rPr>
+          <w:rFonts w:ascii="Arial" w:hAnsi="Arial" w:cs="Arial"/>
+        </w:rPr>
         <w:t>The implementation was conducted in two parts, the use of a questionnaire and testing of the high-fidelity prototype. The group members were not given permission to test the prototype within the oncology wards for neither public nor private hospitals. Therefore, testing was done among the nursing students in an interview setting, as well as one nursing staff member who works at Livingstone hospital as a stoma therapist.</w:t>
       </w:r>
       <w:r>
+        <w:rPr>
+          <w:rFonts w:ascii="Arial" w:hAnsi="Arial" w:cs="Arial"/>
+        </w:rPr>
         <w:t xml:space="preserve"> The nursing students had 3 years working experience, and the staff member had 10+ years’ experience.</w:t>
       </w:r>
       <w:r>
+        <w:rPr>
+          <w:rFonts w:ascii="Arial" w:hAnsi="Arial" w:cs="Arial"/>
+        </w:rPr>
         <w:t xml:space="preserve"> The interview included the answering of the questionnaire (Annexure A).</w:t>
       </w:r>
     </w:p>
@@ -13744,6 +14069,7 @@
         <w:pStyle w:val="Heading3"/>
         <w:ind w:firstLine="646"/>
         <w:rPr>
+          <w:rFonts w:ascii="Arial" w:hAnsi="Arial" w:cs="Arial"/>
           <w:i/>
           <w:iCs/>
         </w:rPr>
@@ -13751,6 +14077,7 @@
       <w:bookmarkStart w:id="26" w:name="_Toc180245724"/>
       <w:r>
         <w:rPr>
+          <w:rFonts w:ascii="Arial" w:hAnsi="Arial" w:cs="Arial"/>
           <w:i/>
           <w:iCs/>
         </w:rPr>
@@ -13761,15 +14088,27 @@
     <w:p>
       <w:pPr>
         <w:ind w:left="709" w:hanging="709"/>
-      </w:pPr>
-      <w:r>
+        <w:rPr>
+          <w:rFonts w:ascii="Arial" w:hAnsi="Arial" w:cs="Arial"/>
+        </w:rPr>
+      </w:pPr>
+      <w:r>
+        <w:rPr>
+          <w:rFonts w:ascii="Arial" w:hAnsi="Arial" w:cs="Arial"/>
+        </w:rPr>
         <w:tab/>
         <w:t xml:space="preserve">The questionnaire was answered after the testing of the prototype. </w:t>
       </w:r>
       <w:r>
+        <w:rPr>
+          <w:rFonts w:ascii="Arial" w:hAnsi="Arial" w:cs="Arial"/>
+        </w:rPr>
         <w:t>It consisted the answering of a table with checkboxes based off the nurses opinions. The nurses were then able to fill in long questions on whether they think the system can be implemented effectively, or if they have any concerns. For each statement from the table (Annexure A), the nurses answered for the following</w:t>
       </w:r>
       <w:r>
+        <w:rPr>
+          <w:rFonts w:ascii="Arial" w:hAnsi="Arial" w:cs="Arial"/>
+        </w:rPr>
         <w:t>:</w:t>
       </w:r>
     </w:p>
@@ -13780,8 +14119,14 @@
           <w:ilvl w:val="0"/>
           <w:numId w:val="16"/>
         </w:numPr>
-      </w:pPr>
-      <w:r>
+        <w:rPr>
+          <w:rFonts w:ascii="Arial" w:hAnsi="Arial" w:cs="Arial"/>
+        </w:rPr>
+      </w:pPr>
+      <w:r>
+        <w:rPr>
+          <w:rFonts w:ascii="Arial" w:hAnsi="Arial" w:cs="Arial"/>
+        </w:rPr>
         <w:t>None had experience using a CDSS in practise</w:t>
       </w:r>
     </w:p>
@@ -13792,8 +14137,14 @@
           <w:ilvl w:val="0"/>
           <w:numId w:val="16"/>
         </w:numPr>
-      </w:pPr>
-      <w:r>
+        <w:rPr>
+          <w:rFonts w:ascii="Arial" w:hAnsi="Arial" w:cs="Arial"/>
+        </w:rPr>
+      </w:pPr>
+      <w:r>
+        <w:rPr>
+          <w:rFonts w:ascii="Arial" w:hAnsi="Arial" w:cs="Arial"/>
+        </w:rPr>
         <w:t>All agreed that a CDSS would help deliver quality care, two strongly agreeing to the statement</w:t>
       </w:r>
     </w:p>
@@ -13804,8 +14155,14 @@
           <w:ilvl w:val="0"/>
           <w:numId w:val="16"/>
         </w:numPr>
-      </w:pPr>
-      <w:r>
+        <w:rPr>
+          <w:rFonts w:ascii="Arial" w:hAnsi="Arial" w:cs="Arial"/>
+        </w:rPr>
+      </w:pPr>
+      <w:r>
+        <w:rPr>
+          <w:rFonts w:ascii="Arial" w:hAnsi="Arial" w:cs="Arial"/>
+        </w:rPr>
         <w:t>In terms of the easiness in implementing the system, two remained neutral and one agreed to it. The rest disagreed and figured it would be difficult.</w:t>
       </w:r>
     </w:p>
@@ -13816,8 +14173,14 @@
           <w:ilvl w:val="0"/>
           <w:numId w:val="16"/>
         </w:numPr>
-      </w:pPr>
-      <w:r>
+        <w:rPr>
+          <w:rFonts w:ascii="Arial" w:hAnsi="Arial" w:cs="Arial"/>
+        </w:rPr>
+      </w:pPr>
+      <w:r>
+        <w:rPr>
+          <w:rFonts w:ascii="Arial" w:hAnsi="Arial" w:cs="Arial"/>
+        </w:rPr>
         <w:t>All agreed that the system would have a positive impact on the decision-making process</w:t>
       </w:r>
     </w:p>
@@ -13828,19 +14191,34 @@
           <w:ilvl w:val="0"/>
           <w:numId w:val="16"/>
         </w:numPr>
-      </w:pPr>
-      <w:r>
+        <w:rPr>
+          <w:rFonts w:ascii="Arial" w:hAnsi="Arial" w:cs="Arial"/>
+        </w:rPr>
+      </w:pPr>
+      <w:r>
+        <w:rPr>
+          <w:rFonts w:ascii="Arial" w:hAnsi="Arial" w:cs="Arial"/>
+        </w:rPr>
         <w:t>All agreed this will be helpful when engaging with patients’ treatment plans.</w:t>
       </w:r>
     </w:p>
     <w:p>
       <w:pPr>
         <w:ind w:left="720"/>
-      </w:pPr>
-      <w:r>
+        <w:rPr>
+          <w:rFonts w:ascii="Arial" w:hAnsi="Arial" w:cs="Arial"/>
+        </w:rPr>
+      </w:pPr>
+      <w:r>
+        <w:rPr>
+          <w:rFonts w:ascii="Arial" w:hAnsi="Arial" w:cs="Arial"/>
+        </w:rPr>
         <w:t>The answering of the general questions addressed some of the nurses’ concerns.</w:t>
       </w:r>
       <w:r>
+        <w:rPr>
+          <w:rFonts w:ascii="Arial" w:hAnsi="Arial" w:cs="Arial"/>
+        </w:rPr>
         <w:t xml:space="preserve"> These questions covered the scope of recommending the CDSS to the risks and feasibility of implementation. The following is a summary on how the questions were answered: </w:t>
       </w:r>
     </w:p>
@@ -13852,8 +14230,14 @@
           <w:numId w:val="18"/>
         </w:numPr>
         <w:ind w:left="1418" w:hanging="284"/>
-      </w:pPr>
-      <w:r>
+        <w:rPr>
+          <w:rFonts w:ascii="Arial" w:hAnsi="Arial" w:cs="Arial"/>
+        </w:rPr>
+      </w:pPr>
+      <w:r>
+        <w:rPr>
+          <w:rFonts w:ascii="Arial" w:hAnsi="Arial" w:cs="Arial"/>
+        </w:rPr>
         <w:t xml:space="preserve">Such as the willingness of the staff to change and be trained to use the system, training and how cost effective it will be, whether it will be for public or private hospitals and how secure is patient data being stored. </w:t>
       </w:r>
     </w:p>
@@ -13861,6 +14245,9 @@
       <w:pPr>
         <w:pStyle w:val="ListParagraph"/>
         <w:ind w:left="1418" w:hanging="284"/>
+        <w:rPr>
+          <w:rFonts w:ascii="Arial" w:hAnsi="Arial" w:cs="Arial"/>
+        </w:rPr>
       </w:pPr>
     </w:p>
     <w:p>
@@ -13871,8 +14258,14 @@
           <w:numId w:val="18"/>
         </w:numPr>
         <w:ind w:left="1418" w:hanging="284"/>
-      </w:pPr>
-      <w:r>
+        <w:rPr>
+          <w:rFonts w:ascii="Arial" w:hAnsi="Arial" w:cs="Arial"/>
+        </w:rPr>
+      </w:pPr>
+      <w:r>
+        <w:rPr>
+          <w:rFonts w:ascii="Arial" w:hAnsi="Arial" w:cs="Arial"/>
+        </w:rPr>
         <w:t xml:space="preserve">Most of the nursing students did not engage as often with patients of the oncology ward due to shifts, but one did engage regularly as part of clinical placement. The nursing staff member engages daily with the patients in the oncology ward. </w:t>
       </w:r>
     </w:p>
@@ -13880,6 +14273,9 @@
       <w:pPr>
         <w:pStyle w:val="ListParagraph"/>
         <w:ind w:left="1418" w:hanging="284"/>
+        <w:rPr>
+          <w:rFonts w:ascii="Arial" w:hAnsi="Arial" w:cs="Arial"/>
+        </w:rPr>
       </w:pPr>
     </w:p>
     <w:p>
@@ -13890,8 +14286,14 @@
           <w:numId w:val="18"/>
         </w:numPr>
         <w:ind w:left="1418" w:hanging="284"/>
-      </w:pPr>
-      <w:r>
+        <w:rPr>
+          <w:rFonts w:ascii="Arial" w:hAnsi="Arial" w:cs="Arial"/>
+        </w:rPr>
+      </w:pPr>
+      <w:r>
+        <w:rPr>
+          <w:rFonts w:ascii="Arial" w:hAnsi="Arial" w:cs="Arial"/>
+        </w:rPr>
         <w:lastRenderedPageBreak/>
         <w:t>All agreed that there would be a steep learning curve among the older nurses, specifically in public hospitals as well where technology is not utilized as much.</w:t>
       </w:r>
@@ -13900,6 +14302,9 @@
       <w:pPr>
         <w:pStyle w:val="ListParagraph"/>
         <w:ind w:left="1418" w:hanging="284"/>
+        <w:rPr>
+          <w:rFonts w:ascii="Arial" w:hAnsi="Arial" w:cs="Arial"/>
+        </w:rPr>
       </w:pPr>
     </w:p>
     <w:p>
@@ -13910,8 +14315,14 @@
           <w:numId w:val="18"/>
         </w:numPr>
         <w:ind w:left="1418" w:hanging="284"/>
-      </w:pPr>
-      <w:r>
+        <w:rPr>
+          <w:rFonts w:ascii="Arial" w:hAnsi="Arial" w:cs="Arial"/>
+        </w:rPr>
+      </w:pPr>
+      <w:r>
+        <w:rPr>
+          <w:rFonts w:ascii="Arial" w:hAnsi="Arial" w:cs="Arial"/>
+        </w:rPr>
         <w:t>All the nursing students that were interviewed would recommend the CDSS to their colleagues while the staff member is more reluctant. This could be due to their colleagues being of a higher age group.</w:t>
       </w:r>
     </w:p>
@@ -13919,6 +14330,9 @@
       <w:pPr>
         <w:pStyle w:val="ListParagraph"/>
         <w:ind w:left="1418" w:hanging="284"/>
+        <w:rPr>
+          <w:rFonts w:ascii="Arial" w:hAnsi="Arial" w:cs="Arial"/>
+        </w:rPr>
       </w:pPr>
     </w:p>
     <w:p>
@@ -13929,8 +14343,14 @@
           <w:numId w:val="18"/>
         </w:numPr>
         <w:ind w:left="1418" w:hanging="284"/>
-      </w:pPr>
-      <w:r>
+        <w:rPr>
+          <w:rFonts w:ascii="Arial" w:hAnsi="Arial" w:cs="Arial"/>
+        </w:rPr>
+      </w:pPr>
+      <w:r>
+        <w:rPr>
+          <w:rFonts w:ascii="Arial" w:hAnsi="Arial" w:cs="Arial"/>
+        </w:rPr>
         <w:t>There are concerns on the risks in leakage of patient data, lack of access to devices using the system, duration of implementation and system crashes. One of the main general risks or concerns encountered was on the accuracy of the information being presented to patients, this is an important issue as inaccurate data could lead to fatal mistakes.</w:t>
       </w:r>
     </w:p>
@@ -13938,6 +14358,9 @@
       <w:pPr>
         <w:pStyle w:val="ListParagraph"/>
         <w:ind w:left="1418" w:hanging="284"/>
+        <w:rPr>
+          <w:rFonts w:ascii="Arial" w:hAnsi="Arial" w:cs="Arial"/>
+        </w:rPr>
       </w:pPr>
     </w:p>
     <w:p>
@@ -13948,65 +14371,109 @@
           <w:numId w:val="18"/>
         </w:numPr>
         <w:ind w:left="1418" w:hanging="284"/>
-      </w:pPr>
-      <w:r>
+        <w:rPr>
+          <w:rFonts w:ascii="Arial" w:hAnsi="Arial" w:cs="Arial"/>
+        </w:rPr>
+      </w:pPr>
+      <w:r>
+        <w:rPr>
+          <w:rFonts w:ascii="Arial" w:hAnsi="Arial" w:cs="Arial"/>
+        </w:rPr>
         <w:t xml:space="preserve">All agreed that the system could be applied to more than just the oncology ward. Some of the suggestions included using it in primary health care, </w:t>
       </w:r>
       <w:r>
+        <w:rPr>
+          <w:rFonts w:ascii="Arial" w:hAnsi="Arial" w:cs="Arial"/>
+        </w:rPr>
         <w:t>maternity ward and for general assessing mental health.</w:t>
       </w:r>
     </w:p>
     <w:p>
       <w:pPr>
         <w:pStyle w:val="ListParagraph"/>
+        <w:rPr>
+          <w:rFonts w:ascii="Arial" w:hAnsi="Arial" w:cs="Arial"/>
+        </w:rPr>
       </w:pPr>
     </w:p>
     <w:p>
       <w:pPr>
         <w:ind w:left="720"/>
-      </w:pPr>
-      <w:r>
+        <w:rPr>
+          <w:rFonts w:ascii="Arial" w:hAnsi="Arial" w:cs="Arial"/>
+        </w:rPr>
+      </w:pPr>
+      <w:r>
+        <w:rPr>
+          <w:rFonts w:ascii="Arial" w:hAnsi="Arial" w:cs="Arial"/>
+        </w:rPr>
         <w:t xml:space="preserve">The interview of the nursing staff member was conducted on the </w:t>
       </w:r>
       <w:r>
+        <w:rPr>
+          <w:rFonts w:ascii="Arial" w:hAnsi="Arial" w:cs="Arial"/>
+        </w:rPr>
         <w:t>16</w:t>
       </w:r>
       <w:r>
         <w:rPr>
+          <w:rFonts w:ascii="Arial" w:hAnsi="Arial" w:cs="Arial"/>
           <w:vertAlign w:val="superscript"/>
         </w:rPr>
         <w:t xml:space="preserve">th </w:t>
       </w:r>
       <w:r>
+        <w:rPr>
+          <w:rFonts w:ascii="Arial" w:hAnsi="Arial" w:cs="Arial"/>
+        </w:rPr>
         <w:t>August</w:t>
       </w:r>
       <w:r>
+        <w:rPr>
+          <w:rFonts w:ascii="Arial" w:hAnsi="Arial" w:cs="Arial"/>
+        </w:rPr>
         <w:t xml:space="preserve"> 2024, and the interview of the nursing students was conducted on the 15</w:t>
       </w:r>
       <w:r>
         <w:rPr>
+          <w:rFonts w:ascii="Arial" w:hAnsi="Arial" w:cs="Arial"/>
           <w:vertAlign w:val="superscript"/>
         </w:rPr>
         <w:t>th</w:t>
       </w:r>
       <w:r>
+        <w:rPr>
+          <w:rFonts w:ascii="Arial" w:hAnsi="Arial" w:cs="Arial"/>
+        </w:rPr>
         <w:t xml:space="preserve"> October 2024. </w:t>
       </w:r>
       <w:r>
+        <w:rPr>
+          <w:rFonts w:ascii="Arial" w:hAnsi="Arial" w:cs="Arial"/>
+        </w:rPr>
         <w:t>Therefore,</w:t>
       </w:r>
       <w:r>
+        <w:rPr>
+          <w:rFonts w:ascii="Arial" w:hAnsi="Arial" w:cs="Arial"/>
+        </w:rPr>
         <w:t xml:space="preserve"> the span of the pre-implementation and implementation took a total of 2 months.</w:t>
       </w:r>
     </w:p>
     <w:p>
       <w:pPr>
         <w:ind w:left="1068"/>
+        <w:rPr>
+          <w:rFonts w:ascii="Arial" w:hAnsi="Arial" w:cs="Arial"/>
+        </w:rPr>
       </w:pPr>
     </w:p>
     <w:p>
       <w:pPr>
         <w:ind w:left="1068"/>
+        <w:rPr>
+          <w:rFonts w:ascii="Arial" w:hAnsi="Arial" w:cs="Arial"/>
+        </w:rPr>
       </w:pPr>
     </w:p>
     <w:p>
@@ -14017,9 +14484,15 @@
           <w:numId w:val="1"/>
         </w:numPr>
         <w:ind w:left="567" w:hanging="567"/>
+        <w:rPr>
+          <w:rFonts w:ascii="Arial" w:hAnsi="Arial" w:cs="Arial"/>
+        </w:rPr>
       </w:pPr>
       <w:bookmarkStart w:id="27" w:name="_Toc180245725"/>
       <w:r>
+        <w:rPr>
+          <w:rFonts w:ascii="Arial" w:hAnsi="Arial" w:cs="Arial"/>
+        </w:rPr>
         <w:t>EVALUATION</w:t>
       </w:r>
       <w:bookmarkEnd w:id="27"/>
@@ -14027,19 +14500,28 @@
     <w:p>
       <w:pPr>
         <w:ind w:left="567"/>
-      </w:pPr>
-      <w:r>
-        <w:t>The</w:t>
-      </w:r>
-      <w:r>
-        <w:t xml:space="preserve"> goal of this QIP project was to show the impact a clinical decision support system (CDSS) would have if implemented within our healthcare facilities. Specifically in the oncology ward for either private or public hospitals. There were some challenges which hindered us from implementing fully, which is why we had to use a combination of testing the system in an interview setting and questionnaires. </w:t>
+        <w:rPr>
+          <w:rFonts w:ascii="Arial" w:hAnsi="Arial" w:cs="Arial"/>
+        </w:rPr>
+      </w:pPr>
+      <w:r>
+        <w:rPr>
+          <w:rFonts w:ascii="Arial" w:hAnsi="Arial" w:cs="Arial"/>
+        </w:rPr>
+        <w:t xml:space="preserve">The goal of this QIP project was to show the impact a clinical decision support system (CDSS) would have if implemented within our healthcare facilities. Specifically in the oncology ward for either private or public hospitals. There were some challenges which hindered us from implementing fully, which is why we had to use a combination of testing the system in an interview setting and questionnaires. </w:t>
       </w:r>
     </w:p>
     <w:p>
       <w:pPr>
         <w:ind w:left="567"/>
-      </w:pPr>
-      <w:r>
+        <w:rPr>
+          <w:rFonts w:ascii="Arial" w:hAnsi="Arial" w:cs="Arial"/>
+        </w:rPr>
+      </w:pPr>
+      <w:r>
+        <w:rPr>
+          <w:rFonts w:ascii="Arial" w:hAnsi="Arial" w:cs="Arial"/>
+        </w:rPr>
         <w:t>Therefore, the goal was only partially achieved with the information that was gathered from the questionnaires. This was due to some constraints when conducting the project. The valuable feedback from the nursing staff member and nursing students gave insight into the factors that would need to be considered when implementing, as well as recommendations or improvements.</w:t>
       </w:r>
     </w:p>
@@ -14047,9 +14529,15 @@
       <w:pPr>
         <w:pStyle w:val="Heading3"/>
         <w:ind w:firstLine="567"/>
+        <w:rPr>
+          <w:rFonts w:ascii="Arial" w:hAnsi="Arial" w:cs="Arial"/>
+        </w:rPr>
       </w:pPr>
       <w:bookmarkStart w:id="28" w:name="_Toc180245726"/>
       <w:r>
+        <w:rPr>
+          <w:rFonts w:ascii="Arial" w:hAnsi="Arial" w:cs="Arial"/>
+        </w:rPr>
         <w:lastRenderedPageBreak/>
         <w:t>Constraints</w:t>
       </w:r>
@@ -14058,40 +14546,91 @@
     <w:p>
       <w:pPr>
         <w:ind w:left="567"/>
-      </w:pPr>
-      <w:r>
+        <w:rPr>
+          <w:rFonts w:ascii="Arial" w:hAnsi="Arial" w:cs="Arial"/>
+        </w:rPr>
+      </w:pPr>
+      <w:r>
+        <w:rPr>
+          <w:rFonts w:ascii="Arial" w:hAnsi="Arial" w:cs="Arial"/>
+        </w:rPr>
         <w:t xml:space="preserve">One of the main issues encountered was not having permission to go into the hospitals. Since we did not have permission to carry out </w:t>
       </w:r>
       <w:r>
+        <w:rPr>
+          <w:rFonts w:ascii="Arial" w:hAnsi="Arial" w:cs="Arial"/>
+        </w:rPr>
         <w:t>the</w:t>
       </w:r>
       <w:r>
+        <w:rPr>
+          <w:rFonts w:ascii="Arial" w:hAnsi="Arial" w:cs="Arial"/>
+        </w:rPr>
         <w:t xml:space="preserve"> </w:t>
       </w:r>
       <w:r>
+        <w:rPr>
+          <w:rFonts w:ascii="Arial" w:hAnsi="Arial" w:cs="Arial"/>
+        </w:rPr>
         <w:t>implementation from the nursing management, it overall affects the accuracy of the research due to the small dataset gathered. The nursing lecturer overseeing this project has been trying for months to get permission specifically for the BIT students, but it seems the head of the BIT faculty would also need to be involved to gain permission.</w:t>
       </w:r>
     </w:p>
     <w:p>
       <w:pPr>
         <w:ind w:left="567"/>
-      </w:pPr>
-      <w:r>
-        <w:rPr>
+        <w:rPr>
+          <w:rFonts w:ascii="Arial" w:hAnsi="Arial" w:cs="Arial"/>
+        </w:rPr>
+      </w:pPr>
+      <w:r>
+        <w:rPr>
+          <w:rFonts w:ascii="Arial" w:hAnsi="Arial" w:cs="Arial"/>
+        </w:rPr>
+        <w:t>There was also a time-constraint and</w:t>
+      </w:r>
+      <w:r>
+        <w:rPr>
+          <w:rFonts w:ascii="Arial" w:hAnsi="Arial" w:cs="Arial"/>
+        </w:rPr>
+        <w:t xml:space="preserve"> conflicting</w:t>
+      </w:r>
+      <w:r>
+        <w:rPr>
+          <w:rFonts w:ascii="Arial" w:hAnsi="Arial" w:cs="Arial"/>
+        </w:rPr>
+        <w:t xml:space="preserve"> module schedules which may have affected the outcome. Since some group members had different modules, not everyone was able to work at the same pace. Due to this there was a roadmap developed on the delegation of tasks in order to keep progress of the project.</w:t>
+      </w:r>
+      <w:r>
+        <w:rPr>
+          <w:rFonts w:ascii="Arial" w:hAnsi="Arial" w:cs="Arial"/>
+        </w:rPr>
+        <w:t xml:space="preserve"> This allowed us to see if we were falling behind and how much left needs to be done. </w:t>
+      </w:r>
+    </w:p>
+    <w:p>
+      <w:pPr>
+        <w:ind w:left="567"/>
+        <w:rPr>
+          <w:rFonts w:ascii="Arial" w:hAnsi="Arial" w:cs="Arial"/>
+        </w:rPr>
+      </w:pPr>
+      <w:r>
+        <w:rPr>
+          <w:rFonts w:ascii="Arial" w:hAnsi="Arial" w:cs="Arial"/>
           <w:noProof/>
         </w:rPr>
         <mc:AlternateContent>
           <mc:Choice Requires="wpg">
             <w:drawing>
-              <wp:anchor distT="0" distB="0" distL="114300" distR="114300" simplePos="0" relativeHeight="251716608" behindDoc="0" locked="0" layoutInCell="1" allowOverlap="1" wp14:anchorId="52DA2C86" wp14:editId="51F1C220">
+              <wp:anchor distT="0" distB="0" distL="114300" distR="114300" simplePos="0" relativeHeight="251716608" behindDoc="0" locked="0" layoutInCell="1" allowOverlap="1" wp14:anchorId="52DA2C86" wp14:editId="699BDB9D">
                 <wp:simplePos x="0" y="0"/>
                 <wp:positionH relativeFrom="column">
                   <wp:posOffset>228600</wp:posOffset>
                 </wp:positionH>
                 <wp:positionV relativeFrom="paragraph">
-                  <wp:posOffset>1130300</wp:posOffset>
+                  <wp:posOffset>156210</wp:posOffset>
                 </wp:positionV>
-                <wp:extent cx="5410200" cy="5074920"/>
+                <wp:extent cx="5410200" cy="4732020"/>
                 <wp:effectExtent l="0" t="0" r="0" b="0"/>
                 <wp:wrapNone/>
                 <wp:docPr id="1793517468" name="Group 63"/>
@@ -14103,7 +14642,7 @@
                       <wpg:grpSpPr>
                         <a:xfrm>
                           <a:off x="0" y="0"/>
-                          <a:ext cx="5410200" cy="5074920"/>
+                          <a:ext cx="5410200" cy="4732020"/>
                           <a:chOff x="0" y="0"/>
                           <a:chExt cx="5158740" cy="4758690"/>
                         </a:xfrm>
@@ -14116,7 +14655,7 @@
                           </pic:cNvPicPr>
                         </pic:nvPicPr>
                         <pic:blipFill>
-                          <a:blip r:embed="rId12">
+                          <a:blip r:embed="rId13">
                             <a:extLst>
                               <a:ext uri="{28A0092B-C50C-407E-A947-70E740481C1C}">
                                 <a14:useLocalDpi xmlns:a14="http://schemas.microsoft.com/office/drawing/2010/main" val="0"/>
@@ -14145,7 +14684,7 @@
                           </pic:cNvPicPr>
                         </pic:nvPicPr>
                         <pic:blipFill>
-                          <a:blip r:embed="rId13">
+                          <a:blip r:embed="rId14">
                             <a:extLst>
                               <a:ext uri="{28A0092B-C50C-407E-A947-70E740481C1C}">
                                 <a14:useLocalDpi xmlns:a14="http://schemas.microsoft.com/office/drawing/2010/main" val="0"/>
@@ -14174,7 +14713,7 @@
                           </pic:cNvPicPr>
                         </pic:nvPicPr>
                         <pic:blipFill>
-                          <a:blip r:embed="rId14">
+                          <a:blip r:embed="rId15">
                             <a:extLst>
                               <a:ext uri="{28A0092B-C50C-407E-A947-70E740481C1C}">
                                 <a14:useLocalDpi xmlns:a14="http://schemas.microsoft.com/office/drawing/2010/main" val="0"/>
@@ -14207,9 +14746,9 @@
               </wp:anchor>
             </w:drawing>
           </mc:Choice>
-          <mc:Fallback>
+          <mc:Fallback xmlns:w16du="http://schemas.microsoft.com/office/word/2023/wordml/word16du">
             <w:pict>
-              <v:group w14:anchorId="4D0E35F8" id="Group 63" o:spid="_x0000_s1026" style="position:absolute;margin-left:18pt;margin-top:89pt;width:426pt;height:399.6pt;z-index:251716608;mso-width-relative:margin;mso-height-relative:margin" coordsize="51587,47586" o:gfxdata="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">
+              <v:group w14:anchorId="49C1F012" id="Group 63" o:spid="_x0000_s1026" style="position:absolute;margin-left:18pt;margin-top:12.3pt;width:426pt;height:372.6pt;z-index:251716608;mso-width-relative:margin;mso-height-relative:margin" coordsize="51587,47586" o:gfxdata="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">
                 <v:shapetype id="_x0000_t75" coordsize="21600,21600" o:spt="75" o:preferrelative="t" path="m@4@5l@4@11@9@11@9@5xe" filled="f" stroked="f">
                   <v:stroke joinstyle="miter"/>
                   <v:formulas>
@@ -14230,82 +14769,104 @@
                   <o:lock v:ext="edit" aspectratio="t"/>
                 </v:shapetype>
                 <v:shape id="Picture 1" o:spid="_x0000_s1027" type="#_x0000_t75" style="position:absolute;top:18481;width:51587;height:23587;visibility:visible;mso-wrap-style:square" o:gfxdata="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">
-                  <v:imagedata r:id="rId15" o:title=""/>
+                  <v:imagedata r:id="rId16" o:title=""/>
                 </v:shape>
                 <v:shape id="Picture 1" o:spid="_x0000_s1028" type="#_x0000_t75" style="position:absolute;width:51511;height:18554;visibility:visible;mso-wrap-style:square" o:gfxdata="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">
-                  <v:imagedata r:id="rId16" o:title=""/>
+                  <v:imagedata r:id="rId17" o:title=""/>
                 </v:shape>
                 <v:shape id="Picture 1" o:spid="_x0000_s1029" type="#_x0000_t75" style="position:absolute;top:26365;width:51530;height:21221;visibility:visible;mso-wrap-style:square" o:gfxdata="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">
-                  <v:imagedata r:id="rId17" o:title=""/>
+                  <v:imagedata r:id="rId18" o:title=""/>
                 </v:shape>
               </v:group>
             </w:pict>
           </mc:Fallback>
         </mc:AlternateContent>
       </w:r>
-      <w:r>
-        <w:t>There was also a time-constraint and</w:t>
-      </w:r>
-      <w:r>
-        <w:t xml:space="preserve"> conflicting</w:t>
-      </w:r>
-      <w:r>
-        <w:t xml:space="preserve"> module schedules which may have affected the outcome. Since some group members had different modules, not everyone was able to work at the same pace. Due to this there was a roadmap developed on the delegation of tasks in order to keep progress of the project.</w:t>
-      </w:r>
-      <w:r>
-        <w:t xml:space="preserve"> This allowed us to see if we were falling behind and how much left needs to be done. </w:t>
-      </w:r>
     </w:p>
     <w:p>
       <w:pPr>
         <w:ind w:left="567"/>
-      </w:pPr>
+        <w:rPr>
+          <w:rFonts w:ascii="Arial" w:hAnsi="Arial" w:cs="Arial"/>
+        </w:rPr>
+      </w:pPr>
+      <w:r>
+        <w:rPr>
+          <w:rFonts w:ascii="Arial" w:hAnsi="Arial" w:cs="Arial"/>
+        </w:rPr>
+        <w:t xml:space="preserve"> </w:t>
+      </w:r>
     </w:p>
     <w:p>
       <w:pPr>
-        <w:ind w:left="567"/>
-      </w:pPr>
-      <w:r>
-        <w:t xml:space="preserve"> </w:t>
+        <w:rPr>
+          <w:rFonts w:ascii="Arial" w:hAnsi="Arial" w:cs="Arial"/>
+        </w:rPr>
+      </w:pPr>
+      <w:r>
+        <w:rPr>
+          <w:rFonts w:ascii="Arial" w:hAnsi="Arial" w:cs="Arial"/>
+        </w:rPr>
+        <w:tab/>
       </w:r>
     </w:p>
     <w:p>
-      <w:r>
-        <w:tab/>
-      </w:r>
+      <w:pPr>
+        <w:ind w:left="567"/>
+        <w:rPr>
+          <w:rFonts w:ascii="Arial" w:hAnsi="Arial" w:cs="Arial"/>
+        </w:rPr>
+      </w:pPr>
     </w:p>
     <w:p>
       <w:pPr>
-        <w:ind w:left="567"/>
-      </w:pPr>
+        <w:rPr>
+          <w:rFonts w:ascii="Arial" w:hAnsi="Arial" w:cs="Arial"/>
+        </w:rPr>
+      </w:pPr>
+      <w:r>
+        <w:rPr>
+          <w:rFonts w:ascii="Arial" w:hAnsi="Arial" w:cs="Arial"/>
+        </w:rPr>
+        <w:tab/>
+      </w:r>
     </w:p>
     <w:p>
-      <w:r>
-        <w:tab/>
-      </w:r>
-    </w:p>
-    <w:p/>
-    <w:p>
-      <w:pPr>
-        <w:ind w:left="709"/>
+      <w:pPr>
+        <w:rPr>
+          <w:rFonts w:ascii="Arial" w:hAnsi="Arial" w:cs="Arial"/>
+        </w:rPr>
       </w:pPr>
     </w:p>
     <w:p>
       <w:pPr>
-        <w:ind w:left="646"/>
-        <w:rPr>
-          <w:highlight w:val="yellow"/>
+        <w:ind w:left="709"/>
+        <w:rPr>
+          <w:rFonts w:ascii="Arial" w:hAnsi="Arial" w:cs="Arial"/>
         </w:rPr>
       </w:pPr>
     </w:p>
     <w:p>
       <w:pPr>
+        <w:ind w:left="646"/>
+        <w:rPr>
+          <w:rFonts w:ascii="Arial" w:hAnsi="Arial" w:cs="Arial"/>
+          <w:highlight w:val="yellow"/>
+        </w:rPr>
+      </w:pPr>
+    </w:p>
+    <w:bookmarkStart w:id="29" w:name="_Toc180245727"/>
+    <w:p>
+      <w:pPr>
         <w:pStyle w:val="Heading3"/>
         <w:ind w:left="567"/>
-      </w:pPr>
-      <w:bookmarkStart w:id="29" w:name="_Toc180245727"/>
-      <w:r>
-        <w:rPr>
+        <w:rPr>
+          <w:rFonts w:ascii="Arial" w:hAnsi="Arial" w:cs="Arial"/>
+        </w:rPr>
+      </w:pPr>
+      <w:r>
+        <w:rPr>
+          <w:rFonts w:ascii="Arial" w:hAnsi="Arial" w:cs="Arial"/>
           <w:noProof/>
         </w:rPr>
         <mc:AlternateContent>
@@ -14393,9 +14954,9 @@
               </wp:anchor>
             </w:drawing>
           </mc:Choice>
-          <mc:Fallback>
+          <mc:Fallback xmlns:w16du="http://schemas.microsoft.com/office/word/2023/wordml/word16du">
             <w:pict>
-              <v:shape w14:anchorId="6A09D3FC" id="Text Box 1" o:spid="_x0000_s1028" type="#_x0000_t202" style="position:absolute;left:0;text-align:left;margin-left:18pt;margin-top:196pt;width:406.2pt;height:.05pt;z-index:251718656;visibility:visible;mso-wrap-style:square;mso-wrap-distance-left:9pt;mso-wrap-distance-top:0;mso-wrap-distance-right:9pt;mso-wrap-distance-bottom:0;mso-position-horizontal:absolute;mso-position-horizontal-relative:text;mso-position-vertical:absolute;mso-position-vertical-relative:text;v-text-anchor:top" o:gfxdata="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" stroked="f">
+              <v:shape w14:anchorId="6A09D3FC" id="Text Box 1" o:spid="_x0000_s1027" type="#_x0000_t202" style="position:absolute;left:0;text-align:left;margin-left:18pt;margin-top:196pt;width:406.2pt;height:.05pt;z-index:251718656;visibility:visible;mso-wrap-style:square;mso-wrap-distance-left:9pt;mso-wrap-distance-top:0;mso-wrap-distance-right:9pt;mso-wrap-distance-bottom:0;mso-position-horizontal:absolute;mso-position-horizontal-relative:text;mso-position-vertical:absolute;mso-position-vertical-relative:text;v-text-anchor:top" o:gfxdata="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" stroked="f">
                 <v:textbox style="mso-fit-shape-to-text:t" inset="0,0,0,0">
                   <w:txbxContent>
                     <w:p>
@@ -14441,11 +15002,15 @@
       </w:r>
       <w:r>
         <w:rPr>
+          <w:rFonts w:ascii="Arial" w:hAnsi="Arial" w:cs="Arial"/>
           <w:highlight w:val="yellow"/>
         </w:rPr>
         <w:br w:type="page"/>
       </w:r>
       <w:r>
+        <w:rPr>
+          <w:rFonts w:ascii="Arial" w:hAnsi="Arial" w:cs="Arial"/>
+        </w:rPr>
         <w:lastRenderedPageBreak/>
         <w:t>Recommendations</w:t>
       </w:r>
@@ -14455,22 +15020,37 @@
       <w:pPr>
         <w:pStyle w:val="ListParagraph"/>
         <w:ind w:left="567"/>
-      </w:pPr>
-      <w:r>
+        <w:rPr>
+          <w:rFonts w:ascii="Arial" w:hAnsi="Arial" w:cs="Arial"/>
+        </w:rPr>
+      </w:pPr>
+      <w:r>
+        <w:rPr>
+          <w:rFonts w:ascii="Arial" w:hAnsi="Arial" w:cs="Arial"/>
+        </w:rPr>
         <w:t xml:space="preserve">In terms of the implementation, it was suggested that as part of the system, there is a feature to view progress on patient health for continuity of care delivered. There should also be input for demographics such as age or gender which would affect the risk assessment process. </w:t>
       </w:r>
     </w:p>
     <w:p>
       <w:pPr>
         <w:pStyle w:val="ListParagraph"/>
+        <w:rPr>
+          <w:rFonts w:ascii="Arial" w:hAnsi="Arial" w:cs="Arial"/>
+        </w:rPr>
       </w:pPr>
     </w:p>
     <w:p>
       <w:pPr>
         <w:pStyle w:val="ListParagraph"/>
         <w:ind w:left="567"/>
-      </w:pPr>
-      <w:r>
+        <w:rPr>
+          <w:rFonts w:ascii="Arial" w:hAnsi="Arial" w:cs="Arial"/>
+        </w:rPr>
+      </w:pPr>
+      <w:r>
+        <w:rPr>
+          <w:rFonts w:ascii="Arial" w:hAnsi="Arial" w:cs="Arial"/>
+        </w:rPr>
         <w:t xml:space="preserve">We also recommend that there is more engagement from the BIT faculty and university in terms of the healthcare elective module. It would help gain permission for carrying out research in hospital wards for the QIP project as well as having BIT students at a more even ground to the nursing students. </w:t>
       </w:r>
     </w:p>
@@ -14478,35 +15058,56 @@
       <w:pPr>
         <w:pStyle w:val="ListParagraph"/>
         <w:ind w:left="567"/>
+        <w:rPr>
+          <w:rFonts w:ascii="Arial" w:hAnsi="Arial" w:cs="Arial"/>
+        </w:rPr>
       </w:pPr>
     </w:p>
     <w:p>
       <w:pPr>
         <w:pStyle w:val="ListParagraph"/>
         <w:ind w:left="567"/>
-      </w:pPr>
-      <w:r>
+        <w:rPr>
+          <w:rFonts w:ascii="Arial" w:hAnsi="Arial" w:cs="Arial"/>
+        </w:rPr>
+      </w:pPr>
+      <w:r>
+        <w:rPr>
+          <w:rFonts w:ascii="Arial" w:hAnsi="Arial" w:cs="Arial"/>
+        </w:rPr>
         <w:t>It is concluded from the questionnaire that the implementation of a CDSS would prove beneficial for the oncology wards especially among the younger nursing staff. Training would need to be in place but overall, it would assist them in the</w:t>
       </w:r>
       <w:r>
+        <w:rPr>
+          <w:rFonts w:ascii="Arial" w:hAnsi="Arial" w:cs="Arial"/>
+        </w:rPr>
         <w:t xml:space="preserve"> health</w:t>
       </w:r>
       <w:r>
+        <w:rPr>
+          <w:rFonts w:ascii="Arial" w:hAnsi="Arial" w:cs="Arial"/>
+        </w:rPr>
         <w:t xml:space="preserve"> risk assessment process.</w:t>
       </w:r>
       <w:r>
+        <w:rPr>
+          <w:rFonts w:ascii="Arial" w:hAnsi="Arial" w:cs="Arial"/>
+        </w:rPr>
         <w:t xml:space="preserve"> It also raised awareness on a different approach to assessing patients within the oncology wards and the idea that such a system could be used within other wards as well. Therefore, with the knowledge and feedback gained from the interviews, the system would improve health risk assessment and improve effective health care delivery.</w:t>
       </w:r>
     </w:p>
     <w:p>
       <w:pPr>
         <w:ind w:left="567"/>
+        <w:rPr>
+          <w:rFonts w:ascii="Arial" w:hAnsi="Arial" w:cs="Arial"/>
+        </w:rPr>
       </w:pPr>
     </w:p>
     <w:p>
       <w:pPr>
         <w:rPr>
-          <w:rFonts w:eastAsiaTheme="majorEastAsia" w:cstheme="majorBidi"/>
+          <w:rFonts w:ascii="Arial" w:eastAsiaTheme="majorEastAsia" w:hAnsi="Arial" w:cs="Arial"/>
           <w:color w:val="0F4761" w:themeColor="accent1" w:themeShade="BF"/>
           <w:sz w:val="28"/>
           <w:szCs w:val="28"/>
@@ -14515,6 +15116,7 @@
       </w:pPr>
       <w:r>
         <w:rPr>
+          <w:rFonts w:ascii="Arial" w:hAnsi="Arial" w:cs="Arial"/>
           <w:highlight w:val="yellow"/>
         </w:rPr>
         <w:br w:type="page"/>
@@ -14530,7 +15132,7 @@
           <w:lang w:val="en-US"/>
         </w:rPr>
       </w:pPr>
-      <w:bookmarkStart w:id="32" w:name="_Toc180245728"/>
+      <w:bookmarkStart w:id="31" w:name="_Toc180245728"/>
       <w:r>
         <w:rPr>
           <w:rFonts w:ascii="Arial" w:hAnsi="Arial" w:cs="Arial"/>
@@ -14538,217 +15140,239 @@
         </w:rPr>
         <w:lastRenderedPageBreak/>
         <w:t>6.IMPACT</w:t>
+      </w:r>
+      <w:bookmarkEnd w:id="31"/>
+    </w:p>
+    <w:p>
+      <w:pPr>
+        <w:pStyle w:val="Heading2"/>
+        <w:jc w:val="both"/>
+        <w:rPr>
+          <w:rFonts w:ascii="Arial" w:hAnsi="Arial" w:cs="Arial"/>
+          <w:lang w:val="en-US"/>
+        </w:rPr>
+      </w:pPr>
+      <w:bookmarkStart w:id="32" w:name="_Toc180245729"/>
+      <w:r>
+        <w:rPr>
+          <w:rFonts w:ascii="Arial" w:hAnsi="Arial" w:cs="Arial"/>
+          <w:lang w:val="en-US"/>
+        </w:rPr>
+        <w:t>Nursing Management</w:t>
       </w:r>
       <w:bookmarkEnd w:id="32"/>
     </w:p>
     <w:p>
       <w:pPr>
+        <w:rPr>
+          <w:rFonts w:ascii="Arial" w:hAnsi="Arial" w:cs="Arial"/>
+          <w:lang w:eastAsia="en-ZA"/>
+        </w:rPr>
+      </w:pPr>
+      <w:r>
+        <w:rPr>
+          <w:rFonts w:ascii="Arial" w:hAnsi="Arial" w:cs="Arial"/>
+          <w:lang w:eastAsia="en-ZA"/>
+        </w:rPr>
+        <w:t xml:space="preserve">Nursing administration in cancer wards will experience significant changes with the implementation of a Clinical Decision Support System (CDSS). By offering real-time alerts and recommendations based on patient symptoms, nursing managers can enhance their teams' decision-making processes. This data-driven approach fosters a collaborative environment, enabling nurses to assess patient needs more effectively. </w:t>
+      </w:r>
+    </w:p>
+    <w:p>
+      <w:pPr>
+        <w:rPr>
+          <w:rFonts w:ascii="Arial" w:hAnsi="Arial" w:cs="Arial"/>
+          <w:lang w:eastAsia="en-ZA"/>
+        </w:rPr>
+      </w:pPr>
+      <w:r>
+        <w:rPr>
+          <w:rFonts w:ascii="Arial" w:hAnsi="Arial" w:cs="Arial"/>
+          <w:lang w:eastAsia="en-ZA"/>
+        </w:rPr>
+        <w:t>The</w:t>
+      </w:r>
+      <w:r>
+        <w:rPr>
+          <w:rFonts w:ascii="Arial" w:hAnsi="Arial" w:cs="Arial"/>
+          <w:lang w:eastAsia="en-ZA"/>
+        </w:rPr>
+        <w:t xml:space="preserve"> system showed that it can be applied to the strategic, tactical and operational levels of management.  On a strategic level, nursing management can implement policies on authorized usage of the system. They can also </w:t>
+      </w:r>
+      <w:r>
+        <w:rPr>
+          <w:rFonts w:ascii="Arial" w:hAnsi="Arial" w:cs="Arial"/>
+          <w:lang w:eastAsia="en-ZA"/>
+        </w:rPr>
+        <w:t xml:space="preserve">support quality improvement through monitoring patient treatment and performance. On a tactical level they can provide recommendations to specialists and educate patients on treatment methods. </w:t>
+      </w:r>
+      <w:r>
+        <w:rPr>
+          <w:rFonts w:ascii="Arial" w:hAnsi="Arial" w:cs="Arial"/>
+          <w:lang w:eastAsia="en-ZA"/>
+        </w:rPr>
+        <w:t>Additionally, the CDSS will help identify specific areas where nursing staff may require further training and development</w:t>
+      </w:r>
+      <w:r>
+        <w:rPr>
+          <w:rFonts w:ascii="Arial" w:hAnsi="Arial" w:cs="Arial"/>
+          <w:lang w:eastAsia="en-ZA"/>
+        </w:rPr>
+        <w:t xml:space="preserve"> on an operational level</w:t>
+      </w:r>
+      <w:r>
+        <w:rPr>
+          <w:rFonts w:ascii="Arial" w:hAnsi="Arial" w:cs="Arial"/>
+          <w:lang w:eastAsia="en-ZA"/>
+        </w:rPr>
+        <w:t xml:space="preserve">, ensuring they are well-equipped to utilize the system efficiently. </w:t>
+      </w:r>
+    </w:p>
+    <w:p>
+      <w:pPr>
+        <w:rPr>
+          <w:rFonts w:ascii="Arial" w:hAnsi="Arial" w:cs="Arial"/>
+          <w:lang w:eastAsia="en-ZA"/>
+        </w:rPr>
+      </w:pPr>
+      <w:r>
+        <w:rPr>
+          <w:rFonts w:ascii="Arial" w:hAnsi="Arial" w:cs="Arial"/>
+          <w:lang w:eastAsia="en-ZA"/>
+        </w:rPr>
+        <w:t>As a result, improved workflows and resource allocation are anticipated, leading to enhanced efficiency in delivering patient care.</w:t>
+      </w:r>
+      <w:r>
+        <w:rPr>
+          <w:rFonts w:ascii="Arial" w:hAnsi="Arial" w:cs="Arial"/>
+          <w:lang w:eastAsia="en-ZA"/>
+        </w:rPr>
+        <w:t xml:space="preserve"> The feedback also promotes continuous learning and improvement in </w:t>
+      </w:r>
+      <w:r>
+        <w:rPr>
+          <w:rFonts w:ascii="Arial" w:hAnsi="Arial" w:cs="Arial"/>
+          <w:lang w:eastAsia="en-ZA"/>
+        </w:rPr>
+        <w:t>oncology care practices.</w:t>
+      </w:r>
+    </w:p>
+    <w:p>
+      <w:pPr>
         <w:pStyle w:val="Heading2"/>
         <w:jc w:val="both"/>
         <w:rPr>
+          <w:rFonts w:ascii="Arial" w:hAnsi="Arial" w:cs="Arial"/>
           <w:lang w:val="en-US"/>
         </w:rPr>
       </w:pPr>
-      <w:bookmarkStart w:id="33" w:name="_Toc180245729"/>
-      <w:r>
-        <w:rPr>
+      <w:bookmarkStart w:id="33" w:name="_Toc180245730"/>
+      <w:r>
+        <w:rPr>
+          <w:rFonts w:ascii="Arial" w:hAnsi="Arial" w:cs="Arial"/>
           <w:lang w:val="en-US"/>
         </w:rPr>
-        <w:t>Nursing Management</w:t>
+        <w:t>Nursing Care</w:t>
       </w:r>
       <w:bookmarkEnd w:id="33"/>
     </w:p>
     <w:p>
       <w:pPr>
-        <w:rPr>
+        <w:jc w:val="both"/>
+        <w:rPr>
+          <w:rFonts w:ascii="Arial" w:eastAsia="Times New Roman" w:hAnsi="Arial" w:cs="Arial"/>
+          <w:kern w:val="0"/>
           <w:lang w:eastAsia="en-ZA"/>
-        </w:rPr>
-      </w:pPr>
-      <w:r>
-        <w:rPr>
+          <w14:ligatures w14:val="none"/>
+        </w:rPr>
+      </w:pPr>
+      <w:r>
+        <w:rPr>
+          <w:rFonts w:ascii="Arial" w:eastAsia="Times New Roman" w:hAnsi="Arial" w:cs="Arial"/>
+          <w:kern w:val="0"/>
           <w:lang w:eastAsia="en-ZA"/>
-        </w:rPr>
-        <w:t xml:space="preserve">Nursing administration in cancer wards will experience significant changes with the implementation of a Clinical Decision Support System (CDSS). By offering real-time alerts and recommendations based on patient symptoms, nursing managers can enhance their teams' decision-making processes. This data-driven approach fosters a collaborative environment, enabling nurses to assess patient needs more effectively. </w:t>
+          <w14:ligatures w14:val="none"/>
+        </w:rPr>
+        <w:t>The implementation of the CDSS will streamline diagnostic and assessment procedures, thereby modernizing nursing care. Nurses will have access to</w:t>
+      </w:r>
+      <w:r>
+        <w:rPr>
+          <w:rFonts w:ascii="Arial" w:eastAsia="Times New Roman" w:hAnsi="Arial" w:cs="Arial"/>
+          <w:kern w:val="0"/>
+          <w:lang w:eastAsia="en-ZA"/>
+          <w14:ligatures w14:val="none"/>
+        </w:rPr>
+        <w:t xml:space="preserve"> </w:t>
+      </w:r>
+      <w:r>
+        <w:rPr>
+          <w:rFonts w:ascii="Arial" w:eastAsia="Times New Roman" w:hAnsi="Arial" w:cs="Arial"/>
+          <w:kern w:val="0"/>
+          <w:lang w:eastAsia="en-ZA"/>
+          <w14:ligatures w14:val="none"/>
+        </w:rPr>
+        <w:t>symptom analyses, enabling them to deliver more precise and timely interventions. The ability to monitor patient symptoms and receive treatment recommendations strengthens the nurse-patient relationship, fostering open communication and trust. Moreover, the CDSS encourages nurses to engage in continuous education regarding the latest cancer treatment methods and protocols, ensuring they remain informed about best practices. Ultimately, this expanded knowledge base enhances the nursing staff's capacity to provide high-quality care and effectively address patient concerns, leading to improved patient experiences in the oncology ward.</w:t>
       </w:r>
     </w:p>
     <w:p>
       <w:pPr>
-        <w:rPr>
-          <w:lang w:eastAsia="en-ZA"/>
-        </w:rPr>
-      </w:pPr>
-      <w:r>
-        <w:rPr>
-          <w:lang w:eastAsia="en-ZA"/>
-        </w:rPr>
-        <w:t>The</w:t>
-      </w:r>
-      <w:r>
-        <w:rPr>
-          <w:lang w:eastAsia="en-ZA"/>
-        </w:rPr>
-        <w:t xml:space="preserve"> system showed that it can be applied to the strategic, tactical and operational levels of management.  On a strategic level, nursing management can implement policies on authorized usage of the system. They can also </w:t>
-      </w:r>
-      <w:r>
-        <w:rPr>
-          <w:lang w:eastAsia="en-ZA"/>
-        </w:rPr>
-        <w:t xml:space="preserve">support quality improvement through monitoring patient treatment and performance. On a tactical level they can provide recommendations to specialists and educate patients on treatment methods. </w:t>
-      </w:r>
-      <w:r>
-        <w:rPr>
-          <w:lang w:eastAsia="en-ZA"/>
-        </w:rPr>
-        <w:t>Additionally, the CDSS will help identify specific areas where nursing staff may require further training and development</w:t>
-      </w:r>
-      <w:r>
-        <w:rPr>
-          <w:lang w:eastAsia="en-ZA"/>
-        </w:rPr>
-        <w:t xml:space="preserve"> on an operational level</w:t>
-      </w:r>
-      <w:r>
-        <w:rPr>
-          <w:lang w:eastAsia="en-ZA"/>
-        </w:rPr>
-        <w:t xml:space="preserve">, ensuring they are well-equipped to utilize the system efficiently. </w:t>
-      </w:r>
+        <w:jc w:val="both"/>
+        <w:rPr>
+          <w:rFonts w:ascii="Arial" w:hAnsi="Arial" w:cs="Arial"/>
+          <w:lang w:val="en-US"/>
+        </w:rPr>
+      </w:pPr>
     </w:p>
     <w:p>
       <w:pPr>
-        <w:rPr>
-          <w:lang w:eastAsia="en-ZA"/>
-        </w:rPr>
-      </w:pPr>
-      <w:r>
-        <w:rPr>
-          <w:lang w:eastAsia="en-ZA"/>
-        </w:rPr>
-        <w:t>As a result, improved workflows and resource allocation are anticipated, leading to enhanced efficiency in delivering patient care.</w:t>
-      </w:r>
-      <w:r>
-        <w:rPr>
-          <w:lang w:eastAsia="en-ZA"/>
-        </w:rPr>
-        <w:t xml:space="preserve"> The feedback also promotes continuous learning and improvement in </w:t>
-      </w:r>
-      <w:r>
-        <w:rPr>
-          <w:lang w:eastAsia="en-ZA"/>
-        </w:rPr>
-        <w:t>oncology care practices.</w:t>
-      </w:r>
-    </w:p>
-    <w:p>
-      <w:pPr>
         <w:pStyle w:val="Heading2"/>
         <w:jc w:val="both"/>
         <w:rPr>
+          <w:rFonts w:ascii="Arial" w:hAnsi="Arial" w:cs="Arial"/>
           <w:lang w:val="en-US"/>
         </w:rPr>
       </w:pPr>
-      <w:bookmarkStart w:id="34" w:name="_Toc180245730"/>
-      <w:r>
-        <w:rPr>
+      <w:bookmarkStart w:id="34" w:name="_Toc180245731"/>
+      <w:r>
+        <w:rPr>
+          <w:rFonts w:ascii="Arial" w:hAnsi="Arial" w:cs="Arial"/>
           <w:lang w:val="en-US"/>
         </w:rPr>
-        <w:t>Nursing Care</w:t>
+        <w:t>Patient Outcomes</w:t>
       </w:r>
       <w:bookmarkEnd w:id="34"/>
     </w:p>
     <w:p>
       <w:pPr>
-        <w:jc w:val="both"/>
-        <w:rPr>
-          <w:rFonts w:eastAsia="Times New Roman" w:cs="Times New Roman"/>
+        <w:rPr>
+          <w:rFonts w:ascii="Arial" w:hAnsi="Arial" w:cs="Arial"/>
+          <w:highlight w:val="yellow"/>
+          <w:lang w:val="en-US"/>
+        </w:rPr>
+      </w:pPr>
+      <w:r>
+        <w:rPr>
+          <w:rFonts w:ascii="Arial" w:eastAsia="Times New Roman" w:hAnsi="Arial" w:cs="Arial"/>
           <w:kern w:val="0"/>
           <w:lang w:eastAsia="en-ZA"/>
           <w14:ligatures w14:val="none"/>
         </w:rPr>
-      </w:pPr>
-      <w:r>
-        <w:rPr>
-          <w:rFonts w:eastAsia="Times New Roman" w:cs="Times New Roman"/>
+        <w:t xml:space="preserve">Patient outcomes will experience the most significant impact from the implementation of the CDSS. With timely alerts and recommendations, patients are likely to receive earlier diagnoses and more accurate treatment methods, which can greatly enhance survival rates and overall quality of life. The system's capacity to provide personalized treatment suggestions based on symptom analysis ensures that care is tailored to each patient's specific needs. Furthermore, the CDSS </w:t>
+      </w:r>
+      <w:r>
+        <w:rPr>
+          <w:rFonts w:ascii="Arial" w:eastAsia="Times New Roman" w:hAnsi="Arial" w:cs="Arial"/>
           <w:kern w:val="0"/>
           <w:lang w:eastAsia="en-ZA"/>
           <w14:ligatures w14:val="none"/>
         </w:rPr>
-        <w:t>The implementation of the CDSS will streamline diagnostic and assessment procedures, thereby modernizing nursing care. Nurses will have access to</w:t>
-      </w:r>
-      <w:r>
-        <w:rPr>
-          <w:rFonts w:eastAsia="Times New Roman" w:cs="Times New Roman"/>
-          <w:kern w:val="0"/>
-          <w:lang w:eastAsia="en-ZA"/>
-          <w14:ligatures w14:val="none"/>
-        </w:rPr>
-        <w:t xml:space="preserve"> </w:t>
-      </w:r>
-      <w:r>
-        <w:rPr>
-          <w:rFonts w:eastAsia="Times New Roman" w:cs="Times New Roman"/>
-          <w:kern w:val="0"/>
-          <w:lang w:eastAsia="en-ZA"/>
-          <w14:ligatures w14:val="none"/>
-        </w:rPr>
-        <w:t>symptom analyses, enabling them to deliver more precise and timely interventions. The ability to monitor patient symptoms and receive treatment recommendations strengthens the nurse-patient relationship, fostering open communication and trust. Moreover, the CDSS encourages nurses to engage in continuous education regarding the latest cancer treatment methods and protocols, ensuring they remain informed about best practices. Ultimately, this expanded knowledge base enhances the nursing staff's capacity to provide high-quality care and effectively address patient concerns, leading to improved patient experiences in the oncology ward.</w:t>
+        <w:lastRenderedPageBreak/>
+        <w:t>enhances patient safety by reducing the likelihood of diagnostic errors and the potential consequences of incorrect diagnoses. As a result, patients can expect a more effective, efficient, and compassionate healthcare experience, ultimately improving their health and increasing their satisfaction with the care they receive.</w:t>
       </w:r>
     </w:p>
     <w:p>
       <w:pPr>
-        <w:jc w:val="both"/>
-        <w:rPr>
-          <w:lang w:val="en-US"/>
-        </w:rPr>
-      </w:pPr>
-    </w:p>
-    <w:p>
-      <w:pPr>
-        <w:pStyle w:val="Heading2"/>
-        <w:jc w:val="both"/>
-        <w:rPr>
-          <w:lang w:val="en-US"/>
-        </w:rPr>
-      </w:pPr>
-      <w:bookmarkStart w:id="35" w:name="_Toc180245731"/>
-      <w:r>
-        <w:rPr>
-          <w:lang w:val="en-US"/>
-        </w:rPr>
-        <w:t>Patient Outcomes</w:t>
-      </w:r>
-      <w:bookmarkEnd w:id="35"/>
-    </w:p>
-    <w:p>
-      <w:pPr>
-        <w:rPr>
-          <w:highlight w:val="yellow"/>
-          <w:lang w:val="en-US"/>
-        </w:rPr>
-      </w:pPr>
-      <w:r>
-        <w:rPr>
-          <w:rFonts w:eastAsia="Times New Roman" w:cs="Times New Roman"/>
-          <w:kern w:val="0"/>
-          <w:lang w:eastAsia="en-ZA"/>
-          <w14:ligatures w14:val="none"/>
-        </w:rPr>
-        <w:t xml:space="preserve">Patient outcomes will experience the most significant impact from the implementation of the CDSS. With timely alerts and recommendations, patients are likely to receive earlier diagnoses and more accurate treatment methods, which can greatly enhance survival rates and overall quality of life. The system's capacity to provide personalized treatment suggestions based on symptom analysis ensures that care is tailored to each </w:t>
-      </w:r>
-      <w:r>
-        <w:rPr>
-          <w:rFonts w:eastAsia="Times New Roman" w:cs="Times New Roman"/>
-          <w:kern w:val="0"/>
-          <w:lang w:eastAsia="en-ZA"/>
-          <w14:ligatures w14:val="none"/>
-        </w:rPr>
-        <w:lastRenderedPageBreak/>
-        <w:t>patient's specific needs. Furthermore, the CDSS enhances patient safety by reducing the likelihood of diagnostic errors and the potential consequences of incorrect diagnoses. As a result, patients can expect a more effective, efficient, and compassionate healthcare experience, ultimately improving their health and increasing their satisfaction with the care they receive.</w:t>
-      </w:r>
-    </w:p>
-    <w:p>
-      <w:pPr>
-        <w:rPr>
+        <w:rPr>
+          <w:rFonts w:ascii="Arial" w:hAnsi="Arial" w:cs="Arial"/>
           <w:highlight w:val="yellow"/>
           <w:lang w:val="en-US"/>
         </w:rPr>
@@ -14765,7 +15389,7 @@
           <w:lang w:val="en-US"/>
         </w:rPr>
       </w:pPr>
-      <w:bookmarkStart w:id="36" w:name="_Toc180245732"/>
+      <w:bookmarkStart w:id="35" w:name="_Toc180245732"/>
       <w:r>
         <w:rPr>
           <w:rFonts w:ascii="Arial" w:hAnsi="Arial" w:cs="Arial"/>
@@ -14788,13 +15412,12 @@
       <w:r>
         <w:rPr>
           <w:rFonts w:ascii="Arial" w:hAnsi="Arial" w:cs="Arial"/>
-          <w:highlight w:val="yellow"/>
           <w:lang w:val="en-US"/>
         </w:rPr>
         <w:lastRenderedPageBreak/>
         <w:t>7.CONCLUSION</w:t>
       </w:r>
-      <w:bookmarkEnd w:id="36"/>
+      <w:bookmarkEnd w:id="35"/>
     </w:p>
     <w:p>
       <w:pPr>
@@ -14803,6 +15426,7 @@
       </w:pPr>
       <w:r>
         <w:rPr>
+          <w:rFonts w:ascii="Arial" w:hAnsi="Arial" w:cs="Arial"/>
           <w:kern w:val="0"/>
           <w14:ligatures w14:val="none"/>
         </w:rPr>
@@ -14810,27 +15434,29 @@
       </w:r>
       <w:r>
         <w:rPr>
+          <w:rFonts w:ascii="Arial" w:hAnsi="Arial" w:cs="Arial"/>
           <w:lang w:val="en-US"/>
         </w:rPr>
-        <w:t>the implementation of a Clinical Decision Support System (CDSS) in oncology wards offers significant potential to improve the early diagnosis and treatment of cancer patients.</w:t>
-      </w:r>
-      <w:r>
-        <w:rPr>
+        <w:t xml:space="preserve">the implementation of a Clinical Decision Support System (CDSS) in oncology wards offers significant potential to improve the early diagnosis and treatment of cancer patients. </w:t>
+      </w:r>
+      <w:r>
+        <w:rPr>
+          <w:rFonts w:ascii="Arial" w:hAnsi="Arial" w:cs="Arial"/>
+        </w:rPr>
+        <w:t xml:space="preserve">Although constraints like limited access to hospitals and time restrictions affected the full implementation of the project, the feedback from nursing students and staff showed strong support for the CDSS. </w:t>
+      </w:r>
+      <w:r>
+        <w:rPr>
+          <w:rFonts w:ascii="Arial" w:hAnsi="Arial" w:cs="Arial"/>
           <w:lang w:val="en-US"/>
         </w:rPr>
-        <w:t xml:space="preserve"> </w:t>
-      </w:r>
-      <w:r>
-        <w:t>Although constraints like limited access to hospitals and time restrictions affected the full implementation of the project, the feedback from nursing students and staff showed strong support for the CDSS.</w:t>
-      </w:r>
-      <w:r>
-        <w:t xml:space="preserve"> </w:t>
+        <w:t>More eventually refinement and training of this system can facilitate decision-making, decrease diagnostic errors, enhance patient outcomes significantly in the field such as oncolo</w:t>
       </w:r>
       <w:r>
         <w:rPr>
           <w:lang w:val="en-US"/>
         </w:rPr>
-        <w:t>More eventually refinement and training of this system can facilitate decision-making, decrease diagnostic errors, enhance patient outcomes significantly in the field such as oncology.</w:t>
+        <w:t>gy.</w:t>
       </w:r>
       <w:r>
         <w:rPr>
@@ -14840,7 +15466,7 @@
         <w:br w:type="page"/>
       </w:r>
     </w:p>
-    <w:bookmarkStart w:id="37" w:name="_Toc180245733" w:displacedByCustomXml="next"/>
+    <w:bookmarkStart w:id="36" w:name="_Toc180245733" w:displacedByCustomXml="next"/>
     <w:sdt>
       <w:sdtPr>
         <w:rPr>
@@ -14863,7 +15489,7 @@
           <w:r>
             <w:t>References</w:t>
           </w:r>
-          <w:bookmarkEnd w:id="37"/>
+          <w:bookmarkEnd w:id="36"/>
         </w:p>
         <w:sdt>
           <w:sdtPr>
@@ -15353,12 +15979,12 @@
       <w:pPr>
         <w:pStyle w:val="Heading1"/>
       </w:pPr>
-      <w:bookmarkStart w:id="38" w:name="_Toc180245734"/>
+      <w:bookmarkStart w:id="37" w:name="_Toc180245734"/>
       <w:r>
         <w:lastRenderedPageBreak/>
         <w:t>Annexure A</w:t>
       </w:r>
-      <w:bookmarkEnd w:id="38"/>
+      <w:bookmarkEnd w:id="37"/>
     </w:p>
     <w:p>
       <w:r>
@@ -15381,7 +16007,7 @@
                     <pic:cNvPicPr/>
                   </pic:nvPicPr>
                   <pic:blipFill>
-                    <a:blip r:embed="rId18">
+                    <a:blip r:embed="rId19">
                       <a:extLst>
                         <a:ext uri="{28A0092B-C50C-407E-A947-70E740481C1C}">
                           <a14:useLocalDpi xmlns:a14="http://schemas.microsoft.com/office/drawing/2010/main" val="0"/>
@@ -15440,7 +16066,7 @@
                     <pic:cNvPicPr/>
                   </pic:nvPicPr>
                   <pic:blipFill>
-                    <a:blip r:embed="rId19">
+                    <a:blip r:embed="rId20">
                       <a:extLst>
                         <a:ext uri="{28A0092B-C50C-407E-A947-70E740481C1C}">
                           <a14:useLocalDpi xmlns:a14="http://schemas.microsoft.com/office/drawing/2010/main" val="0"/>
@@ -15507,7 +16133,7 @@
                     <pic:cNvPicPr/>
                   </pic:nvPicPr>
                   <pic:blipFill>
-                    <a:blip r:embed="rId20">
+                    <a:blip r:embed="rId21">
                       <a:extLst>
                         <a:ext uri="{28A0092B-C50C-407E-A947-70E740481C1C}">
                           <a14:useLocalDpi xmlns:a14="http://schemas.microsoft.com/office/drawing/2010/main" val="0"/>
@@ -15560,13 +16186,237 @@
       <w:pPr>
         <w:pStyle w:val="Heading1"/>
       </w:pPr>
-      <w:bookmarkStart w:id="39" w:name="_Toc180245735"/>
+      <w:bookmarkStart w:id="38" w:name="_Toc180245735"/>
       <w:r>
         <w:lastRenderedPageBreak/>
         <w:t>Annexure B</w:t>
       </w:r>
-      <w:bookmarkEnd w:id="39"/>
+      <w:bookmarkEnd w:id="38"/>
     </w:p>
+    <w:p/>
+    <w:p>
+      <w:r>
+        <w:br w:type="page"/>
+      </w:r>
+    </w:p>
+    <w:p>
+      <w:pPr>
+        <w:pStyle w:val="Heading1"/>
+      </w:pPr>
+      <w:r>
+        <w:lastRenderedPageBreak/>
+        <w:t xml:space="preserve">Annexure </w:t>
+      </w:r>
+      <w:r>
+        <w:t>C</w:t>
+      </w:r>
+    </w:p>
+    <w:p>
+      <w:r>
+        <w:drawing>
+          <wp:inline distT="0" distB="0" distL="0" distR="0" wp14:anchorId="37260E03" wp14:editId="372ED706">
+            <wp:extent cx="5731510" cy="3106420"/>
+            <wp:effectExtent l="0" t="0" r="2540" b="0"/>
+            <wp:docPr id="1986233200" name="Picture 1"/>
+            <wp:cNvGraphicFramePr>
+              <a:graphicFrameLocks xmlns:a="http://schemas.openxmlformats.org/drawingml/2006/main" noChangeAspect="1"/>
+            </wp:cNvGraphicFramePr>
+            <a:graphic xmlns:a="http://schemas.openxmlformats.org/drawingml/2006/main">
+              <a:graphicData uri="http://schemas.openxmlformats.org/drawingml/2006/picture">
+                <pic:pic xmlns:pic="http://schemas.openxmlformats.org/drawingml/2006/picture">
+                  <pic:nvPicPr>
+                    <pic:cNvPr id="1986233200" name=""/>
+                    <pic:cNvPicPr/>
+                  </pic:nvPicPr>
+                  <pic:blipFill>
+                    <a:blip r:embed="rId22"/>
+                    <a:stretch>
+                      <a:fillRect/>
+                    </a:stretch>
+                  </pic:blipFill>
+                  <pic:spPr>
+                    <a:xfrm>
+                      <a:off x="0" y="0"/>
+                      <a:ext cx="5731510" cy="3106420"/>
+                    </a:xfrm>
+                    <a:prstGeom prst="rect">
+                      <a:avLst/>
+                    </a:prstGeom>
+                  </pic:spPr>
+                </pic:pic>
+              </a:graphicData>
+            </a:graphic>
+          </wp:inline>
+        </w:drawing>
+      </w:r>
+    </w:p>
+    <w:p>
+      <w:pPr>
+        <w:rPr>
+          <w:noProof/>
+        </w:rPr>
+      </w:pPr>
+      <w:r>
+        <w:drawing>
+          <wp:inline distT="0" distB="0" distL="0" distR="0" wp14:anchorId="7CDBC2B2" wp14:editId="38821A3F">
+            <wp:extent cx="1695450" cy="3162300"/>
+            <wp:effectExtent l="0" t="0" r="0" b="0"/>
+            <wp:docPr id="1273562002" name="Picture 1"/>
+            <wp:cNvGraphicFramePr>
+              <a:graphicFrameLocks xmlns:a="http://schemas.openxmlformats.org/drawingml/2006/main" noChangeAspect="1"/>
+            </wp:cNvGraphicFramePr>
+            <a:graphic xmlns:a="http://schemas.openxmlformats.org/drawingml/2006/main">
+              <a:graphicData uri="http://schemas.openxmlformats.org/drawingml/2006/picture">
+                <pic:pic xmlns:pic="http://schemas.openxmlformats.org/drawingml/2006/picture">
+                  <pic:nvPicPr>
+                    <pic:cNvPr id="1273562002" name=""/>
+                    <pic:cNvPicPr/>
+                  </pic:nvPicPr>
+                  <pic:blipFill>
+                    <a:blip r:embed="rId23"/>
+                    <a:stretch>
+                      <a:fillRect/>
+                    </a:stretch>
+                  </pic:blipFill>
+                  <pic:spPr>
+                    <a:xfrm>
+                      <a:off x="0" y="0"/>
+                      <a:ext cx="1695687" cy="3162742"/>
+                    </a:xfrm>
+                    <a:prstGeom prst="rect">
+                      <a:avLst/>
+                    </a:prstGeom>
+                  </pic:spPr>
+                </pic:pic>
+              </a:graphicData>
+            </a:graphic>
+          </wp:inline>
+        </w:drawing>
+      </w:r>
+      <w:r>
+        <w:rPr>
+          <w:noProof/>
+        </w:rPr>
+        <w:t xml:space="preserve"> </w:t>
+      </w:r>
+      <w:r>
+        <w:drawing>
+          <wp:inline distT="0" distB="0" distL="0" distR="0" wp14:anchorId="6362FDCB" wp14:editId="459BE600">
+            <wp:extent cx="3857625" cy="3095625"/>
+            <wp:effectExtent l="0" t="0" r="9525" b="9525"/>
+            <wp:docPr id="1874669247" name="Picture 1"/>
+            <wp:cNvGraphicFramePr>
+              <a:graphicFrameLocks xmlns:a="http://schemas.openxmlformats.org/drawingml/2006/main" noChangeAspect="1"/>
+            </wp:cNvGraphicFramePr>
+            <a:graphic xmlns:a="http://schemas.openxmlformats.org/drawingml/2006/main">
+              <a:graphicData uri="http://schemas.openxmlformats.org/drawingml/2006/picture">
+                <pic:pic xmlns:pic="http://schemas.openxmlformats.org/drawingml/2006/picture">
+                  <pic:nvPicPr>
+                    <pic:cNvPr id="1874669247" name=""/>
+                    <pic:cNvPicPr/>
+                  </pic:nvPicPr>
+                  <pic:blipFill>
+                    <a:blip r:embed="rId24"/>
+                    <a:stretch>
+                      <a:fillRect/>
+                    </a:stretch>
+                  </pic:blipFill>
+                  <pic:spPr>
+                    <a:xfrm>
+                      <a:off x="0" y="0"/>
+                      <a:ext cx="3858170" cy="3096062"/>
+                    </a:xfrm>
+                    <a:prstGeom prst="rect">
+                      <a:avLst/>
+                    </a:prstGeom>
+                  </pic:spPr>
+                </pic:pic>
+              </a:graphicData>
+            </a:graphic>
+          </wp:inline>
+        </w:drawing>
+      </w:r>
+    </w:p>
+    <w:p>
+      <w:r>
+        <w:lastRenderedPageBreak/>
+        <w:drawing>
+          <wp:inline distT="0" distB="0" distL="0" distR="0" wp14:anchorId="7140B26C" wp14:editId="2EFEF954">
+            <wp:extent cx="5876925" cy="3219450"/>
+            <wp:effectExtent l="0" t="0" r="9525" b="0"/>
+            <wp:docPr id="654577798" name="Picture 1"/>
+            <wp:cNvGraphicFramePr>
+              <a:graphicFrameLocks xmlns:a="http://schemas.openxmlformats.org/drawingml/2006/main" noChangeAspect="1"/>
+            </wp:cNvGraphicFramePr>
+            <a:graphic xmlns:a="http://schemas.openxmlformats.org/drawingml/2006/main">
+              <a:graphicData uri="http://schemas.openxmlformats.org/drawingml/2006/picture">
+                <pic:pic xmlns:pic="http://schemas.openxmlformats.org/drawingml/2006/picture">
+                  <pic:nvPicPr>
+                    <pic:cNvPr id="654577798" name=""/>
+                    <pic:cNvPicPr/>
+                  </pic:nvPicPr>
+                  <pic:blipFill>
+                    <a:blip r:embed="rId25"/>
+                    <a:stretch>
+                      <a:fillRect/>
+                    </a:stretch>
+                  </pic:blipFill>
+                  <pic:spPr>
+                    <a:xfrm>
+                      <a:off x="0" y="0"/>
+                      <a:ext cx="5876925" cy="3219450"/>
+                    </a:xfrm>
+                    <a:prstGeom prst="rect">
+                      <a:avLst/>
+                    </a:prstGeom>
+                  </pic:spPr>
+                </pic:pic>
+              </a:graphicData>
+            </a:graphic>
+          </wp:inline>
+        </w:drawing>
+      </w:r>
+    </w:p>
+    <w:p>
+      <w:r>
+        <w:drawing>
+          <wp:inline distT="0" distB="0" distL="0" distR="0" wp14:anchorId="7B982D22" wp14:editId="1DD1C169">
+            <wp:extent cx="5905500" cy="3219450"/>
+            <wp:effectExtent l="0" t="0" r="0" b="0"/>
+            <wp:docPr id="12351506" name="Picture 1"/>
+            <wp:cNvGraphicFramePr>
+              <a:graphicFrameLocks xmlns:a="http://schemas.openxmlformats.org/drawingml/2006/main" noChangeAspect="1"/>
+            </wp:cNvGraphicFramePr>
+            <a:graphic xmlns:a="http://schemas.openxmlformats.org/drawingml/2006/main">
+              <a:graphicData uri="http://schemas.openxmlformats.org/drawingml/2006/picture">
+                <pic:pic xmlns:pic="http://schemas.openxmlformats.org/drawingml/2006/picture">
+                  <pic:nvPicPr>
+                    <pic:cNvPr id="12351506" name=""/>
+                    <pic:cNvPicPr/>
+                  </pic:nvPicPr>
+                  <pic:blipFill>
+                    <a:blip r:embed="rId26"/>
+                    <a:stretch>
+                      <a:fillRect/>
+                    </a:stretch>
+                  </pic:blipFill>
+                  <pic:spPr>
+                    <a:xfrm>
+                      <a:off x="0" y="0"/>
+                      <a:ext cx="5905500" cy="3219450"/>
+                    </a:xfrm>
+                    <a:prstGeom prst="rect">
+                      <a:avLst/>
+                    </a:prstGeom>
+                  </pic:spPr>
+                </pic:pic>
+              </a:graphicData>
+            </a:graphic>
+          </wp:inline>
+        </w:drawing>
+      </w:r>
+    </w:p>
+    <w:p/>
     <w:sectPr>
       <w:pgSz w:w="11906" w:h="16838"/>
       <w:pgMar w:top="1440" w:right="1440" w:bottom="1440" w:left="1440" w:header="708" w:footer="708" w:gutter="0"/>
@@ -15578,7 +16428,7 @@
 </file>
 
 <file path=word/endnotes.xml><?xml version="1.0" encoding="utf-8"?>
-<w:endnotes xmlns:wpc="http://schemas.microsoft.com/office/word/2010/wordprocessingCanvas" xmlns:cx="http://schemas.microsoft.com/office/drawing/2014/chartex" xmlns:cx1="http://schemas.microsoft.com/office/drawing/2015/9/8/chartex" xmlns:cx2="http://schemas.microsoft.com/office/drawing/2015/10/21/chartex" xmlns:cx3="http://schemas.microsoft.com/office/drawing/2016/5/9/chartex" xmlns:cx4="http://schemas.microsoft.com/office/drawing/2016/5/10/chartex" xmlns:cx5="http://schemas.microsoft.com/office/drawing/2016/5/11/chartex" xmlns:cx6="http://schemas.microsoft.com/office/drawing/2016/5/12/chartex" xmlns:cx7="http://schemas.microsoft.com/office/drawing/2016/5/13/chartex" xmlns:cx8="http://schemas.microsoft.com/office/drawing/2016/5/14/chartex" xmlns:mc="http://schemas.openxmlformats.org/markup-compatibility/2006" xmlns:aink="http://schemas.microsoft.com/office/drawing/2016/ink" xmlns:am3d="http://schemas.microsoft.com/office/drawing/2017/model3d" xmlns:o="urn:schemas-microsoft-com:office:office" xmlns:oel="http://schemas.microsoft.com/office/2019/extlst" xmlns:r="http://schemas.openxmlformats.org/officeDocument/2006/relationships" xmlns:m="http://schemas.openxmlformats.org/officeDocument/2006/math" xmlns:v="urn:schemas-microsoft-com:vml" xmlns:wp14="http://schemas.microsoft.com/office/word/2010/wordprocessingDrawing" xmlns:wp="http://schemas.openxmlformats.org/drawingml/2006/wordprocessingDrawing" xmlns:w10="urn:schemas-microsoft-com:office:word" xmlns:w="http://schemas.openxmlformats.org/wordprocessingml/2006/main" xmlns:w14="http://schemas.microsoft.com/office/word/2010/wordml" xmlns:w15="http://schemas.microsoft.com/office/word/2012/wordml" xmlns:w16cex="http://schemas.microsoft.com/office/word/2018/wordml/cex" xmlns:w16cid="http://schemas.microsoft.com/office/word/2016/wordml/cid" xmlns:w16="http://schemas.microsoft.com/office/word/2018/wordml" xmlns:w16du="http://schemas.microsoft.com/office/word/2023/wordml/word16du" xmlns:w16sdtdh="http://schemas.microsoft.com/office/word/2020/wordml/sdtdatahash" xmlns:w16se="http://schemas.microsoft.com/office/word/2015/wordml/symex" xmlns:wpg="http://schemas.microsoft.com/office/word/2010/wordprocessingGroup" xmlns:wpi="http://schemas.microsoft.com/office/word/2010/wordprocessingInk" xmlns:wne="http://schemas.microsoft.com/office/word/2006/wordml" xmlns:wps="http://schemas.microsoft.com/office/word/2010/wordprocessingShape" mc:Ignorable="w14 w15 w16se w16cid w16 w16cex w16sdtdh w16du wp14">
+<w:endnotes xmlns:wpc="http://schemas.microsoft.com/office/word/2010/wordprocessingCanvas" xmlns:cx="http://schemas.microsoft.com/office/drawing/2014/chartex" xmlns:cx1="http://schemas.microsoft.com/office/drawing/2015/9/8/chartex" xmlns:cx2="http://schemas.microsoft.com/office/drawing/2015/10/21/chartex" xmlns:cx3="http://schemas.microsoft.com/office/drawing/2016/5/9/chartex" xmlns:cx4="http://schemas.microsoft.com/office/drawing/2016/5/10/chartex" xmlns:cx5="http://schemas.microsoft.com/office/drawing/2016/5/11/chartex" xmlns:cx6="http://schemas.microsoft.com/office/drawing/2016/5/12/chartex" xmlns:cx7="http://schemas.microsoft.com/office/drawing/2016/5/13/chartex" xmlns:cx8="http://schemas.microsoft.com/office/drawing/2016/5/14/chartex" xmlns:mc="http://schemas.openxmlformats.org/markup-compatibility/2006" xmlns:aink="http://schemas.microsoft.com/office/drawing/2016/ink" xmlns:am3d="http://schemas.microsoft.com/office/drawing/2017/model3d" xmlns:o="urn:schemas-microsoft-com:office:office" xmlns:oel="http://schemas.microsoft.com/office/2019/extlst" xmlns:r="http://schemas.openxmlformats.org/officeDocument/2006/relationships" xmlns:m="http://schemas.openxmlformats.org/officeDocument/2006/math" xmlns:v="urn:schemas-microsoft-com:vml" xmlns:wp14="http://schemas.microsoft.com/office/word/2010/wordprocessingDrawing" xmlns:wp="http://schemas.openxmlformats.org/drawingml/2006/wordprocessingDrawing" xmlns:w10="urn:schemas-microsoft-com:office:word" xmlns:w="http://schemas.openxmlformats.org/wordprocessingml/2006/main" xmlns:w14="http://schemas.microsoft.com/office/word/2010/wordml" xmlns:w15="http://schemas.microsoft.com/office/word/2012/wordml" xmlns:w16cex="http://schemas.microsoft.com/office/word/2018/wordml/cex" xmlns:w16cid="http://schemas.microsoft.com/office/word/2016/wordml/cid" xmlns:w16="http://schemas.microsoft.com/office/word/2018/wordml" xmlns:w16sdtdh="http://schemas.microsoft.com/office/word/2020/wordml/sdtdatahash" xmlns:w16se="http://schemas.microsoft.com/office/word/2015/wordml/symex" xmlns:wpg="http://schemas.microsoft.com/office/word/2010/wordprocessingGroup" xmlns:wpi="http://schemas.microsoft.com/office/word/2010/wordprocessingInk" xmlns:wne="http://schemas.microsoft.com/office/word/2006/wordml" xmlns:wps="http://schemas.microsoft.com/office/word/2010/wordprocessingShape" mc:Ignorable="w14 w15 w16se w16cid w16 w16cex w16sdtdh wp14">
   <w:endnote w:type="separator" w:id="-1">
     <w:p>
       <w:pPr>
@@ -15603,7 +16453,7 @@
 </file>
 
 <file path=word/footer1.xml><?xml version="1.0" encoding="utf-8"?>
-<w:ftr xmlns:wpc="http://schemas.microsoft.com/office/word/2010/wordprocessingCanvas" xmlns:cx="http://schemas.microsoft.com/office/drawing/2014/chartex" xmlns:cx1="http://schemas.microsoft.com/office/drawing/2015/9/8/chartex" xmlns:cx2="http://schemas.microsoft.com/office/drawing/2015/10/21/chartex" xmlns:cx3="http://schemas.microsoft.com/office/drawing/2016/5/9/chartex" xmlns:cx4="http://schemas.microsoft.com/office/drawing/2016/5/10/chartex" xmlns:cx5="http://schemas.microsoft.com/office/drawing/2016/5/11/chartex" xmlns:cx6="http://schemas.microsoft.com/office/drawing/2016/5/12/chartex" xmlns:cx7="http://schemas.microsoft.com/office/drawing/2016/5/13/chartex" xmlns:cx8="http://schemas.microsoft.com/office/drawing/2016/5/14/chartex" xmlns:mc="http://schemas.openxmlformats.org/markup-compatibility/2006" xmlns:aink="http://schemas.microsoft.com/office/drawing/2016/ink" xmlns:am3d="http://schemas.microsoft.com/office/drawing/2017/model3d" xmlns:o="urn:schemas-microsoft-com:office:office" xmlns:oel="http://schemas.microsoft.com/office/2019/extlst" xmlns:r="http://schemas.openxmlformats.org/officeDocument/2006/relationships" xmlns:m="http://schemas.openxmlformats.org/officeDocument/2006/math" xmlns:v="urn:schemas-microsoft-com:vml" xmlns:wp14="http://schemas.microsoft.com/office/word/2010/wordprocessingDrawing" xmlns:wp="http://schemas.openxmlformats.org/drawingml/2006/wordprocessingDrawing" xmlns:w10="urn:schemas-microsoft-com:office:word" xmlns:w="http://schemas.openxmlformats.org/wordprocessingml/2006/main" xmlns:w14="http://schemas.microsoft.com/office/word/2010/wordml" xmlns:w15="http://schemas.microsoft.com/office/word/2012/wordml" xmlns:w16cex="http://schemas.microsoft.com/office/word/2018/wordml/cex" xmlns:w16cid="http://schemas.microsoft.com/office/word/2016/wordml/cid" xmlns:w16="http://schemas.microsoft.com/office/word/2018/wordml" xmlns:w16du="http://schemas.microsoft.com/office/word/2023/wordml/word16du" xmlns:w16sdtdh="http://schemas.microsoft.com/office/word/2020/wordml/sdtdatahash" xmlns:w16se="http://schemas.microsoft.com/office/word/2015/wordml/symex" xmlns:wpg="http://schemas.microsoft.com/office/word/2010/wordprocessingGroup" xmlns:wpi="http://schemas.microsoft.com/office/word/2010/wordprocessingInk" xmlns:wne="http://schemas.microsoft.com/office/word/2006/wordml" xmlns:wps="http://schemas.microsoft.com/office/word/2010/wordprocessingShape" mc:Ignorable="w14 w15 w16se w16cid w16 w16cex w16sdtdh w16du wp14">
+<w:ftr xmlns:wpc="http://schemas.microsoft.com/office/word/2010/wordprocessingCanvas" xmlns:cx="http://schemas.microsoft.com/office/drawing/2014/chartex" xmlns:cx1="http://schemas.microsoft.com/office/drawing/2015/9/8/chartex" xmlns:cx2="http://schemas.microsoft.com/office/drawing/2015/10/21/chartex" xmlns:cx3="http://schemas.microsoft.com/office/drawing/2016/5/9/chartex" xmlns:cx4="http://schemas.microsoft.com/office/drawing/2016/5/10/chartex" xmlns:cx5="http://schemas.microsoft.com/office/drawing/2016/5/11/chartex" xmlns:cx6="http://schemas.microsoft.com/office/drawing/2016/5/12/chartex" xmlns:cx7="http://schemas.microsoft.com/office/drawing/2016/5/13/chartex" xmlns:cx8="http://schemas.microsoft.com/office/drawing/2016/5/14/chartex" xmlns:mc="http://schemas.openxmlformats.org/markup-compatibility/2006" xmlns:aink="http://schemas.microsoft.com/office/drawing/2016/ink" xmlns:am3d="http://schemas.microsoft.com/office/drawing/2017/model3d" xmlns:o="urn:schemas-microsoft-com:office:office" xmlns:oel="http://schemas.microsoft.com/office/2019/extlst" xmlns:r="http://schemas.openxmlformats.org/officeDocument/2006/relationships" xmlns:m="http://schemas.openxmlformats.org/officeDocument/2006/math" xmlns:v="urn:schemas-microsoft-com:vml" xmlns:wp14="http://schemas.microsoft.com/office/word/2010/wordprocessingDrawing" xmlns:wp="http://schemas.openxmlformats.org/drawingml/2006/wordprocessingDrawing" xmlns:w10="urn:schemas-microsoft-com:office:word" xmlns:w="http://schemas.openxmlformats.org/wordprocessingml/2006/main" xmlns:w14="http://schemas.microsoft.com/office/word/2010/wordml" xmlns:w15="http://schemas.microsoft.com/office/word/2012/wordml" xmlns:w16cex="http://schemas.microsoft.com/office/word/2018/wordml/cex" xmlns:w16cid="http://schemas.microsoft.com/office/word/2016/wordml/cid" xmlns:w16="http://schemas.microsoft.com/office/word/2018/wordml" xmlns:w16sdtdh="http://schemas.microsoft.com/office/word/2020/wordml/sdtdatahash" xmlns:w16se="http://schemas.microsoft.com/office/word/2015/wordml/symex" xmlns:wpg="http://schemas.microsoft.com/office/word/2010/wordprocessingGroup" xmlns:wpi="http://schemas.microsoft.com/office/word/2010/wordprocessingInk" xmlns:wne="http://schemas.microsoft.com/office/word/2006/wordml" xmlns:wps="http://schemas.microsoft.com/office/word/2010/wordprocessingShape" mc:Ignorable="w14 w15 w16se w16cid w16 w16cex w16sdtdh wp14">
   <w:sdt>
     <w:sdtPr>
       <w:id w:val="1822389569"/>
@@ -15656,7 +16506,7 @@
 </file>
 
 <file path=word/footer2.xml><?xml version="1.0" encoding="utf-8"?>
-<w:ftr xmlns:wpc="http://schemas.microsoft.com/office/word/2010/wordprocessingCanvas" xmlns:cx="http://schemas.microsoft.com/office/drawing/2014/chartex" xmlns:cx1="http://schemas.microsoft.com/office/drawing/2015/9/8/chartex" xmlns:cx2="http://schemas.microsoft.com/office/drawing/2015/10/21/chartex" xmlns:cx3="http://schemas.microsoft.com/office/drawing/2016/5/9/chartex" xmlns:cx4="http://schemas.microsoft.com/office/drawing/2016/5/10/chartex" xmlns:cx5="http://schemas.microsoft.com/office/drawing/2016/5/11/chartex" xmlns:cx6="http://schemas.microsoft.com/office/drawing/2016/5/12/chartex" xmlns:cx7="http://schemas.microsoft.com/office/drawing/2016/5/13/chartex" xmlns:cx8="http://schemas.microsoft.com/office/drawing/2016/5/14/chartex" xmlns:mc="http://schemas.openxmlformats.org/markup-compatibility/2006" xmlns:aink="http://schemas.microsoft.com/office/drawing/2016/ink" xmlns:am3d="http://schemas.microsoft.com/office/drawing/2017/model3d" xmlns:o="urn:schemas-microsoft-com:office:office" xmlns:oel="http://schemas.microsoft.com/office/2019/extlst" xmlns:r="http://schemas.openxmlformats.org/officeDocument/2006/relationships" xmlns:m="http://schemas.openxmlformats.org/officeDocument/2006/math" xmlns:v="urn:schemas-microsoft-com:vml" xmlns:wp14="http://schemas.microsoft.com/office/word/2010/wordprocessingDrawing" xmlns:wp="http://schemas.openxmlformats.org/drawingml/2006/wordprocessingDrawing" xmlns:w10="urn:schemas-microsoft-com:office:word" xmlns:w="http://schemas.openxmlformats.org/wordprocessingml/2006/main" xmlns:w14="http://schemas.microsoft.com/office/word/2010/wordml" xmlns:w15="http://schemas.microsoft.com/office/word/2012/wordml" xmlns:w16cex="http://schemas.microsoft.com/office/word/2018/wordml/cex" xmlns:w16cid="http://schemas.microsoft.com/office/word/2016/wordml/cid" xmlns:w16="http://schemas.microsoft.com/office/word/2018/wordml" xmlns:w16du="http://schemas.microsoft.com/office/word/2023/wordml/word16du" xmlns:w16sdtdh="http://schemas.microsoft.com/office/word/2020/wordml/sdtdatahash" xmlns:w16se="http://schemas.microsoft.com/office/word/2015/wordml/symex" xmlns:wpg="http://schemas.microsoft.com/office/word/2010/wordprocessingGroup" xmlns:wpi="http://schemas.microsoft.com/office/word/2010/wordprocessingInk" xmlns:wne="http://schemas.microsoft.com/office/word/2006/wordml" xmlns:wps="http://schemas.microsoft.com/office/word/2010/wordprocessingShape" mc:Ignorable="w14 w15 w16se w16cid w16 w16cex w16sdtdh w16du wp14">
+<w:ftr xmlns:wpc="http://schemas.microsoft.com/office/word/2010/wordprocessingCanvas" xmlns:cx="http://schemas.microsoft.com/office/drawing/2014/chartex" xmlns:cx1="http://schemas.microsoft.com/office/drawing/2015/9/8/chartex" xmlns:cx2="http://schemas.microsoft.com/office/drawing/2015/10/21/chartex" xmlns:cx3="http://schemas.microsoft.com/office/drawing/2016/5/9/chartex" xmlns:cx4="http://schemas.microsoft.com/office/drawing/2016/5/10/chartex" xmlns:cx5="http://schemas.microsoft.com/office/drawing/2016/5/11/chartex" xmlns:cx6="http://schemas.microsoft.com/office/drawing/2016/5/12/chartex" xmlns:cx7="http://schemas.microsoft.com/office/drawing/2016/5/13/chartex" xmlns:cx8="http://schemas.microsoft.com/office/drawing/2016/5/14/chartex" xmlns:mc="http://schemas.openxmlformats.org/markup-compatibility/2006" xmlns:aink="http://schemas.microsoft.com/office/drawing/2016/ink" xmlns:am3d="http://schemas.microsoft.com/office/drawing/2017/model3d" xmlns:o="urn:schemas-microsoft-com:office:office" xmlns:oel="http://schemas.microsoft.com/office/2019/extlst" xmlns:r="http://schemas.openxmlformats.org/officeDocument/2006/relationships" xmlns:m="http://schemas.openxmlformats.org/officeDocument/2006/math" xmlns:v="urn:schemas-microsoft-com:vml" xmlns:wp14="http://schemas.microsoft.com/office/word/2010/wordprocessingDrawing" xmlns:wp="http://schemas.openxmlformats.org/drawingml/2006/wordprocessingDrawing" xmlns:w10="urn:schemas-microsoft-com:office:word" xmlns:w="http://schemas.openxmlformats.org/wordprocessingml/2006/main" xmlns:w14="http://schemas.microsoft.com/office/word/2010/wordml" xmlns:w15="http://schemas.microsoft.com/office/word/2012/wordml" xmlns:w16cex="http://schemas.microsoft.com/office/word/2018/wordml/cex" xmlns:w16cid="http://schemas.microsoft.com/office/word/2016/wordml/cid" xmlns:w16="http://schemas.microsoft.com/office/word/2018/wordml" xmlns:w16sdtdh="http://schemas.microsoft.com/office/word/2020/wordml/sdtdatahash" xmlns:w16se="http://schemas.microsoft.com/office/word/2015/wordml/symex" xmlns:wpg="http://schemas.microsoft.com/office/word/2010/wordprocessingGroup" xmlns:wpi="http://schemas.microsoft.com/office/word/2010/wordprocessingInk" xmlns:wne="http://schemas.microsoft.com/office/word/2006/wordml" xmlns:wps="http://schemas.microsoft.com/office/word/2010/wordprocessingShape" mc:Ignorable="w14 w15 w16se w16cid w16 w16cex w16sdtdh wp14">
   <w:sdt>
     <w:sdtPr>
       <w:id w:val="-1550677225"/>
@@ -15709,7 +16559,7 @@
 </file>
 
 <file path=word/footer3.xml><?xml version="1.0" encoding="utf-8"?>
-<w:ftr xmlns:wpc="http://schemas.microsoft.com/office/word/2010/wordprocessingCanvas" xmlns:cx="http://schemas.microsoft.com/office/drawing/2014/chartex" xmlns:cx1="http://schemas.microsoft.com/office/drawing/2015/9/8/chartex" xmlns:cx2="http://schemas.microsoft.com/office/drawing/2015/10/21/chartex" xmlns:cx3="http://schemas.microsoft.com/office/drawing/2016/5/9/chartex" xmlns:cx4="http://schemas.microsoft.com/office/drawing/2016/5/10/chartex" xmlns:cx5="http://schemas.microsoft.com/office/drawing/2016/5/11/chartex" xmlns:cx6="http://schemas.microsoft.com/office/drawing/2016/5/12/chartex" xmlns:cx7="http://schemas.microsoft.com/office/drawing/2016/5/13/chartex" xmlns:cx8="http://schemas.microsoft.com/office/drawing/2016/5/14/chartex" xmlns:mc="http://schemas.openxmlformats.org/markup-compatibility/2006" xmlns:aink="http://schemas.microsoft.com/office/drawing/2016/ink" xmlns:am3d="http://schemas.microsoft.com/office/drawing/2017/model3d" xmlns:o="urn:schemas-microsoft-com:office:office" xmlns:oel="http://schemas.microsoft.com/office/2019/extlst" xmlns:r="http://schemas.openxmlformats.org/officeDocument/2006/relationships" xmlns:m="http://schemas.openxmlformats.org/officeDocument/2006/math" xmlns:v="urn:schemas-microsoft-com:vml" xmlns:wp14="http://schemas.microsoft.com/office/word/2010/wordprocessingDrawing" xmlns:wp="http://schemas.openxmlformats.org/drawingml/2006/wordprocessingDrawing" xmlns:w10="urn:schemas-microsoft-com:office:word" xmlns:w="http://schemas.openxmlformats.org/wordprocessingml/2006/main" xmlns:w14="http://schemas.microsoft.com/office/word/2010/wordml" xmlns:w15="http://schemas.microsoft.com/office/word/2012/wordml" xmlns:w16cex="http://schemas.microsoft.com/office/word/2018/wordml/cex" xmlns:w16cid="http://schemas.microsoft.com/office/word/2016/wordml/cid" xmlns:w16="http://schemas.microsoft.com/office/word/2018/wordml" xmlns:w16du="http://schemas.microsoft.com/office/word/2023/wordml/word16du" xmlns:w16sdtdh="http://schemas.microsoft.com/office/word/2020/wordml/sdtdatahash" xmlns:w16se="http://schemas.microsoft.com/office/word/2015/wordml/symex" xmlns:wpg="http://schemas.microsoft.com/office/word/2010/wordprocessingGroup" xmlns:wpi="http://schemas.microsoft.com/office/word/2010/wordprocessingInk" xmlns:wne="http://schemas.microsoft.com/office/word/2006/wordml" xmlns:wps="http://schemas.microsoft.com/office/word/2010/wordprocessingShape" mc:Ignorable="w14 w15 w16se w16cid w16 w16cex w16sdtdh w16du wp14">
+<w:ftr xmlns:wpc="http://schemas.microsoft.com/office/word/2010/wordprocessingCanvas" xmlns:cx="http://schemas.microsoft.com/office/drawing/2014/chartex" xmlns:cx1="http://schemas.microsoft.com/office/drawing/2015/9/8/chartex" xmlns:cx2="http://schemas.microsoft.com/office/drawing/2015/10/21/chartex" xmlns:cx3="http://schemas.microsoft.com/office/drawing/2016/5/9/chartex" xmlns:cx4="http://schemas.microsoft.com/office/drawing/2016/5/10/chartex" xmlns:cx5="http://schemas.microsoft.com/office/drawing/2016/5/11/chartex" xmlns:cx6="http://schemas.microsoft.com/office/drawing/2016/5/12/chartex" xmlns:cx7="http://schemas.microsoft.com/office/drawing/2016/5/13/chartex" xmlns:cx8="http://schemas.microsoft.com/office/drawing/2016/5/14/chartex" xmlns:mc="http://schemas.openxmlformats.org/markup-compatibility/2006" xmlns:aink="http://schemas.microsoft.com/office/drawing/2016/ink" xmlns:am3d="http://schemas.microsoft.com/office/drawing/2017/model3d" xmlns:o="urn:schemas-microsoft-com:office:office" xmlns:oel="http://schemas.microsoft.com/office/2019/extlst" xmlns:r="http://schemas.openxmlformats.org/officeDocument/2006/relationships" xmlns:m="http://schemas.openxmlformats.org/officeDocument/2006/math" xmlns:v="urn:schemas-microsoft-com:vml" xmlns:wp14="http://schemas.microsoft.com/office/word/2010/wordprocessingDrawing" xmlns:wp="http://schemas.openxmlformats.org/drawingml/2006/wordprocessingDrawing" xmlns:w10="urn:schemas-microsoft-com:office:word" xmlns:w="http://schemas.openxmlformats.org/wordprocessingml/2006/main" xmlns:w14="http://schemas.microsoft.com/office/word/2010/wordml" xmlns:w15="http://schemas.microsoft.com/office/word/2012/wordml" xmlns:w16cex="http://schemas.microsoft.com/office/word/2018/wordml/cex" xmlns:w16cid="http://schemas.microsoft.com/office/word/2016/wordml/cid" xmlns:w16="http://schemas.microsoft.com/office/word/2018/wordml" xmlns:w16sdtdh="http://schemas.microsoft.com/office/word/2020/wordml/sdtdatahash" xmlns:w16se="http://schemas.microsoft.com/office/word/2015/wordml/symex" xmlns:wpg="http://schemas.microsoft.com/office/word/2010/wordprocessingGroup" xmlns:wpi="http://schemas.microsoft.com/office/word/2010/wordprocessingInk" xmlns:wne="http://schemas.microsoft.com/office/word/2006/wordml" xmlns:wps="http://schemas.microsoft.com/office/word/2010/wordprocessingShape" mc:Ignorable="w14 w15 w16se w16cid w16 w16cex w16sdtdh wp14">
   <w:sdt>
     <w:sdtPr>
       <w:id w:val="993070175"/>
@@ -15762,7 +16612,7 @@
 </file>
 
 <file path=word/footer4.xml><?xml version="1.0" encoding="utf-8"?>
-<w:ftr xmlns:wpc="http://schemas.microsoft.com/office/word/2010/wordprocessingCanvas" xmlns:cx="http://schemas.microsoft.com/office/drawing/2014/chartex" xmlns:cx1="http://schemas.microsoft.com/office/drawing/2015/9/8/chartex" xmlns:cx2="http://schemas.microsoft.com/office/drawing/2015/10/21/chartex" xmlns:cx3="http://schemas.microsoft.com/office/drawing/2016/5/9/chartex" xmlns:cx4="http://schemas.microsoft.com/office/drawing/2016/5/10/chartex" xmlns:cx5="http://schemas.microsoft.com/office/drawing/2016/5/11/chartex" xmlns:cx6="http://schemas.microsoft.com/office/drawing/2016/5/12/chartex" xmlns:cx7="http://schemas.microsoft.com/office/drawing/2016/5/13/chartex" xmlns:cx8="http://schemas.microsoft.com/office/drawing/2016/5/14/chartex" xmlns:mc="http://schemas.openxmlformats.org/markup-compatibility/2006" xmlns:aink="http://schemas.microsoft.com/office/drawing/2016/ink" xmlns:am3d="http://schemas.microsoft.com/office/drawing/2017/model3d" xmlns:o="urn:schemas-microsoft-com:office:office" xmlns:oel="http://schemas.microsoft.com/office/2019/extlst" xmlns:r="http://schemas.openxmlformats.org/officeDocument/2006/relationships" xmlns:m="http://schemas.openxmlformats.org/officeDocument/2006/math" xmlns:v="urn:schemas-microsoft-com:vml" xmlns:wp14="http://schemas.microsoft.com/office/word/2010/wordprocessingDrawing" xmlns:wp="http://schemas.openxmlformats.org/drawingml/2006/wordprocessingDrawing" xmlns:w10="urn:schemas-microsoft-com:office:word" xmlns:w="http://schemas.openxmlformats.org/wordprocessingml/2006/main" xmlns:w14="http://schemas.microsoft.com/office/word/2010/wordml" xmlns:w15="http://schemas.microsoft.com/office/word/2012/wordml" xmlns:w16cex="http://schemas.microsoft.com/office/word/2018/wordml/cex" xmlns:w16cid="http://schemas.microsoft.com/office/word/2016/wordml/cid" xmlns:w16="http://schemas.microsoft.com/office/word/2018/wordml" xmlns:w16du="http://schemas.microsoft.com/office/word/2023/wordml/word16du" xmlns:w16sdtdh="http://schemas.microsoft.com/office/word/2020/wordml/sdtdatahash" xmlns:w16se="http://schemas.microsoft.com/office/word/2015/wordml/symex" xmlns:wpg="http://schemas.microsoft.com/office/word/2010/wordprocessingGroup" xmlns:wpi="http://schemas.microsoft.com/office/word/2010/wordprocessingInk" xmlns:wne="http://schemas.microsoft.com/office/word/2006/wordml" xmlns:wps="http://schemas.microsoft.com/office/word/2010/wordprocessingShape" mc:Ignorable="w14 w15 w16se w16cid w16 w16cex w16sdtdh w16du wp14">
+<w:ftr xmlns:wpc="http://schemas.microsoft.com/office/word/2010/wordprocessingCanvas" xmlns:cx="http://schemas.microsoft.com/office/drawing/2014/chartex" xmlns:cx1="http://schemas.microsoft.com/office/drawing/2015/9/8/chartex" xmlns:cx2="http://schemas.microsoft.com/office/drawing/2015/10/21/chartex" xmlns:cx3="http://schemas.microsoft.com/office/drawing/2016/5/9/chartex" xmlns:cx4="http://schemas.microsoft.com/office/drawing/2016/5/10/chartex" xmlns:cx5="http://schemas.microsoft.com/office/drawing/2016/5/11/chartex" xmlns:cx6="http://schemas.microsoft.com/office/drawing/2016/5/12/chartex" xmlns:cx7="http://schemas.microsoft.com/office/drawing/2016/5/13/chartex" xmlns:cx8="http://schemas.microsoft.com/office/drawing/2016/5/14/chartex" xmlns:mc="http://schemas.openxmlformats.org/markup-compatibility/2006" xmlns:aink="http://schemas.microsoft.com/office/drawing/2016/ink" xmlns:am3d="http://schemas.microsoft.com/office/drawing/2017/model3d" xmlns:o="urn:schemas-microsoft-com:office:office" xmlns:oel="http://schemas.microsoft.com/office/2019/extlst" xmlns:r="http://schemas.openxmlformats.org/officeDocument/2006/relationships" xmlns:m="http://schemas.openxmlformats.org/officeDocument/2006/math" xmlns:v="urn:schemas-microsoft-com:vml" xmlns:wp14="http://schemas.microsoft.com/office/word/2010/wordprocessingDrawing" xmlns:wp="http://schemas.openxmlformats.org/drawingml/2006/wordprocessingDrawing" xmlns:w10="urn:schemas-microsoft-com:office:word" xmlns:w="http://schemas.openxmlformats.org/wordprocessingml/2006/main" xmlns:w14="http://schemas.microsoft.com/office/word/2010/wordml" xmlns:w15="http://schemas.microsoft.com/office/word/2012/wordml" xmlns:w16cex="http://schemas.microsoft.com/office/word/2018/wordml/cex" xmlns:w16cid="http://schemas.microsoft.com/office/word/2016/wordml/cid" xmlns:w16="http://schemas.microsoft.com/office/word/2018/wordml" xmlns:w16sdtdh="http://schemas.microsoft.com/office/word/2020/wordml/sdtdatahash" xmlns:w16se="http://schemas.microsoft.com/office/word/2015/wordml/symex" xmlns:wpg="http://schemas.microsoft.com/office/word/2010/wordprocessingGroup" xmlns:wpi="http://schemas.microsoft.com/office/word/2010/wordprocessingInk" xmlns:wne="http://schemas.microsoft.com/office/word/2006/wordml" xmlns:wps="http://schemas.microsoft.com/office/word/2010/wordprocessingShape" mc:Ignorable="w14 w15 w16se w16cid w16 w16cex w16sdtdh wp14">
   <w:sdt>
     <w:sdtPr>
       <w:id w:val="-1059018614"/>
@@ -15815,7 +16665,7 @@
 </file>
 
 <file path=word/footnotes.xml><?xml version="1.0" encoding="utf-8"?>
-<w:footnotes xmlns:wpc="http://schemas.microsoft.com/office/word/2010/wordprocessingCanvas" xmlns:cx="http://schemas.microsoft.com/office/drawing/2014/chartex" xmlns:cx1="http://schemas.microsoft.com/office/drawing/2015/9/8/chartex" xmlns:cx2="http://schemas.microsoft.com/office/drawing/2015/10/21/chartex" xmlns:cx3="http://schemas.microsoft.com/office/drawing/2016/5/9/chartex" xmlns:cx4="http://schemas.microsoft.com/office/drawing/2016/5/10/chartex" xmlns:cx5="http://schemas.microsoft.com/office/drawing/2016/5/11/chartex" xmlns:cx6="http://schemas.microsoft.com/office/drawing/2016/5/12/chartex" xmlns:cx7="http://schemas.microsoft.com/office/drawing/2016/5/13/chartex" xmlns:cx8="http://schemas.microsoft.com/office/drawing/2016/5/14/chartex" xmlns:mc="http://schemas.openxmlformats.org/markup-compatibility/2006" xmlns:aink="http://schemas.microsoft.com/office/drawing/2016/ink" xmlns:am3d="http://schemas.microsoft.com/office/drawing/2017/model3d" xmlns:o="urn:schemas-microsoft-com:office:office" xmlns:oel="http://schemas.microsoft.com/office/2019/extlst" xmlns:r="http://schemas.openxmlformats.org/officeDocument/2006/relationships" xmlns:m="http://schemas.openxmlformats.org/officeDocument/2006/math" xmlns:v="urn:schemas-microsoft-com:vml" xmlns:wp14="http://schemas.microsoft.com/office/word/2010/wordprocessingDrawing" xmlns:wp="http://schemas.openxmlformats.org/drawingml/2006/wordprocessingDrawing" xmlns:w10="urn:schemas-microsoft-com:office:word" xmlns:w="http://schemas.openxmlformats.org/wordprocessingml/2006/main" xmlns:w14="http://schemas.microsoft.com/office/word/2010/wordml" xmlns:w15="http://schemas.microsoft.com/office/word/2012/wordml" xmlns:w16cex="http://schemas.microsoft.com/office/word/2018/wordml/cex" xmlns:w16cid="http://schemas.microsoft.com/office/word/2016/wordml/cid" xmlns:w16="http://schemas.microsoft.com/office/word/2018/wordml" xmlns:w16du="http://schemas.microsoft.com/office/word/2023/wordml/word16du" xmlns:w16sdtdh="http://schemas.microsoft.com/office/word/2020/wordml/sdtdatahash" xmlns:w16se="http://schemas.microsoft.com/office/word/2015/wordml/symex" xmlns:wpg="http://schemas.microsoft.com/office/word/2010/wordprocessingGroup" xmlns:wpi="http://schemas.microsoft.com/office/word/2010/wordprocessingInk" xmlns:wne="http://schemas.microsoft.com/office/word/2006/wordml" xmlns:wps="http://schemas.microsoft.com/office/word/2010/wordprocessingShape" mc:Ignorable="w14 w15 w16se w16cid w16 w16cex w16sdtdh w16du wp14">
+<w:footnotes xmlns:wpc="http://schemas.microsoft.com/office/word/2010/wordprocessingCanvas" xmlns:cx="http://schemas.microsoft.com/office/drawing/2014/chartex" xmlns:cx1="http://schemas.microsoft.com/office/drawing/2015/9/8/chartex" xmlns:cx2="http://schemas.microsoft.com/office/drawing/2015/10/21/chartex" xmlns:cx3="http://schemas.microsoft.com/office/drawing/2016/5/9/chartex" xmlns:cx4="http://schemas.microsoft.com/office/drawing/2016/5/10/chartex" xmlns:cx5="http://schemas.microsoft.com/office/drawing/2016/5/11/chartex" xmlns:cx6="http://schemas.microsoft.com/office/drawing/2016/5/12/chartex" xmlns:cx7="http://schemas.microsoft.com/office/drawing/2016/5/13/chartex" xmlns:cx8="http://schemas.microsoft.com/office/drawing/2016/5/14/chartex" xmlns:mc="http://schemas.openxmlformats.org/markup-compatibility/2006" xmlns:aink="http://schemas.microsoft.com/office/drawing/2016/ink" xmlns:am3d="http://schemas.microsoft.com/office/drawing/2017/model3d" xmlns:o="urn:schemas-microsoft-com:office:office" xmlns:oel="http://schemas.microsoft.com/office/2019/extlst" xmlns:r="http://schemas.openxmlformats.org/officeDocument/2006/relationships" xmlns:m="http://schemas.openxmlformats.org/officeDocument/2006/math" xmlns:v="urn:schemas-microsoft-com:vml" xmlns:wp14="http://schemas.microsoft.com/office/word/2010/wordprocessingDrawing" xmlns:wp="http://schemas.openxmlformats.org/drawingml/2006/wordprocessingDrawing" xmlns:w10="urn:schemas-microsoft-com:office:word" xmlns:w="http://schemas.openxmlformats.org/wordprocessingml/2006/main" xmlns:w14="http://schemas.microsoft.com/office/word/2010/wordml" xmlns:w15="http://schemas.microsoft.com/office/word/2012/wordml" xmlns:w16cex="http://schemas.microsoft.com/office/word/2018/wordml/cex" xmlns:w16cid="http://schemas.microsoft.com/office/word/2016/wordml/cid" xmlns:w16="http://schemas.microsoft.com/office/word/2018/wordml" xmlns:w16sdtdh="http://schemas.microsoft.com/office/word/2020/wordml/sdtdatahash" xmlns:w16se="http://schemas.microsoft.com/office/word/2015/wordml/symex" xmlns:wpg="http://schemas.microsoft.com/office/word/2010/wordprocessingGroup" xmlns:wpi="http://schemas.microsoft.com/office/word/2010/wordprocessingInk" xmlns:wne="http://schemas.microsoft.com/office/word/2006/wordml" xmlns:wps="http://schemas.microsoft.com/office/word/2010/wordprocessingShape" mc:Ignorable="w14 w15 w16se w16cid w16 w16cex w16sdtdh wp14">
   <w:footnote w:type="separator" w:id="-1">
     <w:p>
       <w:pPr>
@@ -15840,7 +16690,7 @@
 </file>
 
 <file path=word/numbering.xml><?xml version="1.0" encoding="utf-8"?>
-<w:numbering xmlns:wpc="http://schemas.microsoft.com/office/word/2010/wordprocessingCanvas" xmlns:cx="http://schemas.microsoft.com/office/drawing/2014/chartex" xmlns:cx1="http://schemas.microsoft.com/office/drawing/2015/9/8/chartex" xmlns:cx2="http://schemas.microsoft.com/office/drawing/2015/10/21/chartex" xmlns:cx3="http://schemas.microsoft.com/office/drawing/2016/5/9/chartex" xmlns:cx4="http://schemas.microsoft.com/office/drawing/2016/5/10/chartex" xmlns:cx5="http://schemas.microsoft.com/office/drawing/2016/5/11/chartex" xmlns:cx6="http://schemas.microsoft.com/office/drawing/2016/5/12/chartex" xmlns:cx7="http://schemas.microsoft.com/office/drawing/2016/5/13/chartex" xmlns:cx8="http://schemas.microsoft.com/office/drawing/2016/5/14/chartex" xmlns:mc="http://schemas.openxmlformats.org/markup-compatibility/2006" xmlns:aink="http://schemas.microsoft.com/office/drawing/2016/ink" xmlns:am3d="http://schemas.microsoft.com/office/drawing/2017/model3d" xmlns:o="urn:schemas-microsoft-com:office:office" xmlns:oel="http://schemas.microsoft.com/office/2019/extlst" xmlns:r="http://schemas.openxmlformats.org/officeDocument/2006/relationships" xmlns:m="http://schemas.openxmlformats.org/officeDocument/2006/math" xmlns:v="urn:schemas-microsoft-com:vml" xmlns:wp14="http://schemas.microsoft.com/office/word/2010/wordprocessingDrawing" xmlns:wp="http://schemas.openxmlformats.org/drawingml/2006/wordprocessingDrawing" xmlns:w10="urn:schemas-microsoft-com:office:word" xmlns:w="http://schemas.openxmlformats.org/wordprocessingml/2006/main" xmlns:w14="http://schemas.microsoft.com/office/word/2010/wordml" xmlns:w15="http://schemas.microsoft.com/office/word/2012/wordml" xmlns:w16cex="http://schemas.microsoft.com/office/word/2018/wordml/cex" xmlns:w16cid="http://schemas.microsoft.com/office/word/2016/wordml/cid" xmlns:w16="http://schemas.microsoft.com/office/word/2018/wordml" xmlns:w16du="http://schemas.microsoft.com/office/word/2023/wordml/word16du" xmlns:w16sdtdh="http://schemas.microsoft.com/office/word/2020/wordml/sdtdatahash" xmlns:w16se="http://schemas.microsoft.com/office/word/2015/wordml/symex" xmlns:wpg="http://schemas.microsoft.com/office/word/2010/wordprocessingGroup" xmlns:wpi="http://schemas.microsoft.com/office/word/2010/wordprocessingInk" xmlns:wne="http://schemas.microsoft.com/office/word/2006/wordml" xmlns:wps="http://schemas.microsoft.com/office/word/2010/wordprocessingShape" mc:Ignorable="w14 w15 w16se w16cid w16 w16cex w16sdtdh w16du wp14">
+<w:numbering xmlns:wpc="http://schemas.microsoft.com/office/word/2010/wordprocessingCanvas" xmlns:cx="http://schemas.microsoft.com/office/drawing/2014/chartex" xmlns:cx1="http://schemas.microsoft.com/office/drawing/2015/9/8/chartex" xmlns:cx2="http://schemas.microsoft.com/office/drawing/2015/10/21/chartex" xmlns:cx3="http://schemas.microsoft.com/office/drawing/2016/5/9/chartex" xmlns:cx4="http://schemas.microsoft.com/office/drawing/2016/5/10/chartex" xmlns:cx5="http://schemas.microsoft.com/office/drawing/2016/5/11/chartex" xmlns:cx6="http://schemas.microsoft.com/office/drawing/2016/5/12/chartex" xmlns:cx7="http://schemas.microsoft.com/office/drawing/2016/5/13/chartex" xmlns:cx8="http://schemas.microsoft.com/office/drawing/2016/5/14/chartex" xmlns:mc="http://schemas.openxmlformats.org/markup-compatibility/2006" xmlns:aink="http://schemas.microsoft.com/office/drawing/2016/ink" xmlns:am3d="http://schemas.microsoft.com/office/drawing/2017/model3d" xmlns:o="urn:schemas-microsoft-com:office:office" xmlns:oel="http://schemas.microsoft.com/office/2019/extlst" xmlns:r="http://schemas.openxmlformats.org/officeDocument/2006/relationships" xmlns:m="http://schemas.openxmlformats.org/officeDocument/2006/math" xmlns:v="urn:schemas-microsoft-com:vml" xmlns:wp14="http://schemas.microsoft.com/office/word/2010/wordprocessingDrawing" xmlns:wp="http://schemas.openxmlformats.org/drawingml/2006/wordprocessingDrawing" xmlns:w10="urn:schemas-microsoft-com:office:word" xmlns:w="http://schemas.openxmlformats.org/wordprocessingml/2006/main" xmlns:w14="http://schemas.microsoft.com/office/word/2010/wordml" xmlns:w15="http://schemas.microsoft.com/office/word/2012/wordml" xmlns:w16cex="http://schemas.microsoft.com/office/word/2018/wordml/cex" xmlns:w16cid="http://schemas.microsoft.com/office/word/2016/wordml/cid" xmlns:w16="http://schemas.microsoft.com/office/word/2018/wordml" xmlns:w16sdtdh="http://schemas.microsoft.com/office/word/2020/wordml/sdtdatahash" xmlns:w16se="http://schemas.microsoft.com/office/word/2015/wordml/symex" xmlns:wpg="http://schemas.microsoft.com/office/word/2010/wordprocessingGroup" xmlns:wpi="http://schemas.microsoft.com/office/word/2010/wordprocessingInk" xmlns:wne="http://schemas.microsoft.com/office/word/2006/wordml" xmlns:wps="http://schemas.microsoft.com/office/word/2010/wordprocessingShape" mc:Ignorable="w14 w15 w16se w16cid w16 w16cex w16sdtdh wp14">
   <w:abstractNum w:abstractNumId="0" w15:restartNumberingAfterBreak="0">
     <w:nsid w:val="03F73F03"/>
     <w:multiLevelType w:val="hybridMultilevel"/>
@@ -16063,7 +16913,7 @@
       <w:lvlText w:val="%1.%2"/>
       <w:lvlJc w:val="left"/>
       <w:pPr>
-        <w:ind w:left="1981" w:hanging="1335"/>
+        <w:ind w:left="1761" w:hanging="1335"/>
       </w:pPr>
       <w:rPr>
         <w:rFonts w:hint="default"/>
@@ -18184,7 +19034,7 @@
 </file>
 
 <file path=word/styles.xml><?xml version="1.0" encoding="utf-8"?>
-<w:styles xmlns:mc="http://schemas.openxmlformats.org/markup-compatibility/2006" xmlns:r="http://schemas.openxmlformats.org/officeDocument/2006/relationships" xmlns:w="http://schemas.openxmlformats.org/wordprocessingml/2006/main" xmlns:w14="http://schemas.microsoft.com/office/word/2010/wordml" xmlns:w15="http://schemas.microsoft.com/office/word/2012/wordml" xmlns:w16cex="http://schemas.microsoft.com/office/word/2018/wordml/cex" xmlns:w16cid="http://schemas.microsoft.com/office/word/2016/wordml/cid" xmlns:w16="http://schemas.microsoft.com/office/word/2018/wordml" xmlns:w16du="http://schemas.microsoft.com/office/word/2023/wordml/word16du" xmlns:w16sdtdh="http://schemas.microsoft.com/office/word/2020/wordml/sdtdatahash" xmlns:w16se="http://schemas.microsoft.com/office/word/2015/wordml/symex" mc:Ignorable="w14 w15 w16se w16cid w16 w16cex w16sdtdh w16du">
+<w:styles xmlns:mc="http://schemas.openxmlformats.org/markup-compatibility/2006" xmlns:r="http://schemas.openxmlformats.org/officeDocument/2006/relationships" xmlns:w="http://schemas.openxmlformats.org/wordprocessingml/2006/main" xmlns:w14="http://schemas.microsoft.com/office/word/2010/wordml" xmlns:w15="http://schemas.microsoft.com/office/word/2012/wordml" xmlns:w16cex="http://schemas.microsoft.com/office/word/2018/wordml/cex" xmlns:w16cid="http://schemas.microsoft.com/office/word/2016/wordml/cid" xmlns:w16="http://schemas.microsoft.com/office/word/2018/wordml" xmlns:w16sdtdh="http://schemas.microsoft.com/office/word/2020/wordml/sdtdatahash" xmlns:w16se="http://schemas.microsoft.com/office/word/2015/wordml/symex" mc:Ignorable="w14 w15 w16se w16cid w16 w16cex w16sdtdh">
   <w:docDefaults>
     <w:rPrDefault>
       <w:rPr>
@@ -18784,6 +19634,7 @@
   <w:style w:type="character" w:default="1" w:styleId="DefaultParagraphFont">
     <w:name w:val="Default Paragraph Font"/>
     <w:uiPriority w:val="1"/>
+    <w:semiHidden/>
     <w:unhideWhenUsed/>
   </w:style>
   <w:style w:type="table" w:default="1" w:styleId="TableNormal">

</xml_diff>

<commit_message>
Abstract update by Avela
</commit_message>
<xml_diff>
--- a/Final Section/Latest Document - BIT Group - VMHC300 QIP Group Project.docx
+++ b/Final Section/Latest Document - BIT Group - VMHC300 QIP Group Project.docx
@@ -875,7 +875,6 @@
               <w:kern w:val="0"/>
               <w:sz w:val="32"/>
               <w:szCs w:val="32"/>
-              <w:highlight w:val="yellow"/>
               <w:lang w:val="en-GB"/>
               <w14:ligatures w14:val="none"/>
             </w:rPr>
@@ -893,6 +892,34 @@
               <w:highlight w:val="yellow"/>
             </w:rPr>
           </w:pPr>
+          <w:r>
+            <w:rPr>
+              <w:rFonts w:ascii="Arial" w:hAnsi="Arial" w:cs="Arial"/>
+            </w:rPr>
+            <w:t xml:space="preserve">This project explores the implementation of a Clinical Decision Support System (CDSS) designed to assist healthcare practitioners, particularly in oncology wards, by </w:t>
+          </w:r>
+          <w:r>
+            <w:rPr>
+              <w:rFonts w:ascii="Arial" w:hAnsi="Arial" w:cs="Arial"/>
+            </w:rPr>
+            <w:t>analysing</w:t>
+          </w:r>
+          <w:r>
+            <w:rPr>
+              <w:rFonts w:ascii="Arial" w:hAnsi="Arial" w:cs="Arial"/>
+            </w:rPr>
+            <w:t xml:space="preserve"> patient symptoms and providing diagnostic alerts and treatment recommendations. The system aims to streamline cancer diagnosis, reduce diagnostic errors, and enhance the quality of care by alerting practitioners when patients exhibit cancer-related symptoms. The pre-implementation phase involved testing a high-fidelity prototype with nursing students and staff, gathering feedback through interviews and questionnaires to evaluate the system's feasibility. Results showed that while younger staff were more receptive to adopting the CDSS, there were concerns about data security, system accuracy, and training needs. Despite constraints such as limited access to hospital wards for testing, the project provided valuable insights into how the CDSS could improve patient outcomes and foster more efficient healthcare delivery. The CDSS holds promise for enhancing early diagnosis and personalized care in oncology, and with further refinement, could be applied to other healthcare settings.</w:t>
+          </w:r>
+          <w:r>
+            <w:rPr>
+              <w:rFonts w:ascii="Arial" w:hAnsi="Arial" w:cs="Arial"/>
+              <w:color w:val="000000" w:themeColor="text1"/>
+              <w:sz w:val="28"/>
+              <w:szCs w:val="28"/>
+              <w:highlight w:val="yellow"/>
+            </w:rPr>
+            <w:t xml:space="preserve"> </w:t>
+          </w:r>
           <w:r>
             <w:rPr>
               <w:rFonts w:ascii="Arial" w:hAnsi="Arial" w:cs="Arial"/>
@@ -4374,9 +4401,9 @@
       </w:pPr>
       <w:bookmarkStart w:id="9" w:name="_Toc164344144"/>
       <w:bookmarkStart w:id="10" w:name="_Toc166867561"/>
-      <w:bookmarkStart w:id="11" w:name="_Hlk165118508"/>
-      <w:bookmarkStart w:id="12" w:name="_Toc164344145"/>
-      <w:bookmarkStart w:id="13" w:name="_Toc180413365"/>
+      <w:bookmarkStart w:id="11" w:name="_Toc180413365"/>
+      <w:bookmarkStart w:id="12" w:name="_Hlk165118508"/>
+      <w:bookmarkStart w:id="13" w:name="_Toc164344145"/>
       <w:r>
         <w:rPr>
           <w:rFonts w:ascii="Arial" w:hAnsi="Arial" w:cs="Arial"/>
@@ -4385,7 +4412,7 @@
       </w:r>
       <w:bookmarkEnd w:id="9"/>
       <w:bookmarkEnd w:id="10"/>
-      <w:bookmarkEnd w:id="13"/>
+      <w:bookmarkEnd w:id="11"/>
     </w:p>
     <w:p>
       <w:pPr>
@@ -5997,8 +6024,8 @@
           </w:p>
         </w:tc>
       </w:tr>
-      <w:bookmarkEnd w:id="11"/>
       <w:bookmarkEnd w:id="12"/>
+      <w:bookmarkEnd w:id="13"/>
     </w:tbl>
     <w:p>
       <w:pPr>
@@ -14563,21 +14590,7 @@
             <w:rStyle w:val="Hyperlink"/>
             <w:rFonts w:ascii="Arial" w:hAnsi="Arial" w:cs="Arial"/>
           </w:rPr>
-          <w:t>high-fidelity prot</w:t>
-        </w:r>
-        <w:r>
-          <w:rPr>
-            <w:rStyle w:val="Hyperlink"/>
-            <w:rFonts w:ascii="Arial" w:hAnsi="Arial" w:cs="Arial"/>
-          </w:rPr>
-          <w:t>o</w:t>
-        </w:r>
-        <w:r>
-          <w:rPr>
-            <w:rStyle w:val="Hyperlink"/>
-            <w:rFonts w:ascii="Arial" w:hAnsi="Arial" w:cs="Arial"/>
-          </w:rPr>
-          <w:t>type</w:t>
+          <w:t>high-fidelity prototype</w:t>
         </w:r>
         <w:r>
           <w:rPr>
@@ -15835,6 +15848,7 @@
         </w:rPr>
       </w:pPr>
     </w:p>
+    <w:bookmarkStart w:id="29" w:name="_Toc180413377"/>
     <w:p>
       <w:pPr>
         <w:pStyle w:val="Heading3"/>
@@ -15843,7 +15857,6 @@
           <w:rFonts w:ascii="Arial" w:hAnsi="Arial" w:cs="Arial"/>
         </w:rPr>
       </w:pPr>
-      <w:bookmarkStart w:id="29" w:name="_Toc180413377"/>
       <w:r>
         <w:rPr>
           <w:rFonts w:ascii="Arial" w:hAnsi="Arial" w:cs="Arial"/>
@@ -16141,7 +16154,7 @@
           <w:lang w:val="en-US"/>
         </w:rPr>
       </w:pPr>
-      <w:bookmarkStart w:id="32" w:name="_Toc180413378"/>
+      <w:bookmarkStart w:id="31" w:name="_Toc180413378"/>
       <w:r>
         <w:rPr>
           <w:rFonts w:ascii="Arial" w:hAnsi="Arial" w:cs="Arial"/>
@@ -16149,26 +16162,41 @@
         </w:rPr>
         <w:lastRenderedPageBreak/>
         <w:t>6.IMPACT</w:t>
+      </w:r>
+      <w:bookmarkEnd w:id="31"/>
+    </w:p>
+    <w:p>
+      <w:pPr>
+        <w:pStyle w:val="Heading2"/>
+        <w:rPr>
+          <w:rFonts w:ascii="Arial" w:hAnsi="Arial" w:cs="Arial"/>
+          <w:lang w:val="en-US"/>
+        </w:rPr>
+      </w:pPr>
+      <w:bookmarkStart w:id="32" w:name="_Toc180413379"/>
+      <w:r>
+        <w:rPr>
+          <w:rFonts w:ascii="Arial" w:hAnsi="Arial" w:cs="Arial"/>
+          <w:lang w:val="en-US"/>
+        </w:rPr>
+        <w:t>Nursing Management</w:t>
       </w:r>
       <w:bookmarkEnd w:id="32"/>
     </w:p>
     <w:p>
       <w:pPr>
-        <w:pStyle w:val="Heading2"/>
-        <w:rPr>
-          <w:rFonts w:ascii="Arial" w:hAnsi="Arial" w:cs="Arial"/>
-          <w:lang w:val="en-US"/>
-        </w:rPr>
-      </w:pPr>
-      <w:bookmarkStart w:id="33" w:name="_Toc180413379"/>
-      <w:r>
-        <w:rPr>
-          <w:rFonts w:ascii="Arial" w:hAnsi="Arial" w:cs="Arial"/>
-          <w:lang w:val="en-US"/>
-        </w:rPr>
-        <w:t>Nursing Management</w:t>
-      </w:r>
-      <w:bookmarkEnd w:id="33"/>
+        <w:rPr>
+          <w:rFonts w:ascii="Arial" w:hAnsi="Arial" w:cs="Arial"/>
+          <w:lang w:eastAsia="en-ZA"/>
+        </w:rPr>
+      </w:pPr>
+      <w:r>
+        <w:rPr>
+          <w:rFonts w:ascii="Arial" w:hAnsi="Arial" w:cs="Arial"/>
+          <w:lang w:eastAsia="en-ZA"/>
+        </w:rPr>
+        <w:t xml:space="preserve">Nursing administration in cancer wards will experience significant changes with the implementation of a Clinical Decision Support System (CDSS). By offering real-time alerts and recommendations based on patient symptoms, nursing managers can enhance their teams' decision-making processes. This data-driven approach fosters a collaborative environment, enabling nurses to assess patient needs more effectively. </w:t>
+      </w:r>
     </w:p>
     <w:p>
       <w:pPr>
@@ -16182,7 +16210,42 @@
           <w:rFonts w:ascii="Arial" w:hAnsi="Arial" w:cs="Arial"/>
           <w:lang w:eastAsia="en-ZA"/>
         </w:rPr>
-        <w:t xml:space="preserve">Nursing administration in cancer wards will experience significant changes with the implementation of a Clinical Decision Support System (CDSS). By offering real-time alerts and recommendations based on patient symptoms, nursing managers can enhance their teams' decision-making processes. This data-driven approach fosters a collaborative environment, enabling nurses to assess patient needs more effectively. </w:t>
+        <w:t>The</w:t>
+      </w:r>
+      <w:r>
+        <w:rPr>
+          <w:rFonts w:ascii="Arial" w:hAnsi="Arial" w:cs="Arial"/>
+          <w:lang w:eastAsia="en-ZA"/>
+        </w:rPr>
+        <w:t xml:space="preserve"> system showed that it can be applied to the strategic, tactical and operational levels of management.  On a strategic level, nursing management can implement policies on authorized usage of the system. They can also </w:t>
+      </w:r>
+      <w:r>
+        <w:rPr>
+          <w:rFonts w:ascii="Arial" w:hAnsi="Arial" w:cs="Arial"/>
+          <w:lang w:eastAsia="en-ZA"/>
+        </w:rPr>
+        <w:t xml:space="preserve">support quality improvement through monitoring patient treatment and performance. On a tactical level they can provide recommendations to specialists and educate patients on treatment methods. </w:t>
+      </w:r>
+      <w:r>
+        <w:rPr>
+          <w:rFonts w:ascii="Arial" w:hAnsi="Arial" w:cs="Arial"/>
+          <w:lang w:eastAsia="en-ZA"/>
+        </w:rPr>
+        <w:t>Additionally, the CDSS will help identify specific areas where nursing staff may require further training and development</w:t>
+      </w:r>
+      <w:r>
+        <w:rPr>
+          <w:rFonts w:ascii="Arial" w:hAnsi="Arial" w:cs="Arial"/>
+          <w:lang w:eastAsia="en-ZA"/>
+        </w:rPr>
+        <w:t xml:space="preserve"> on an operational level</w:t>
+      </w:r>
+      <w:r>
+        <w:rPr>
+          <w:rFonts w:ascii="Arial" w:hAnsi="Arial" w:cs="Arial"/>
+          <w:lang w:eastAsia="en-ZA"/>
+        </w:rPr>
+        <w:t xml:space="preserve">, ensuring they are well-equipped to utilize the system efficiently. </w:t>
       </w:r>
     </w:p>
     <w:p>
@@ -16197,82 +16260,32 @@
           <w:rFonts w:ascii="Arial" w:hAnsi="Arial" w:cs="Arial"/>
           <w:lang w:eastAsia="en-ZA"/>
         </w:rPr>
-        <w:t>The</w:t>
+        <w:t>As a result, improved workflows and resource allocation are anticipated, leading to enhanced efficiency in delivering patient care.</w:t>
       </w:r>
       <w:r>
         <w:rPr>
           <w:rFonts w:ascii="Arial" w:hAnsi="Arial" w:cs="Arial"/>
           <w:lang w:eastAsia="en-ZA"/>
         </w:rPr>
-        <w:t xml:space="preserve"> system showed that it can be applied to the strategic, tactical and operational levels of management.  On a strategic level, nursing management can implement policies on authorized usage of the system. They can also </w:t>
+        <w:t xml:space="preserve"> The feedback also promotes continuous learning and improvement in </w:t>
       </w:r>
       <w:r>
         <w:rPr>
           <w:rFonts w:ascii="Arial" w:hAnsi="Arial" w:cs="Arial"/>
           <w:lang w:eastAsia="en-ZA"/>
         </w:rPr>
-        <w:t xml:space="preserve">support quality improvement through monitoring patient treatment and performance. On a tactical level they can provide recommendations to specialists and educate patients on treatment methods. </w:t>
-      </w:r>
-      <w:r>
-        <w:rPr>
-          <w:rFonts w:ascii="Arial" w:hAnsi="Arial" w:cs="Arial"/>
-          <w:lang w:eastAsia="en-ZA"/>
-        </w:rPr>
-        <w:t>Additionally, the CDSS will help identify specific areas where nursing staff may require further training and development</w:t>
-      </w:r>
-      <w:r>
-        <w:rPr>
-          <w:rFonts w:ascii="Arial" w:hAnsi="Arial" w:cs="Arial"/>
-          <w:lang w:eastAsia="en-ZA"/>
-        </w:rPr>
-        <w:t xml:space="preserve"> on an operational level</w:t>
-      </w:r>
-      <w:r>
-        <w:rPr>
-          <w:rFonts w:ascii="Arial" w:hAnsi="Arial" w:cs="Arial"/>
-          <w:lang w:eastAsia="en-ZA"/>
-        </w:rPr>
-        <w:t xml:space="preserve">, ensuring they are well-equipped to utilize the system efficiently. </w:t>
+        <w:t>oncology care practices.</w:t>
       </w:r>
     </w:p>
     <w:p>
       <w:pPr>
-        <w:rPr>
-          <w:rFonts w:ascii="Arial" w:hAnsi="Arial" w:cs="Arial"/>
-          <w:lang w:eastAsia="en-ZA"/>
-        </w:rPr>
-      </w:pPr>
-      <w:r>
-        <w:rPr>
-          <w:rFonts w:ascii="Arial" w:hAnsi="Arial" w:cs="Arial"/>
-          <w:lang w:eastAsia="en-ZA"/>
-        </w:rPr>
-        <w:t>As a result, improved workflows and resource allocation are anticipated, leading to enhanced efficiency in delivering patient care.</w:t>
-      </w:r>
-      <w:r>
-        <w:rPr>
-          <w:rFonts w:ascii="Arial" w:hAnsi="Arial" w:cs="Arial"/>
-          <w:lang w:eastAsia="en-ZA"/>
-        </w:rPr>
-        <w:t xml:space="preserve"> The feedback also promotes continuous learning and improvement in </w:t>
-      </w:r>
-      <w:r>
-        <w:rPr>
-          <w:rFonts w:ascii="Arial" w:hAnsi="Arial" w:cs="Arial"/>
-          <w:lang w:eastAsia="en-ZA"/>
-        </w:rPr>
-        <w:t>oncology care practices.</w:t>
-      </w:r>
-    </w:p>
-    <w:p>
-      <w:pPr>
         <w:pStyle w:val="Heading2"/>
         <w:rPr>
           <w:rFonts w:ascii="Arial" w:hAnsi="Arial" w:cs="Arial"/>
           <w:lang w:val="en-US"/>
         </w:rPr>
       </w:pPr>
-      <w:bookmarkStart w:id="34" w:name="_Toc180413380"/>
+      <w:bookmarkStart w:id="33" w:name="_Toc180413380"/>
       <w:r>
         <w:rPr>
           <w:rFonts w:ascii="Arial" w:hAnsi="Arial" w:cs="Arial"/>
@@ -16280,7 +16293,7 @@
         </w:rPr>
         <w:t>Nursing Care</w:t>
       </w:r>
-      <w:bookmarkEnd w:id="34"/>
+      <w:bookmarkEnd w:id="33"/>
     </w:p>
     <w:p>
       <w:pPr>
@@ -16335,7 +16348,7 @@
           <w:lang w:val="en-US"/>
         </w:rPr>
       </w:pPr>
-      <w:bookmarkStart w:id="35" w:name="_Toc180413381"/>
+      <w:bookmarkStart w:id="34" w:name="_Toc180413381"/>
       <w:r>
         <w:rPr>
           <w:rFonts w:ascii="Arial" w:hAnsi="Arial" w:cs="Arial"/>
@@ -16343,7 +16356,7 @@
         </w:rPr>
         <w:t>Patient Outcomes</w:t>
       </w:r>
-      <w:bookmarkEnd w:id="35"/>
+      <w:bookmarkEnd w:id="34"/>
     </w:p>
     <w:p>
       <w:pPr>
@@ -16411,7 +16424,7 @@
           <w:lang w:val="en-US"/>
         </w:rPr>
       </w:pPr>
-      <w:bookmarkStart w:id="36" w:name="_Toc180413382"/>
+      <w:bookmarkStart w:id="35" w:name="_Toc180413382"/>
       <w:r>
         <w:rPr>
           <w:rFonts w:ascii="Arial" w:hAnsi="Arial" w:cs="Arial"/>
@@ -16420,7 +16433,7 @@
         <w:lastRenderedPageBreak/>
         <w:t>7.CONCLUSION</w:t>
       </w:r>
-      <w:bookmarkEnd w:id="36"/>
+      <w:bookmarkEnd w:id="35"/>
     </w:p>
     <w:p>
       <w:pPr>
@@ -16468,7 +16481,7 @@
         <w:br w:type="page"/>
       </w:r>
     </w:p>
-    <w:bookmarkStart w:id="37" w:name="_Toc180413383" w:displacedByCustomXml="next"/>
+    <w:bookmarkStart w:id="36" w:name="_Toc180413383" w:displacedByCustomXml="next"/>
     <w:sdt>
       <w:sdtPr>
         <w:rPr>
@@ -16491,7 +16504,7 @@
           <w:r>
             <w:t>References</w:t>
           </w:r>
-          <w:bookmarkEnd w:id="37"/>
+          <w:bookmarkEnd w:id="36"/>
         </w:p>
         <w:sdt>
           <w:sdtPr>
@@ -16981,9 +16994,9 @@
       <w:pPr>
         <w:pStyle w:val="Heading1"/>
       </w:pPr>
+      <w:bookmarkStart w:id="37" w:name="_Annexure_A"/>
       <w:bookmarkStart w:id="38" w:name="_Toc180413384"/>
-      <w:bookmarkStart w:id="39" w:name="_Annexure_A"/>
-      <w:bookmarkEnd w:id="39"/>
+      <w:bookmarkEnd w:id="37"/>
       <w:r>
         <w:lastRenderedPageBreak/>
         <w:t>Annexure A</w:t>
@@ -17190,9 +17203,9 @@
       <w:pPr>
         <w:pStyle w:val="Heading1"/>
       </w:pPr>
+      <w:bookmarkStart w:id="39" w:name="_Annexure_B"/>
       <w:bookmarkStart w:id="40" w:name="_Toc180413385"/>
-      <w:bookmarkStart w:id="41" w:name="_Annexure_B"/>
-      <w:bookmarkEnd w:id="41"/>
+      <w:bookmarkEnd w:id="39"/>
       <w:r>
         <w:lastRenderedPageBreak/>
         <w:t>Annexure B</w:t>
@@ -17201,6 +17214,9 @@
     </w:p>
     <w:p>
       <w:r>
+        <w:rPr>
+          <w:noProof/>
+        </w:rPr>
         <w:drawing>
           <wp:inline distT="0" distB="0" distL="0" distR="0" wp14:anchorId="5DE020BC" wp14:editId="108F27C6">
             <wp:extent cx="5731510" cy="8085455"/>
@@ -17243,6 +17259,9 @@
         <w:br w:type="page"/>
       </w:r>
       <w:r>
+        <w:rPr>
+          <w:noProof/>
+        </w:rPr>
         <w:lastRenderedPageBreak/>
         <w:drawing>
           <wp:inline distT="0" distB="0" distL="0" distR="0" wp14:anchorId="59FA1540" wp14:editId="132FEACA">
@@ -17286,6 +17305,9 @@
     </w:p>
     <w:p>
       <w:r>
+        <w:rPr>
+          <w:noProof/>
+        </w:rPr>
         <w:lastRenderedPageBreak/>
         <w:drawing>
           <wp:inline distT="0" distB="0" distL="0" distR="0" wp14:anchorId="4560707A" wp14:editId="6C3AA13D">
@@ -17329,6 +17351,9 @@
     </w:p>
     <w:p>
       <w:r>
+        <w:rPr>
+          <w:noProof/>
+        </w:rPr>
         <w:lastRenderedPageBreak/>
         <w:drawing>
           <wp:inline distT="0" distB="0" distL="0" distR="0" wp14:anchorId="28156D20" wp14:editId="39CB7329">
@@ -17378,6 +17403,9 @@
         </w:rPr>
       </w:pPr>
       <w:r>
+        <w:rPr>
+          <w:noProof/>
+        </w:rPr>
         <w:lastRenderedPageBreak/>
         <w:drawing>
           <wp:inline distT="0" distB="0" distL="0" distR="0" wp14:anchorId="7A084B7A" wp14:editId="360BCC24">
@@ -17429,6 +17457,9 @@
         </w:rPr>
       </w:pPr>
       <w:r>
+        <w:rPr>
+          <w:noProof/>
+        </w:rPr>
         <w:lastRenderedPageBreak/>
         <w:drawing>
           <wp:inline distT="0" distB="0" distL="0" distR="0" wp14:anchorId="4894D6F1" wp14:editId="01516F89">
@@ -17480,6 +17511,9 @@
         </w:rPr>
       </w:pPr>
       <w:r>
+        <w:rPr>
+          <w:noProof/>
+        </w:rPr>
         <w:lastRenderedPageBreak/>
         <w:drawing>
           <wp:inline distT="0" distB="0" distL="0" distR="0" wp14:anchorId="2D36CF8C" wp14:editId="561589B8">
@@ -17531,6 +17565,9 @@
         </w:rPr>
       </w:pPr>
       <w:r>
+        <w:rPr>
+          <w:noProof/>
+        </w:rPr>
         <w:lastRenderedPageBreak/>
         <w:drawing>
           <wp:inline distT="0" distB="0" distL="0" distR="0" wp14:anchorId="625A9827" wp14:editId="6550D392">
@@ -17582,6 +17619,9 @@
         </w:rPr>
       </w:pPr>
       <w:r>
+        <w:rPr>
+          <w:noProof/>
+        </w:rPr>
         <w:lastRenderedPageBreak/>
         <w:drawing>
           <wp:inline distT="0" distB="0" distL="0" distR="0" wp14:anchorId="331CDEE2" wp14:editId="1E71497D">
@@ -17633,6 +17673,9 @@
         </w:rPr>
       </w:pPr>
       <w:r>
+        <w:rPr>
+          <w:noProof/>
+        </w:rPr>
         <w:lastRenderedPageBreak/>
         <w:drawing>
           <wp:inline distT="0" distB="0" distL="0" distR="0" wp14:anchorId="4E965720" wp14:editId="1CF836C1">
@@ -17684,6 +17727,9 @@
         </w:rPr>
       </w:pPr>
       <w:r>
+        <w:rPr>
+          <w:noProof/>
+        </w:rPr>
         <w:lastRenderedPageBreak/>
         <w:drawing>
           <wp:inline distT="0" distB="0" distL="0" distR="0" wp14:anchorId="730ACC66" wp14:editId="126F338E">
@@ -17735,6 +17781,9 @@
         </w:rPr>
       </w:pPr>
       <w:r>
+        <w:rPr>
+          <w:noProof/>
+        </w:rPr>
         <w:lastRenderedPageBreak/>
         <w:drawing>
           <wp:inline distT="0" distB="0" distL="0" distR="0" wp14:anchorId="257C567E" wp14:editId="46AF34B0">
@@ -17790,6 +17839,9 @@
         <w:br w:type="page"/>
       </w:r>
       <w:r>
+        <w:rPr>
+          <w:noProof/>
+        </w:rPr>
         <w:lastRenderedPageBreak/>
         <w:drawing>
           <wp:inline distT="0" distB="0" distL="0" distR="0" wp14:anchorId="69155553" wp14:editId="5A10D44B">
@@ -17851,6 +17903,9 @@
         </w:rPr>
       </w:pPr>
       <w:r>
+        <w:rPr>
+          <w:noProof/>
+        </w:rPr>
         <w:lastRenderedPageBreak/>
         <w:drawing>
           <wp:inline distT="0" distB="0" distL="0" distR="0" wp14:anchorId="7CE2EF93" wp14:editId="41010716">
@@ -17902,6 +17957,9 @@
         </w:rPr>
       </w:pPr>
       <w:r>
+        <w:rPr>
+          <w:noProof/>
+        </w:rPr>
         <w:lastRenderedPageBreak/>
         <w:drawing>
           <wp:inline distT="0" distB="0" distL="0" distR="0" wp14:anchorId="43554E77" wp14:editId="327506A2">
@@ -17947,9 +18005,9 @@
       <w:pPr>
         <w:pStyle w:val="Heading1"/>
       </w:pPr>
+      <w:bookmarkStart w:id="41" w:name="_Annexure_C"/>
       <w:bookmarkStart w:id="42" w:name="_Toc180413386"/>
-      <w:bookmarkStart w:id="43" w:name="_Annexure_C"/>
-      <w:bookmarkEnd w:id="43"/>
+      <w:bookmarkEnd w:id="41"/>
       <w:r>
         <w:lastRenderedPageBreak/>
         <w:t>Annexure C</w:t>
@@ -21428,6 +21486,7 @@
   <w:style w:type="character" w:default="1" w:styleId="DefaultParagraphFont">
     <w:name w:val="Default Paragraph Font"/>
     <w:uiPriority w:val="1"/>
+    <w:semiHidden/>
     <w:unhideWhenUsed/>
   </w:style>
   <w:style w:type="table" w:default="1" w:styleId="TableNormal">

</xml_diff>